<commit_message>
update absensi out dan penulisan view cuti dan dasboards
</commit_message>
<xml_diff>
--- a/Penulisan/BAB III.docx
+++ b/Penulisan/BAB III.docx
@@ -1,6 +1,6 @@
 
 <file path=word/document.xml><?xml version="1.0" encoding="utf-8"?>
-<w:document xmlns:wpc="http://schemas.microsoft.com/office/word/2010/wordprocessingCanvas" xmlns:cx="http://schemas.microsoft.com/office/drawing/2014/chartex" xmlns:cx1="http://schemas.microsoft.com/office/drawing/2015/9/8/chartex" xmlns:cx2="http://schemas.microsoft.com/office/drawing/2015/10/21/chartex" xmlns:cx3="http://schemas.microsoft.com/office/drawing/2016/5/9/chartex" xmlns:cx4="http://schemas.microsoft.com/office/drawing/2016/5/10/chartex" xmlns:cx5="http://schemas.microsoft.com/office/drawing/2016/5/11/chartex" xmlns:cx6="http://schemas.microsoft.com/office/drawing/2016/5/12/chartex" xmlns:cx7="http://schemas.microsoft.com/office/drawing/2016/5/13/chartex" xmlns:cx8="http://schemas.microsoft.com/office/drawing/2016/5/14/chartex" xmlns:mc="http://schemas.openxmlformats.org/markup-compatibility/2006" xmlns:aink="http://schemas.microsoft.com/office/drawing/2016/ink" xmlns:am3d="http://schemas.microsoft.com/office/drawing/2017/model3d" xmlns:o="urn:schemas-microsoft-com:office:office" xmlns:r="http://schemas.openxmlformats.org/officeDocument/2006/relationships" xmlns:m="http://schemas.openxmlformats.org/officeDocument/2006/math" xmlns:v="urn:schemas-microsoft-com:vml" xmlns:wp14="http://schemas.microsoft.com/office/word/2010/wordprocessingDrawing" xmlns:wp="http://schemas.openxmlformats.org/drawingml/2006/wordprocessingDrawing" xmlns:w10="urn:schemas-microsoft-com:office:word" xmlns:w="http://schemas.openxmlformats.org/wordprocessingml/2006/main" xmlns:w14="http://schemas.microsoft.com/office/word/2010/wordml" xmlns:w15="http://schemas.microsoft.com/office/word/2012/wordml" xmlns:w16cex="http://schemas.microsoft.com/office/word/2018/wordml/cex" xmlns:w16cid="http://schemas.microsoft.com/office/word/2016/wordml/cid" xmlns:w16="http://schemas.microsoft.com/office/word/2018/wordml" xmlns:w16se="http://schemas.microsoft.com/office/word/2015/wordml/symex" xmlns:wpg="http://schemas.microsoft.com/office/word/2010/wordprocessingGroup" xmlns:wpi="http://schemas.microsoft.com/office/word/2010/wordprocessingInk" xmlns:wne="http://schemas.microsoft.com/office/word/2006/wordml" xmlns:wps="http://schemas.microsoft.com/office/word/2010/wordprocessingShape" mc:Ignorable="w14 w15 w16se w16cid w16 w16cex wp14">
+<w:document xmlns:wpc="http://schemas.microsoft.com/office/word/2010/wordprocessingCanvas" xmlns:mc="http://schemas.openxmlformats.org/markup-compatibility/2006" xmlns:o="urn:schemas-microsoft-com:office:office" xmlns:r="http://schemas.openxmlformats.org/officeDocument/2006/relationships" xmlns:m="http://schemas.openxmlformats.org/officeDocument/2006/math" xmlns:v="urn:schemas-microsoft-com:vml" xmlns:wp14="http://schemas.microsoft.com/office/word/2010/wordprocessingDrawing" xmlns:wp="http://schemas.openxmlformats.org/drawingml/2006/wordprocessingDrawing" xmlns:w10="urn:schemas-microsoft-com:office:word" xmlns:w="http://schemas.openxmlformats.org/wordprocessingml/2006/main" xmlns:w14="http://schemas.microsoft.com/office/word/2010/wordml" xmlns:wpg="http://schemas.microsoft.com/office/word/2010/wordprocessingGroup" xmlns:wpi="http://schemas.microsoft.com/office/word/2010/wordprocessingInk" xmlns:wne="http://schemas.microsoft.com/office/word/2006/wordml" xmlns:wps="http://schemas.microsoft.com/office/word/2010/wordprocessingShape" mc:Ignorable="w14 wp14">
   <w:body>
     <w:p>
       <w:pPr>
@@ -261,7 +261,27 @@
           <w:szCs w:val="24"/>
           <w:lang w:val="en-US"/>
         </w:rPr>
-        <w:t xml:space="preserve"> pada </w:t>
+        <w:t xml:space="preserve"> </w:t>
+      </w:r>
+      <w:proofErr w:type="spellStart"/>
+      <w:r>
+        <w:rPr>
+          <w:rFonts w:ascii="Times New Roman" w:hAnsi="Times New Roman"/>
+          <w:sz w:val="24"/>
+          <w:szCs w:val="24"/>
+          <w:lang w:val="en-US"/>
+        </w:rPr>
+        <w:t>pada</w:t>
+      </w:r>
+      <w:proofErr w:type="spellEnd"/>
+      <w:r>
+        <w:rPr>
+          <w:rFonts w:ascii="Times New Roman" w:hAnsi="Times New Roman"/>
+          <w:sz w:val="24"/>
+          <w:szCs w:val="24"/>
+          <w:lang w:val="en-US"/>
+        </w:rPr>
+        <w:t xml:space="preserve"> </w:t>
       </w:r>
       <w:proofErr w:type="spellStart"/>
       <w:r>
@@ -501,7 +521,27 @@
           <w:szCs w:val="24"/>
           <w:lang w:val="en-US"/>
         </w:rPr>
-        <w:t xml:space="preserve"> Mitra </w:t>
+        <w:t xml:space="preserve"> </w:t>
+      </w:r>
+      <w:proofErr w:type="spellStart"/>
+      <w:r>
+        <w:rPr>
+          <w:rFonts w:ascii="Times New Roman" w:eastAsia="Times New Roman" w:hAnsi="Times New Roman"/>
+          <w:sz w:val="24"/>
+          <w:szCs w:val="24"/>
+          <w:lang w:val="en-US"/>
+        </w:rPr>
+        <w:t>Mitra</w:t>
+      </w:r>
+      <w:proofErr w:type="spellEnd"/>
+      <w:r>
+        <w:rPr>
+          <w:rFonts w:ascii="Times New Roman" w:eastAsia="Times New Roman" w:hAnsi="Times New Roman"/>
+          <w:sz w:val="24"/>
+          <w:szCs w:val="24"/>
+          <w:lang w:val="en-US"/>
+        </w:rPr>
+        <w:t xml:space="preserve"> </w:t>
       </w:r>
       <w:proofErr w:type="spellStart"/>
       <w:r>
@@ -803,7 +843,27 @@
           <w:szCs w:val="24"/>
           <w:lang w:val="en-US"/>
         </w:rPr>
-        <w:t xml:space="preserve"> dan </w:t>
+        <w:t xml:space="preserve"> </w:t>
+      </w:r>
+      <w:proofErr w:type="spellStart"/>
+      <w:r>
+        <w:rPr>
+          <w:rFonts w:ascii="Times New Roman" w:eastAsia="Times New Roman" w:hAnsi="Times New Roman"/>
+          <w:sz w:val="24"/>
+          <w:szCs w:val="24"/>
+          <w:lang w:val="en-US"/>
+        </w:rPr>
+        <w:t>dan</w:t>
+      </w:r>
+      <w:proofErr w:type="spellEnd"/>
+      <w:r>
+        <w:rPr>
+          <w:rFonts w:ascii="Times New Roman" w:eastAsia="Times New Roman" w:hAnsi="Times New Roman"/>
+          <w:sz w:val="24"/>
+          <w:szCs w:val="24"/>
+          <w:lang w:val="en-US"/>
+        </w:rPr>
+        <w:t xml:space="preserve"> </w:t>
       </w:r>
       <w:proofErr w:type="spellStart"/>
       <w:r>
@@ -1204,7 +1264,27 @@
           <w:szCs w:val="24"/>
           <w:lang w:val="en-US"/>
         </w:rPr>
-        <w:t xml:space="preserve">) dan </w:t>
+        <w:t xml:space="preserve">) </w:t>
+      </w:r>
+      <w:proofErr w:type="spellStart"/>
+      <w:r>
+        <w:rPr>
+          <w:rFonts w:ascii="Times New Roman" w:eastAsia="Times New Roman" w:hAnsi="Times New Roman"/>
+          <w:sz w:val="24"/>
+          <w:szCs w:val="24"/>
+          <w:lang w:val="en-US"/>
+        </w:rPr>
+        <w:t>dan</w:t>
+      </w:r>
+      <w:proofErr w:type="spellEnd"/>
+      <w:r>
+        <w:rPr>
+          <w:rFonts w:ascii="Times New Roman" w:eastAsia="Times New Roman" w:hAnsi="Times New Roman"/>
+          <w:sz w:val="24"/>
+          <w:szCs w:val="24"/>
+          <w:lang w:val="en-US"/>
+        </w:rPr>
+        <w:t xml:space="preserve"> </w:t>
       </w:r>
       <w:proofErr w:type="spellStart"/>
       <w:r>
@@ -1224,7 +1304,27 @@
           <w:szCs w:val="24"/>
           <w:lang w:val="en-US"/>
         </w:rPr>
-        <w:t xml:space="preserve"> yang di pasang di </w:t>
+        <w:t xml:space="preserve"> yang di </w:t>
+      </w:r>
+      <w:proofErr w:type="spellStart"/>
+      <w:r>
+        <w:rPr>
+          <w:rFonts w:ascii="Times New Roman" w:eastAsia="Times New Roman" w:hAnsi="Times New Roman"/>
+          <w:sz w:val="24"/>
+          <w:szCs w:val="24"/>
+          <w:lang w:val="en-US"/>
+        </w:rPr>
+        <w:t>pasang</w:t>
+      </w:r>
+      <w:proofErr w:type="spellEnd"/>
+      <w:r>
+        <w:rPr>
+          <w:rFonts w:ascii="Times New Roman" w:eastAsia="Times New Roman" w:hAnsi="Times New Roman"/>
+          <w:sz w:val="24"/>
+          <w:szCs w:val="24"/>
+          <w:lang w:val="en-US"/>
+        </w:rPr>
+        <w:t xml:space="preserve"> di </w:t>
       </w:r>
       <w:proofErr w:type="spellStart"/>
       <w:r>
@@ -1444,7 +1544,47 @@
           <w:szCs w:val="24"/>
           <w:lang w:val="en-US"/>
         </w:rPr>
-        <w:t xml:space="preserve"> oleh Calon </w:t>
+        <w:t xml:space="preserve"> </w:t>
+      </w:r>
+      <w:proofErr w:type="spellStart"/>
+      <w:r>
+        <w:rPr>
+          <w:rFonts w:ascii="Times New Roman" w:eastAsia="Times New Roman" w:hAnsi="Times New Roman"/>
+          <w:sz w:val="24"/>
+          <w:szCs w:val="24"/>
+          <w:lang w:val="en-US"/>
+        </w:rPr>
+        <w:t>oleh</w:t>
+      </w:r>
+      <w:proofErr w:type="spellEnd"/>
+      <w:r>
+        <w:rPr>
+          <w:rFonts w:ascii="Times New Roman" w:eastAsia="Times New Roman" w:hAnsi="Times New Roman"/>
+          <w:sz w:val="24"/>
+          <w:szCs w:val="24"/>
+          <w:lang w:val="en-US"/>
+        </w:rPr>
+        <w:t xml:space="preserve"> </w:t>
+      </w:r>
+      <w:proofErr w:type="spellStart"/>
+      <w:r>
+        <w:rPr>
+          <w:rFonts w:ascii="Times New Roman" w:eastAsia="Times New Roman" w:hAnsi="Times New Roman"/>
+          <w:sz w:val="24"/>
+          <w:szCs w:val="24"/>
+          <w:lang w:val="en-US"/>
+        </w:rPr>
+        <w:t>Calon</w:t>
+      </w:r>
+      <w:proofErr w:type="spellEnd"/>
+      <w:r>
+        <w:rPr>
+          <w:rFonts w:ascii="Times New Roman" w:eastAsia="Times New Roman" w:hAnsi="Times New Roman"/>
+          <w:sz w:val="24"/>
+          <w:szCs w:val="24"/>
+          <w:lang w:val="en-US"/>
+        </w:rPr>
+        <w:t xml:space="preserve"> </w:t>
       </w:r>
       <w:proofErr w:type="spellStart"/>
       <w:r>
@@ -1558,14 +1698,25 @@
           <w:lang w:val="en-US"/>
         </w:rPr>
       </w:pPr>
-      <w:r>
-        <w:rPr>
-          <w:rFonts w:ascii="Times New Roman" w:eastAsia="Times New Roman" w:hAnsi="Times New Roman"/>
-          <w:sz w:val="24"/>
-          <w:szCs w:val="24"/>
-          <w:lang w:val="en-US"/>
-        </w:rPr>
-        <w:t xml:space="preserve">Calon </w:t>
+      <w:proofErr w:type="spellStart"/>
+      <w:r>
+        <w:rPr>
+          <w:rFonts w:ascii="Times New Roman" w:eastAsia="Times New Roman" w:hAnsi="Times New Roman"/>
+          <w:sz w:val="24"/>
+          <w:szCs w:val="24"/>
+          <w:lang w:val="en-US"/>
+        </w:rPr>
+        <w:t>Calon</w:t>
+      </w:r>
+      <w:proofErr w:type="spellEnd"/>
+      <w:r>
+        <w:rPr>
+          <w:rFonts w:ascii="Times New Roman" w:eastAsia="Times New Roman" w:hAnsi="Times New Roman"/>
+          <w:sz w:val="24"/>
+          <w:szCs w:val="24"/>
+          <w:lang w:val="en-US"/>
+        </w:rPr>
+        <w:t xml:space="preserve"> </w:t>
       </w:r>
       <w:proofErr w:type="spellStart"/>
       <w:r>
@@ -1645,7 +1796,27 @@
           <w:szCs w:val="24"/>
           <w:lang w:val="en-US"/>
         </w:rPr>
-        <w:t xml:space="preserve"> dan </w:t>
+        <w:t xml:space="preserve"> </w:t>
+      </w:r>
+      <w:proofErr w:type="spellStart"/>
+      <w:r>
+        <w:rPr>
+          <w:rFonts w:ascii="Times New Roman" w:eastAsia="Times New Roman" w:hAnsi="Times New Roman"/>
+          <w:sz w:val="24"/>
+          <w:szCs w:val="24"/>
+          <w:lang w:val="en-US"/>
+        </w:rPr>
+        <w:t>dan</w:t>
+      </w:r>
+      <w:proofErr w:type="spellEnd"/>
+      <w:r>
+        <w:rPr>
+          <w:rFonts w:ascii="Times New Roman" w:eastAsia="Times New Roman" w:hAnsi="Times New Roman"/>
+          <w:sz w:val="24"/>
+          <w:szCs w:val="24"/>
+          <w:lang w:val="en-US"/>
+        </w:rPr>
+        <w:t xml:space="preserve"> </w:t>
       </w:r>
       <w:proofErr w:type="spellStart"/>
       <w:r>
@@ -1725,7 +1896,27 @@
           <w:szCs w:val="24"/>
           <w:lang w:val="en-US"/>
         </w:rPr>
-        <w:t xml:space="preserve"> ijazah </w:t>
+        <w:t xml:space="preserve"> </w:t>
+      </w:r>
+      <w:proofErr w:type="spellStart"/>
+      <w:r>
+        <w:rPr>
+          <w:rFonts w:ascii="Times New Roman" w:eastAsia="Times New Roman" w:hAnsi="Times New Roman"/>
+          <w:sz w:val="24"/>
+          <w:szCs w:val="24"/>
+          <w:lang w:val="en-US"/>
+        </w:rPr>
+        <w:t>ijazah</w:t>
+      </w:r>
+      <w:proofErr w:type="spellEnd"/>
+      <w:r>
+        <w:rPr>
+          <w:rFonts w:ascii="Times New Roman" w:eastAsia="Times New Roman" w:hAnsi="Times New Roman"/>
+          <w:sz w:val="24"/>
+          <w:szCs w:val="24"/>
+          <w:lang w:val="en-US"/>
+        </w:rPr>
+        <w:t xml:space="preserve"> </w:t>
       </w:r>
       <w:proofErr w:type="spellStart"/>
       <w:r>
@@ -1745,7 +1936,27 @@
           <w:szCs w:val="24"/>
           <w:lang w:val="en-US"/>
         </w:rPr>
-        <w:t xml:space="preserve"> dan curriculum vitae yang </w:t>
+        <w:t xml:space="preserve"> </w:t>
+      </w:r>
+      <w:proofErr w:type="spellStart"/>
+      <w:r>
+        <w:rPr>
+          <w:rFonts w:ascii="Times New Roman" w:eastAsia="Times New Roman" w:hAnsi="Times New Roman"/>
+          <w:sz w:val="24"/>
+          <w:szCs w:val="24"/>
+          <w:lang w:val="en-US"/>
+        </w:rPr>
+        <w:t>dan</w:t>
+      </w:r>
+      <w:proofErr w:type="spellEnd"/>
+      <w:r>
+        <w:rPr>
+          <w:rFonts w:ascii="Times New Roman" w:eastAsia="Times New Roman" w:hAnsi="Times New Roman"/>
+          <w:sz w:val="24"/>
+          <w:szCs w:val="24"/>
+          <w:lang w:val="en-US"/>
+        </w:rPr>
+        <w:t xml:space="preserve"> curriculum vitae yang </w:t>
       </w:r>
       <w:proofErr w:type="spellStart"/>
       <w:r>
@@ -1765,7 +1976,27 @@
           <w:szCs w:val="24"/>
           <w:lang w:val="en-US"/>
         </w:rPr>
-        <w:t xml:space="preserve"> oleh </w:t>
+        <w:t xml:space="preserve"> </w:t>
+      </w:r>
+      <w:proofErr w:type="spellStart"/>
+      <w:r>
+        <w:rPr>
+          <w:rFonts w:ascii="Times New Roman" w:eastAsia="Times New Roman" w:hAnsi="Times New Roman"/>
+          <w:sz w:val="24"/>
+          <w:szCs w:val="24"/>
+          <w:lang w:val="en-US"/>
+        </w:rPr>
+        <w:t>oleh</w:t>
+      </w:r>
+      <w:proofErr w:type="spellEnd"/>
+      <w:r>
+        <w:rPr>
+          <w:rFonts w:ascii="Times New Roman" w:eastAsia="Times New Roman" w:hAnsi="Times New Roman"/>
+          <w:sz w:val="24"/>
+          <w:szCs w:val="24"/>
+          <w:lang w:val="en-US"/>
+        </w:rPr>
+        <w:t xml:space="preserve"> </w:t>
       </w:r>
       <w:proofErr w:type="spellStart"/>
       <w:r>
@@ -2048,7 +2279,27 @@
           <w:szCs w:val="24"/>
           <w:lang w:val="en-US"/>
         </w:rPr>
-        <w:t xml:space="preserve">yang lulus dan </w:t>
+        <w:t xml:space="preserve">yang lulus </w:t>
+      </w:r>
+      <w:proofErr w:type="spellStart"/>
+      <w:r>
+        <w:rPr>
+          <w:rFonts w:ascii="Times New Roman" w:eastAsia="Times New Roman" w:hAnsi="Times New Roman"/>
+          <w:sz w:val="24"/>
+          <w:szCs w:val="24"/>
+          <w:lang w:val="en-US"/>
+        </w:rPr>
+        <w:t>dan</w:t>
+      </w:r>
+      <w:proofErr w:type="spellEnd"/>
+      <w:r>
+        <w:rPr>
+          <w:rFonts w:ascii="Times New Roman" w:eastAsia="Times New Roman" w:hAnsi="Times New Roman"/>
+          <w:sz w:val="24"/>
+          <w:szCs w:val="24"/>
+          <w:lang w:val="en-US"/>
+        </w:rPr>
+        <w:t xml:space="preserve"> </w:t>
       </w:r>
       <w:proofErr w:type="spellStart"/>
       <w:r>
@@ -2108,7 +2359,27 @@
           <w:szCs w:val="24"/>
           <w:lang w:val="en-US"/>
         </w:rPr>
-        <w:t xml:space="preserve">. Setelah </w:t>
+        <w:t xml:space="preserve">. </w:t>
+      </w:r>
+      <w:proofErr w:type="spellStart"/>
+      <w:r>
+        <w:rPr>
+          <w:rFonts w:ascii="Times New Roman" w:eastAsia="Times New Roman" w:hAnsi="Times New Roman"/>
+          <w:sz w:val="24"/>
+          <w:szCs w:val="24"/>
+          <w:lang w:val="en-US"/>
+        </w:rPr>
+        <w:t>Setelah</w:t>
+      </w:r>
+      <w:proofErr w:type="spellEnd"/>
+      <w:r>
+        <w:rPr>
+          <w:rFonts w:ascii="Times New Roman" w:eastAsia="Times New Roman" w:hAnsi="Times New Roman"/>
+          <w:sz w:val="24"/>
+          <w:szCs w:val="24"/>
+          <w:lang w:val="en-US"/>
+        </w:rPr>
+        <w:t xml:space="preserve"> </w:t>
       </w:r>
       <w:proofErr w:type="spellStart"/>
       <w:r>
@@ -2188,7 +2459,27 @@
           <w:szCs w:val="24"/>
           <w:lang w:val="en-US"/>
         </w:rPr>
-        <w:t xml:space="preserve"> Calon </w:t>
+        <w:t xml:space="preserve"> </w:t>
+      </w:r>
+      <w:proofErr w:type="spellStart"/>
+      <w:r>
+        <w:rPr>
+          <w:rFonts w:ascii="Times New Roman" w:eastAsia="Times New Roman" w:hAnsi="Times New Roman"/>
+          <w:sz w:val="24"/>
+          <w:szCs w:val="24"/>
+          <w:lang w:val="en-US"/>
+        </w:rPr>
+        <w:t>Calon</w:t>
+      </w:r>
+      <w:proofErr w:type="spellEnd"/>
+      <w:r>
+        <w:rPr>
+          <w:rFonts w:ascii="Times New Roman" w:eastAsia="Times New Roman" w:hAnsi="Times New Roman"/>
+          <w:sz w:val="24"/>
+          <w:szCs w:val="24"/>
+          <w:lang w:val="en-US"/>
+        </w:rPr>
+        <w:t xml:space="preserve"> </w:t>
       </w:r>
       <w:proofErr w:type="spellStart"/>
       <w:r>
@@ -2338,7 +2629,27 @@
           <w:szCs w:val="24"/>
           <w:lang w:val="en-US"/>
         </w:rPr>
-        <w:t xml:space="preserve">, jam dan </w:t>
+        <w:t xml:space="preserve">, jam </w:t>
+      </w:r>
+      <w:proofErr w:type="spellStart"/>
+      <w:r>
+        <w:rPr>
+          <w:rFonts w:ascii="Times New Roman" w:eastAsia="Times New Roman" w:hAnsi="Times New Roman"/>
+          <w:sz w:val="24"/>
+          <w:szCs w:val="24"/>
+          <w:lang w:val="en-US"/>
+        </w:rPr>
+        <w:t>dan</w:t>
+      </w:r>
+      <w:proofErr w:type="spellEnd"/>
+      <w:r>
+        <w:rPr>
+          <w:rFonts w:ascii="Times New Roman" w:eastAsia="Times New Roman" w:hAnsi="Times New Roman"/>
+          <w:sz w:val="24"/>
+          <w:szCs w:val="24"/>
+          <w:lang w:val="en-US"/>
+        </w:rPr>
+        <w:t xml:space="preserve"> </w:t>
       </w:r>
       <w:proofErr w:type="spellStart"/>
       <w:r>
@@ -2512,14 +2823,25 @@
           <w:lang w:val="en-US"/>
         </w:rPr>
       </w:pPr>
-      <w:r>
-        <w:rPr>
-          <w:rFonts w:ascii="Times New Roman" w:eastAsia="Times New Roman" w:hAnsi="Times New Roman"/>
-          <w:sz w:val="24"/>
-          <w:szCs w:val="24"/>
-          <w:lang w:val="en-US"/>
-        </w:rPr>
-        <w:t xml:space="preserve">Calon </w:t>
+      <w:proofErr w:type="spellStart"/>
+      <w:r>
+        <w:rPr>
+          <w:rFonts w:ascii="Times New Roman" w:eastAsia="Times New Roman" w:hAnsi="Times New Roman"/>
+          <w:sz w:val="24"/>
+          <w:szCs w:val="24"/>
+          <w:lang w:val="en-US"/>
+        </w:rPr>
+        <w:t>Calon</w:t>
+      </w:r>
+      <w:proofErr w:type="spellEnd"/>
+      <w:r>
+        <w:rPr>
+          <w:rFonts w:ascii="Times New Roman" w:eastAsia="Times New Roman" w:hAnsi="Times New Roman"/>
+          <w:sz w:val="24"/>
+          <w:szCs w:val="24"/>
+          <w:lang w:val="en-US"/>
+        </w:rPr>
+        <w:t xml:space="preserve"> </w:t>
       </w:r>
       <w:proofErr w:type="spellStart"/>
       <w:r>
@@ -2739,7 +3061,27 @@
           <w:szCs w:val="24"/>
           <w:lang w:val="en-US"/>
         </w:rPr>
-        <w:t xml:space="preserve"> Calon </w:t>
+        <w:t xml:space="preserve"> </w:t>
+      </w:r>
+      <w:proofErr w:type="spellStart"/>
+      <w:r>
+        <w:rPr>
+          <w:rFonts w:ascii="Times New Roman" w:eastAsia="Times New Roman" w:hAnsi="Times New Roman"/>
+          <w:sz w:val="24"/>
+          <w:szCs w:val="24"/>
+          <w:lang w:val="en-US"/>
+        </w:rPr>
+        <w:t>Calon</w:t>
+      </w:r>
+      <w:proofErr w:type="spellEnd"/>
+      <w:r>
+        <w:rPr>
+          <w:rFonts w:ascii="Times New Roman" w:eastAsia="Times New Roman" w:hAnsi="Times New Roman"/>
+          <w:sz w:val="24"/>
+          <w:szCs w:val="24"/>
+          <w:lang w:val="en-US"/>
+        </w:rPr>
+        <w:t xml:space="preserve"> </w:t>
       </w:r>
       <w:proofErr w:type="spellStart"/>
       <w:r>
@@ -2819,7 +3161,27 @@
           <w:szCs w:val="24"/>
           <w:lang w:val="en-US"/>
         </w:rPr>
-        <w:t xml:space="preserve"> dan </w:t>
+        <w:t xml:space="preserve"> </w:t>
+      </w:r>
+      <w:proofErr w:type="spellStart"/>
+      <w:r>
+        <w:rPr>
+          <w:rFonts w:ascii="Times New Roman" w:eastAsia="Times New Roman" w:hAnsi="Times New Roman"/>
+          <w:sz w:val="24"/>
+          <w:szCs w:val="24"/>
+          <w:lang w:val="en-US"/>
+        </w:rPr>
+        <w:t>dan</w:t>
+      </w:r>
+      <w:proofErr w:type="spellEnd"/>
+      <w:r>
+        <w:rPr>
+          <w:rFonts w:ascii="Times New Roman" w:eastAsia="Times New Roman" w:hAnsi="Times New Roman"/>
+          <w:sz w:val="24"/>
+          <w:szCs w:val="24"/>
+          <w:lang w:val="en-US"/>
+        </w:rPr>
+        <w:t xml:space="preserve"> </w:t>
       </w:r>
       <w:proofErr w:type="spellStart"/>
       <w:r>
@@ -2919,7 +3281,27 @@
           <w:szCs w:val="24"/>
           <w:lang w:val="en-US"/>
         </w:rPr>
-        <w:t xml:space="preserve"> Calon </w:t>
+        <w:t xml:space="preserve"> </w:t>
+      </w:r>
+      <w:proofErr w:type="spellStart"/>
+      <w:r>
+        <w:rPr>
+          <w:rFonts w:ascii="Times New Roman" w:eastAsia="Times New Roman" w:hAnsi="Times New Roman"/>
+          <w:sz w:val="24"/>
+          <w:szCs w:val="24"/>
+          <w:lang w:val="en-US"/>
+        </w:rPr>
+        <w:t>Calon</w:t>
+      </w:r>
+      <w:proofErr w:type="spellEnd"/>
+      <w:r>
+        <w:rPr>
+          <w:rFonts w:ascii="Times New Roman" w:eastAsia="Times New Roman" w:hAnsi="Times New Roman"/>
+          <w:sz w:val="24"/>
+          <w:szCs w:val="24"/>
+          <w:lang w:val="en-US"/>
+        </w:rPr>
+        <w:t xml:space="preserve"> </w:t>
       </w:r>
       <w:proofErr w:type="spellStart"/>
       <w:r>
@@ -3050,7 +3432,27 @@
           <w:szCs w:val="24"/>
           <w:lang w:val="en-US"/>
         </w:rPr>
-        <w:t xml:space="preserve"> lulus dan </w:t>
+        <w:t xml:space="preserve"> lulus </w:t>
+      </w:r>
+      <w:proofErr w:type="spellStart"/>
+      <w:r>
+        <w:rPr>
+          <w:rFonts w:ascii="Times New Roman" w:eastAsia="Times New Roman" w:hAnsi="Times New Roman"/>
+          <w:sz w:val="24"/>
+          <w:szCs w:val="24"/>
+          <w:lang w:val="en-US"/>
+        </w:rPr>
+        <w:t>dan</w:t>
+      </w:r>
+      <w:proofErr w:type="spellEnd"/>
+      <w:r>
+        <w:rPr>
+          <w:rFonts w:ascii="Times New Roman" w:eastAsia="Times New Roman" w:hAnsi="Times New Roman"/>
+          <w:sz w:val="24"/>
+          <w:szCs w:val="24"/>
+          <w:lang w:val="en-US"/>
+        </w:rPr>
+        <w:t xml:space="preserve"> </w:t>
       </w:r>
       <w:proofErr w:type="spellStart"/>
       <w:r>
@@ -3110,7 +3512,27 @@
           <w:szCs w:val="24"/>
           <w:lang w:val="en-US"/>
         </w:rPr>
-        <w:t xml:space="preserve"> pada </w:t>
+        <w:t xml:space="preserve"> </w:t>
+      </w:r>
+      <w:proofErr w:type="spellStart"/>
+      <w:r>
+        <w:rPr>
+          <w:rFonts w:ascii="Times New Roman" w:eastAsia="Times New Roman" w:hAnsi="Times New Roman"/>
+          <w:sz w:val="24"/>
+          <w:szCs w:val="24"/>
+          <w:lang w:val="en-US"/>
+        </w:rPr>
+        <w:t>pada</w:t>
+      </w:r>
+      <w:proofErr w:type="spellEnd"/>
+      <w:r>
+        <w:rPr>
+          <w:rFonts w:ascii="Times New Roman" w:eastAsia="Times New Roman" w:hAnsi="Times New Roman"/>
+          <w:sz w:val="24"/>
+          <w:szCs w:val="24"/>
+          <w:lang w:val="en-US"/>
+        </w:rPr>
+        <w:t xml:space="preserve"> </w:t>
       </w:r>
       <w:proofErr w:type="spellStart"/>
       <w:r>
@@ -3210,7 +3632,27 @@
           <w:szCs w:val="24"/>
           <w:lang w:val="en-US"/>
         </w:rPr>
-        <w:t xml:space="preserve"> HRD dan </w:t>
+        <w:t xml:space="preserve"> HRD </w:t>
+      </w:r>
+      <w:proofErr w:type="spellStart"/>
+      <w:r>
+        <w:rPr>
+          <w:rFonts w:ascii="Times New Roman" w:eastAsia="Times New Roman" w:hAnsi="Times New Roman"/>
+          <w:sz w:val="24"/>
+          <w:szCs w:val="24"/>
+          <w:lang w:val="en-US"/>
+        </w:rPr>
+        <w:t>dan</w:t>
+      </w:r>
+      <w:proofErr w:type="spellEnd"/>
+      <w:r>
+        <w:rPr>
+          <w:rFonts w:ascii="Times New Roman" w:eastAsia="Times New Roman" w:hAnsi="Times New Roman"/>
+          <w:sz w:val="24"/>
+          <w:szCs w:val="24"/>
+          <w:lang w:val="en-US"/>
+        </w:rPr>
+        <w:t xml:space="preserve"> </w:t>
       </w:r>
       <w:proofErr w:type="spellStart"/>
       <w:r>
@@ -3230,7 +3672,27 @@
           <w:szCs w:val="24"/>
           <w:lang w:val="en-US"/>
         </w:rPr>
-        <w:t xml:space="preserve">. Setelah </w:t>
+        <w:t xml:space="preserve">. </w:t>
+      </w:r>
+      <w:proofErr w:type="spellStart"/>
+      <w:r>
+        <w:rPr>
+          <w:rFonts w:ascii="Times New Roman" w:eastAsia="Times New Roman" w:hAnsi="Times New Roman"/>
+          <w:sz w:val="24"/>
+          <w:szCs w:val="24"/>
+          <w:lang w:val="en-US"/>
+        </w:rPr>
+        <w:t>Setelah</w:t>
+      </w:r>
+      <w:proofErr w:type="spellEnd"/>
+      <w:r>
+        <w:rPr>
+          <w:rFonts w:ascii="Times New Roman" w:eastAsia="Times New Roman" w:hAnsi="Times New Roman"/>
+          <w:sz w:val="24"/>
+          <w:szCs w:val="24"/>
+          <w:lang w:val="en-US"/>
+        </w:rPr>
+        <w:t xml:space="preserve"> </w:t>
       </w:r>
       <w:proofErr w:type="spellStart"/>
       <w:r>
@@ -3330,7 +3792,27 @@
           <w:szCs w:val="24"/>
           <w:lang w:val="en-US"/>
         </w:rPr>
-        <w:t xml:space="preserve"> Calon </w:t>
+        <w:t xml:space="preserve"> </w:t>
+      </w:r>
+      <w:proofErr w:type="spellStart"/>
+      <w:r>
+        <w:rPr>
+          <w:rFonts w:ascii="Times New Roman" w:eastAsia="Times New Roman" w:hAnsi="Times New Roman"/>
+          <w:sz w:val="24"/>
+          <w:szCs w:val="24"/>
+          <w:lang w:val="en-US"/>
+        </w:rPr>
+        <w:t>Calon</w:t>
+      </w:r>
+      <w:proofErr w:type="spellEnd"/>
+      <w:r>
+        <w:rPr>
+          <w:rFonts w:ascii="Times New Roman" w:eastAsia="Times New Roman" w:hAnsi="Times New Roman"/>
+          <w:sz w:val="24"/>
+          <w:szCs w:val="24"/>
+          <w:lang w:val="en-US"/>
+        </w:rPr>
+        <w:t xml:space="preserve"> </w:t>
       </w:r>
       <w:proofErr w:type="spellStart"/>
       <w:r>
@@ -3450,7 +3932,27 @@
           <w:szCs w:val="24"/>
           <w:lang w:val="en-US"/>
         </w:rPr>
-        <w:t xml:space="preserve">, jam dan </w:t>
+        <w:t xml:space="preserve">, jam </w:t>
+      </w:r>
+      <w:proofErr w:type="spellStart"/>
+      <w:r>
+        <w:rPr>
+          <w:rFonts w:ascii="Times New Roman" w:eastAsia="Times New Roman" w:hAnsi="Times New Roman"/>
+          <w:sz w:val="24"/>
+          <w:szCs w:val="24"/>
+          <w:lang w:val="en-US"/>
+        </w:rPr>
+        <w:t>dan</w:t>
+      </w:r>
+      <w:proofErr w:type="spellEnd"/>
+      <w:r>
+        <w:rPr>
+          <w:rFonts w:ascii="Times New Roman" w:eastAsia="Times New Roman" w:hAnsi="Times New Roman"/>
+          <w:sz w:val="24"/>
+          <w:szCs w:val="24"/>
+          <w:lang w:val="en-US"/>
+        </w:rPr>
+        <w:t xml:space="preserve"> </w:t>
       </w:r>
       <w:proofErr w:type="spellStart"/>
       <w:r>
@@ -3588,7 +4090,27 @@
           <w:szCs w:val="24"/>
           <w:lang w:val="en-US"/>
         </w:rPr>
-        <w:t xml:space="preserve"> Calon </w:t>
+        <w:t xml:space="preserve"> </w:t>
+      </w:r>
+      <w:proofErr w:type="spellStart"/>
+      <w:r>
+        <w:rPr>
+          <w:rFonts w:ascii="Times New Roman" w:eastAsia="Times New Roman" w:hAnsi="Times New Roman"/>
+          <w:sz w:val="24"/>
+          <w:szCs w:val="24"/>
+          <w:lang w:val="en-US"/>
+        </w:rPr>
+        <w:t>Calon</w:t>
+      </w:r>
+      <w:proofErr w:type="spellEnd"/>
+      <w:r>
+        <w:rPr>
+          <w:rFonts w:ascii="Times New Roman" w:eastAsia="Times New Roman" w:hAnsi="Times New Roman"/>
+          <w:sz w:val="24"/>
+          <w:szCs w:val="24"/>
+          <w:lang w:val="en-US"/>
+        </w:rPr>
+        <w:t xml:space="preserve"> </w:t>
       </w:r>
     </w:p>
     <w:p>
@@ -3702,7 +4224,27 @@
           <w:szCs w:val="24"/>
           <w:lang w:val="en-US"/>
         </w:rPr>
-        <w:t xml:space="preserve"> Calon </w:t>
+        <w:t xml:space="preserve"> </w:t>
+      </w:r>
+      <w:proofErr w:type="spellStart"/>
+      <w:r>
+        <w:rPr>
+          <w:rFonts w:ascii="Times New Roman" w:eastAsia="Times New Roman" w:hAnsi="Times New Roman"/>
+          <w:sz w:val="24"/>
+          <w:szCs w:val="24"/>
+          <w:lang w:val="en-US"/>
+        </w:rPr>
+        <w:t>Calon</w:t>
+      </w:r>
+      <w:proofErr w:type="spellEnd"/>
+      <w:r>
+        <w:rPr>
+          <w:rFonts w:ascii="Times New Roman" w:eastAsia="Times New Roman" w:hAnsi="Times New Roman"/>
+          <w:sz w:val="24"/>
+          <w:szCs w:val="24"/>
+          <w:lang w:val="en-US"/>
+        </w:rPr>
+        <w:t xml:space="preserve"> </w:t>
       </w:r>
       <w:proofErr w:type="spellStart"/>
       <w:r>
@@ -3862,7 +4404,27 @@
           <w:szCs w:val="24"/>
           <w:lang w:val="en-US"/>
         </w:rPr>
-        <w:t xml:space="preserve"> dan </w:t>
+        <w:t xml:space="preserve"> </w:t>
+      </w:r>
+      <w:proofErr w:type="spellStart"/>
+      <w:r>
+        <w:rPr>
+          <w:rFonts w:ascii="Times New Roman" w:eastAsia="Times New Roman" w:hAnsi="Times New Roman"/>
+          <w:sz w:val="24"/>
+          <w:szCs w:val="24"/>
+          <w:lang w:val="en-US"/>
+        </w:rPr>
+        <w:t>dan</w:t>
+      </w:r>
+      <w:proofErr w:type="spellEnd"/>
+      <w:r>
+        <w:rPr>
+          <w:rFonts w:ascii="Times New Roman" w:eastAsia="Times New Roman" w:hAnsi="Times New Roman"/>
+          <w:sz w:val="24"/>
+          <w:szCs w:val="24"/>
+          <w:lang w:val="en-US"/>
+        </w:rPr>
+        <w:t xml:space="preserve"> </w:t>
       </w:r>
       <w:proofErr w:type="spellStart"/>
       <w:r>
@@ -4020,7 +4582,27 @@
           <w:szCs w:val="24"/>
           <w:lang w:val="en-US"/>
         </w:rPr>
-        <w:t xml:space="preserve"> dan </w:t>
+        <w:t xml:space="preserve"> </w:t>
+      </w:r>
+      <w:proofErr w:type="spellStart"/>
+      <w:r>
+        <w:rPr>
+          <w:rFonts w:ascii="Times New Roman" w:eastAsia="Times New Roman" w:hAnsi="Times New Roman"/>
+          <w:sz w:val="24"/>
+          <w:szCs w:val="24"/>
+          <w:lang w:val="en-US"/>
+        </w:rPr>
+        <w:t>dan</w:t>
+      </w:r>
+      <w:proofErr w:type="spellEnd"/>
+      <w:r>
+        <w:rPr>
+          <w:rFonts w:ascii="Times New Roman" w:eastAsia="Times New Roman" w:hAnsi="Times New Roman"/>
+          <w:sz w:val="24"/>
+          <w:szCs w:val="24"/>
+          <w:lang w:val="en-US"/>
+        </w:rPr>
+        <w:t xml:space="preserve"> </w:t>
       </w:r>
       <w:proofErr w:type="spellStart"/>
       <w:r>
@@ -4243,7 +4825,27 @@
           <w:szCs w:val="24"/>
           <w:lang w:val="en-US"/>
         </w:rPr>
-        <w:t xml:space="preserve"> masing-masing </w:t>
+        <w:t xml:space="preserve"> </w:t>
+      </w:r>
+      <w:proofErr w:type="spellStart"/>
+      <w:r>
+        <w:rPr>
+          <w:rFonts w:ascii="Times New Roman" w:eastAsia="Times New Roman" w:hAnsi="Times New Roman"/>
+          <w:sz w:val="24"/>
+          <w:szCs w:val="24"/>
+          <w:lang w:val="en-US"/>
+        </w:rPr>
+        <w:t>masing-masing</w:t>
+      </w:r>
+      <w:proofErr w:type="spellEnd"/>
+      <w:r>
+        <w:rPr>
+          <w:rFonts w:ascii="Times New Roman" w:eastAsia="Times New Roman" w:hAnsi="Times New Roman"/>
+          <w:sz w:val="24"/>
+          <w:szCs w:val="24"/>
+          <w:lang w:val="en-US"/>
+        </w:rPr>
+        <w:t xml:space="preserve"> </w:t>
       </w:r>
       <w:proofErr w:type="spellStart"/>
       <w:r>
@@ -4263,7 +4865,27 @@
           <w:szCs w:val="24"/>
           <w:lang w:val="en-US"/>
         </w:rPr>
-        <w:t xml:space="preserve">, Partnership juga </w:t>
+        <w:t xml:space="preserve">, Partnership </w:t>
+      </w:r>
+      <w:proofErr w:type="spellStart"/>
+      <w:r>
+        <w:rPr>
+          <w:rFonts w:ascii="Times New Roman" w:eastAsia="Times New Roman" w:hAnsi="Times New Roman"/>
+          <w:sz w:val="24"/>
+          <w:szCs w:val="24"/>
+          <w:lang w:val="en-US"/>
+        </w:rPr>
+        <w:t>juga</w:t>
+      </w:r>
+      <w:proofErr w:type="spellEnd"/>
+      <w:r>
+        <w:rPr>
+          <w:rFonts w:ascii="Times New Roman" w:eastAsia="Times New Roman" w:hAnsi="Times New Roman"/>
+          <w:sz w:val="24"/>
+          <w:szCs w:val="24"/>
+          <w:lang w:val="en-US"/>
+        </w:rPr>
+        <w:t xml:space="preserve"> </w:t>
       </w:r>
       <w:proofErr w:type="spellStart"/>
       <w:r>
@@ -4323,7 +4945,27 @@
           <w:szCs w:val="24"/>
           <w:lang w:val="en-US"/>
         </w:rPr>
-        <w:t xml:space="preserve"> Mitra </w:t>
+        <w:t xml:space="preserve"> </w:t>
+      </w:r>
+      <w:proofErr w:type="spellStart"/>
+      <w:r>
+        <w:rPr>
+          <w:rFonts w:ascii="Times New Roman" w:eastAsia="Times New Roman" w:hAnsi="Times New Roman"/>
+          <w:sz w:val="24"/>
+          <w:szCs w:val="24"/>
+          <w:lang w:val="en-US"/>
+        </w:rPr>
+        <w:t>Mitra</w:t>
+      </w:r>
+      <w:proofErr w:type="spellEnd"/>
+      <w:r>
+        <w:rPr>
+          <w:rFonts w:ascii="Times New Roman" w:eastAsia="Times New Roman" w:hAnsi="Times New Roman"/>
+          <w:sz w:val="24"/>
+          <w:szCs w:val="24"/>
+          <w:lang w:val="en-US"/>
+        </w:rPr>
+        <w:t xml:space="preserve"> </w:t>
       </w:r>
       <w:proofErr w:type="spellStart"/>
       <w:r>
@@ -4398,14 +5040,25 @@
           <w:lang w:val="en-US"/>
         </w:rPr>
       </w:pPr>
-      <w:r>
-        <w:rPr>
-          <w:rFonts w:ascii="Times New Roman" w:eastAsia="Times New Roman" w:hAnsi="Times New Roman"/>
-          <w:sz w:val="24"/>
-          <w:szCs w:val="24"/>
-          <w:lang w:val="en-US"/>
-        </w:rPr>
-        <w:t xml:space="preserve">Setelah </w:t>
+      <w:proofErr w:type="spellStart"/>
+      <w:r>
+        <w:rPr>
+          <w:rFonts w:ascii="Times New Roman" w:eastAsia="Times New Roman" w:hAnsi="Times New Roman"/>
+          <w:sz w:val="24"/>
+          <w:szCs w:val="24"/>
+          <w:lang w:val="en-US"/>
+        </w:rPr>
+        <w:t>Setelah</w:t>
+      </w:r>
+      <w:proofErr w:type="spellEnd"/>
+      <w:r>
+        <w:rPr>
+          <w:rFonts w:ascii="Times New Roman" w:eastAsia="Times New Roman" w:hAnsi="Times New Roman"/>
+          <w:sz w:val="24"/>
+          <w:szCs w:val="24"/>
+          <w:lang w:val="en-US"/>
+        </w:rPr>
+        <w:t xml:space="preserve"> </w:t>
       </w:r>
       <w:proofErr w:type="spellStart"/>
       <w:r>
@@ -4604,7 +5257,27 @@
           <w:szCs w:val="24"/>
           <w:lang w:val="en-US"/>
         </w:rPr>
-        <w:t xml:space="preserve"> dan di </w:t>
+        <w:t xml:space="preserve"> </w:t>
+      </w:r>
+      <w:proofErr w:type="spellStart"/>
+      <w:r>
+        <w:rPr>
+          <w:rFonts w:ascii="Times New Roman" w:eastAsia="Times New Roman" w:hAnsi="Times New Roman"/>
+          <w:sz w:val="24"/>
+          <w:szCs w:val="24"/>
+          <w:lang w:val="en-US"/>
+        </w:rPr>
+        <w:t>dan</w:t>
+      </w:r>
+      <w:proofErr w:type="spellEnd"/>
+      <w:r>
+        <w:rPr>
+          <w:rFonts w:ascii="Times New Roman" w:eastAsia="Times New Roman" w:hAnsi="Times New Roman"/>
+          <w:sz w:val="24"/>
+          <w:szCs w:val="24"/>
+          <w:lang w:val="en-US"/>
+        </w:rPr>
+        <w:t xml:space="preserve"> di </w:t>
       </w:r>
       <w:proofErr w:type="spellStart"/>
       <w:r>
@@ -4943,7 +5616,27 @@
           <w:szCs w:val="24"/>
           <w:lang w:val="en-US"/>
         </w:rPr>
-        <w:t xml:space="preserve"> Tanda </w:t>
+        <w:t xml:space="preserve"> </w:t>
+      </w:r>
+      <w:proofErr w:type="spellStart"/>
+      <w:r>
+        <w:rPr>
+          <w:rFonts w:ascii="Times New Roman" w:hAnsi="Times New Roman"/>
+          <w:sz w:val="24"/>
+          <w:szCs w:val="24"/>
+          <w:lang w:val="en-US"/>
+        </w:rPr>
+        <w:t>Tanda</w:t>
+      </w:r>
+      <w:proofErr w:type="spellEnd"/>
+      <w:r>
+        <w:rPr>
+          <w:rFonts w:ascii="Times New Roman" w:hAnsi="Times New Roman"/>
+          <w:sz w:val="24"/>
+          <w:szCs w:val="24"/>
+          <w:lang w:val="en-US"/>
+        </w:rPr>
+        <w:t xml:space="preserve"> </w:t>
       </w:r>
       <w:proofErr w:type="spellStart"/>
       <w:r>
@@ -5103,7 +5796,27 @@
           <w:szCs w:val="24"/>
           <w:lang w:val="en-US"/>
         </w:rPr>
-        <w:t xml:space="preserve"> (KK), Ijazah </w:t>
+        <w:t xml:space="preserve"> (KK), </w:t>
+      </w:r>
+      <w:proofErr w:type="spellStart"/>
+      <w:r>
+        <w:rPr>
+          <w:rFonts w:ascii="Times New Roman" w:hAnsi="Times New Roman"/>
+          <w:sz w:val="24"/>
+          <w:szCs w:val="24"/>
+          <w:lang w:val="en-US"/>
+        </w:rPr>
+        <w:t>Ijazah</w:t>
+      </w:r>
+      <w:proofErr w:type="spellEnd"/>
+      <w:r>
+        <w:rPr>
+          <w:rFonts w:ascii="Times New Roman" w:hAnsi="Times New Roman"/>
+          <w:sz w:val="24"/>
+          <w:szCs w:val="24"/>
+          <w:lang w:val="en-US"/>
+        </w:rPr>
+        <w:t xml:space="preserve"> </w:t>
       </w:r>
       <w:proofErr w:type="spellStart"/>
       <w:r>
@@ -5143,7 +5856,27 @@
           <w:szCs w:val="24"/>
           <w:lang w:val="en-US"/>
         </w:rPr>
-        <w:t xml:space="preserve"> formal dan lain-lain. Data </w:t>
+        <w:t xml:space="preserve"> formal </w:t>
+      </w:r>
+      <w:proofErr w:type="spellStart"/>
+      <w:r>
+        <w:rPr>
+          <w:rFonts w:ascii="Times New Roman" w:hAnsi="Times New Roman"/>
+          <w:sz w:val="24"/>
+          <w:szCs w:val="24"/>
+          <w:lang w:val="en-US"/>
+        </w:rPr>
+        <w:t>dan</w:t>
+      </w:r>
+      <w:proofErr w:type="spellEnd"/>
+      <w:r>
+        <w:rPr>
+          <w:rFonts w:ascii="Times New Roman" w:hAnsi="Times New Roman"/>
+          <w:sz w:val="24"/>
+          <w:szCs w:val="24"/>
+          <w:lang w:val="en-US"/>
+        </w:rPr>
+        <w:t xml:space="preserve"> lain-lain. Data </w:t>
       </w:r>
       <w:proofErr w:type="spellStart"/>
       <w:r>
@@ -5263,7 +5996,27 @@
           <w:szCs w:val="24"/>
           <w:lang w:val="en-US"/>
         </w:rPr>
-        <w:t xml:space="preserve"> dan </w:t>
+        <w:t xml:space="preserve"> </w:t>
+      </w:r>
+      <w:proofErr w:type="spellStart"/>
+      <w:r>
+        <w:rPr>
+          <w:rFonts w:ascii="Times New Roman" w:hAnsi="Times New Roman"/>
+          <w:sz w:val="24"/>
+          <w:szCs w:val="24"/>
+          <w:lang w:val="en-US"/>
+        </w:rPr>
+        <w:t>dan</w:t>
+      </w:r>
+      <w:proofErr w:type="spellEnd"/>
+      <w:r>
+        <w:rPr>
+          <w:rFonts w:ascii="Times New Roman" w:hAnsi="Times New Roman"/>
+          <w:sz w:val="24"/>
+          <w:szCs w:val="24"/>
+          <w:lang w:val="en-US"/>
+        </w:rPr>
+        <w:t xml:space="preserve"> </w:t>
       </w:r>
       <w:proofErr w:type="spellStart"/>
       <w:r>
@@ -5596,7 +6349,27 @@
           <w:szCs w:val="24"/>
           <w:lang w:val="en-US"/>
         </w:rPr>
-        <w:t xml:space="preserve"> dan </w:t>
+        <w:t xml:space="preserve"> </w:t>
+      </w:r>
+      <w:proofErr w:type="spellStart"/>
+      <w:r>
+        <w:rPr>
+          <w:rFonts w:ascii="Times New Roman" w:hAnsi="Times New Roman"/>
+          <w:sz w:val="24"/>
+          <w:szCs w:val="24"/>
+          <w:lang w:val="en-US"/>
+        </w:rPr>
+        <w:t>dan</w:t>
+      </w:r>
+      <w:proofErr w:type="spellEnd"/>
+      <w:r>
+        <w:rPr>
+          <w:rFonts w:ascii="Times New Roman" w:hAnsi="Times New Roman"/>
+          <w:sz w:val="24"/>
+          <w:szCs w:val="24"/>
+          <w:lang w:val="en-US"/>
+        </w:rPr>
+        <w:t xml:space="preserve"> </w:t>
       </w:r>
       <w:proofErr w:type="spellStart"/>
       <w:r>
@@ -6151,7 +6924,25 @@
           <w:sz w:val="24"/>
           <w:szCs w:val="24"/>
         </w:rPr>
-        <w:t xml:space="preserve"> dan </w:t>
+        <w:t xml:space="preserve"> </w:t>
+      </w:r>
+      <w:proofErr w:type="spellStart"/>
+      <w:r>
+        <w:rPr>
+          <w:rFonts w:ascii="Times New Roman" w:hAnsi="Times New Roman"/>
+          <w:sz w:val="24"/>
+          <w:szCs w:val="24"/>
+        </w:rPr>
+        <w:t>dan</w:t>
+      </w:r>
+      <w:proofErr w:type="spellEnd"/>
+      <w:r>
+        <w:rPr>
+          <w:rFonts w:ascii="Times New Roman" w:hAnsi="Times New Roman"/>
+          <w:sz w:val="24"/>
+          <w:szCs w:val="24"/>
+        </w:rPr>
+        <w:t xml:space="preserve"> </w:t>
       </w:r>
       <w:proofErr w:type="spellStart"/>
       <w:r>
@@ -6187,7 +6978,25 @@
           <w:sz w:val="24"/>
           <w:szCs w:val="24"/>
         </w:rPr>
-        <w:t xml:space="preserve"> masing-masing </w:t>
+        <w:t xml:space="preserve"> </w:t>
+      </w:r>
+      <w:proofErr w:type="spellStart"/>
+      <w:r>
+        <w:rPr>
+          <w:rFonts w:ascii="Times New Roman" w:hAnsi="Times New Roman"/>
+          <w:sz w:val="24"/>
+          <w:szCs w:val="24"/>
+        </w:rPr>
+        <w:t>masing-masing</w:t>
+      </w:r>
+      <w:proofErr w:type="spellEnd"/>
+      <w:r>
+        <w:rPr>
+          <w:rFonts w:ascii="Times New Roman" w:hAnsi="Times New Roman"/>
+          <w:sz w:val="24"/>
+          <w:szCs w:val="24"/>
+        </w:rPr>
+        <w:t xml:space="preserve"> </w:t>
       </w:r>
       <w:proofErr w:type="spellStart"/>
       <w:r>
@@ -6259,7 +7068,25 @@
           <w:sz w:val="24"/>
           <w:szCs w:val="24"/>
         </w:rPr>
-        <w:t xml:space="preserve">. Adapun </w:t>
+        <w:t xml:space="preserve">. </w:t>
+      </w:r>
+      <w:proofErr w:type="spellStart"/>
+      <w:r>
+        <w:rPr>
+          <w:rFonts w:ascii="Times New Roman" w:hAnsi="Times New Roman"/>
+          <w:sz w:val="24"/>
+          <w:szCs w:val="24"/>
+        </w:rPr>
+        <w:t>Adapun</w:t>
+      </w:r>
+      <w:proofErr w:type="spellEnd"/>
+      <w:r>
+        <w:rPr>
+          <w:rFonts w:ascii="Times New Roman" w:hAnsi="Times New Roman"/>
+          <w:sz w:val="24"/>
+          <w:szCs w:val="24"/>
+        </w:rPr>
+        <w:t xml:space="preserve"> </w:t>
       </w:r>
       <w:proofErr w:type="spellStart"/>
       <w:r>
@@ -6331,7 +7158,25 @@
           <w:sz w:val="24"/>
           <w:szCs w:val="24"/>
         </w:rPr>
-        <w:t xml:space="preserve"> pada </w:t>
+        <w:t xml:space="preserve"> </w:t>
+      </w:r>
+      <w:proofErr w:type="spellStart"/>
+      <w:r>
+        <w:rPr>
+          <w:rFonts w:ascii="Times New Roman" w:hAnsi="Times New Roman"/>
+          <w:sz w:val="24"/>
+          <w:szCs w:val="24"/>
+        </w:rPr>
+        <w:t>pada</w:t>
+      </w:r>
+      <w:proofErr w:type="spellEnd"/>
+      <w:r>
+        <w:rPr>
+          <w:rFonts w:ascii="Times New Roman" w:hAnsi="Times New Roman"/>
+          <w:sz w:val="24"/>
+          <w:szCs w:val="24"/>
+        </w:rPr>
+        <w:t xml:space="preserve"> </w:t>
       </w:r>
       <w:proofErr w:type="spellStart"/>
       <w:r>
@@ -6409,7 +7254,27 @@
           <w:szCs w:val="24"/>
           <w:lang w:val="en-US"/>
         </w:rPr>
-        <w:t xml:space="preserve"> pada PT Avows Technologies</w:t>
+        <w:t xml:space="preserve"> </w:t>
+      </w:r>
+      <w:proofErr w:type="spellStart"/>
+      <w:r>
+        <w:rPr>
+          <w:rFonts w:ascii="Times New Roman" w:hAnsi="Times New Roman"/>
+          <w:sz w:val="24"/>
+          <w:szCs w:val="24"/>
+          <w:lang w:val="en-US"/>
+        </w:rPr>
+        <w:t>pada</w:t>
+      </w:r>
+      <w:proofErr w:type="spellEnd"/>
+      <w:r>
+        <w:rPr>
+          <w:rFonts w:ascii="Times New Roman" w:hAnsi="Times New Roman"/>
+          <w:sz w:val="24"/>
+          <w:szCs w:val="24"/>
+          <w:lang w:val="en-US"/>
+        </w:rPr>
+        <w:t xml:space="preserve"> PT Avows Technologies</w:t>
       </w:r>
       <w:r>
         <w:rPr>
@@ -6475,7 +7340,7 @@
                     </pic:cNvPicPr>
                   </pic:nvPicPr>
                   <pic:blipFill>
-                    <a:blip r:embed="rId7" cstate="print">
+                    <a:blip r:embed="rId8" cstate="print">
                       <a:extLst>
                         <a:ext uri="{28A0092B-C50C-407E-A947-70E740481C1C}">
                           <a14:useLocalDpi xmlns:a14="http://schemas.microsoft.com/office/drawing/2010/main" val="0"/>
@@ -6517,12 +7382,20 @@
           <w:szCs w:val="24"/>
         </w:rPr>
       </w:pPr>
+      <w:proofErr w:type="spellStart"/>
       <w:r>
         <w:rPr>
           <w:rFonts w:ascii="Times New Roman" w:hAnsi="Times New Roman" w:cs="Times New Roman"/>
         </w:rPr>
         <w:lastRenderedPageBreak/>
-        <w:t xml:space="preserve">Analisa </w:t>
+        <w:t>Analisa</w:t>
+      </w:r>
+      <w:proofErr w:type="spellEnd"/>
+      <w:r>
+        <w:rPr>
+          <w:rFonts w:ascii="Times New Roman" w:hAnsi="Times New Roman" w:cs="Times New Roman"/>
+        </w:rPr>
+        <w:t xml:space="preserve"> </w:t>
       </w:r>
       <w:proofErr w:type="spellStart"/>
       <w:r>
@@ -6739,7 +7612,6 @@
         <w:t xml:space="preserve"> </w:t>
       </w:r>
       <w:proofErr w:type="spellStart"/>
-      <w:proofErr w:type="gramStart"/>
       <w:r>
         <w:rPr>
           <w:rFonts w:ascii="Times New Roman" w:hAnsi="Times New Roman" w:cs="Times New Roman"/>
@@ -6767,7 +7639,6 @@
         <w:t>suatu</w:t>
       </w:r>
       <w:proofErr w:type="spellEnd"/>
-      <w:proofErr w:type="gramEnd"/>
       <w:r>
         <w:rPr>
           <w:rFonts w:ascii="Times New Roman" w:hAnsi="Times New Roman" w:cs="Times New Roman"/>
@@ -6938,14 +7809,23 @@
         </w:rPr>
         <w:t xml:space="preserve">.  </w:t>
       </w:r>
-      <w:proofErr w:type="gramStart"/>
-      <w:r>
-        <w:rPr>
-          <w:rFonts w:ascii="Times New Roman" w:hAnsi="Times New Roman" w:cs="Times New Roman"/>
-          <w:sz w:val="24"/>
-          <w:szCs w:val="24"/>
-        </w:rPr>
-        <w:t xml:space="preserve">Oleh  </w:t>
+      <w:proofErr w:type="spellStart"/>
+      <w:r>
+        <w:rPr>
+          <w:rFonts w:ascii="Times New Roman" w:hAnsi="Times New Roman" w:cs="Times New Roman"/>
+          <w:sz w:val="24"/>
+          <w:szCs w:val="24"/>
+        </w:rPr>
+        <w:t>Oleh</w:t>
+      </w:r>
+      <w:proofErr w:type="spellEnd"/>
+      <w:r>
+        <w:rPr>
+          <w:rFonts w:ascii="Times New Roman" w:hAnsi="Times New Roman" w:cs="Times New Roman"/>
+          <w:sz w:val="24"/>
+          <w:szCs w:val="24"/>
+        </w:rPr>
+        <w:t xml:space="preserve">  </w:t>
       </w:r>
       <w:proofErr w:type="spellStart"/>
       <w:r>
@@ -6957,7 +7837,6 @@
         <w:t>karena</w:t>
       </w:r>
       <w:proofErr w:type="spellEnd"/>
-      <w:proofErr w:type="gramEnd"/>
       <w:r>
         <w:rPr>
           <w:rFonts w:ascii="Times New Roman" w:hAnsi="Times New Roman" w:cs="Times New Roman"/>
@@ -7655,7 +8534,25 @@
           <w:sz w:val="24"/>
           <w:szCs w:val="24"/>
         </w:rPr>
-        <w:t xml:space="preserve"> dan </w:t>
+        <w:t xml:space="preserve"> </w:t>
+      </w:r>
+      <w:proofErr w:type="spellStart"/>
+      <w:r>
+        <w:rPr>
+          <w:rFonts w:ascii="Times New Roman" w:hAnsi="Times New Roman" w:cs="Times New Roman"/>
+          <w:sz w:val="24"/>
+          <w:szCs w:val="24"/>
+        </w:rPr>
+        <w:t>dan</w:t>
+      </w:r>
+      <w:proofErr w:type="spellEnd"/>
+      <w:r>
+        <w:rPr>
+          <w:rFonts w:ascii="Times New Roman" w:hAnsi="Times New Roman" w:cs="Times New Roman"/>
+          <w:sz w:val="24"/>
+          <w:szCs w:val="24"/>
+        </w:rPr>
+        <w:t xml:space="preserve"> </w:t>
       </w:r>
       <w:proofErr w:type="spellStart"/>
       <w:r>
@@ -7711,6 +8608,14 @@
         </w:rPr>
         <w:t xml:space="preserve"> </w:t>
       </w:r>
+      <w:r>
+        <w:rPr>
+          <w:rFonts w:ascii="Times New Roman" w:hAnsi="Times New Roman" w:cs="Times New Roman"/>
+          <w:sz w:val="24"/>
+          <w:szCs w:val="24"/>
+        </w:rPr>
+        <w:t>online</w:t>
+      </w:r>
       <w:proofErr w:type="gramStart"/>
       <w:r>
         <w:rPr>
@@ -7718,7 +8623,7 @@
           <w:sz w:val="24"/>
           <w:szCs w:val="24"/>
         </w:rPr>
-        <w:t xml:space="preserve">online, </w:t>
+        <w:t xml:space="preserve">, </w:t>
       </w:r>
       <w:r>
         <w:rPr>
@@ -7781,7 +8686,43 @@
           <w:sz w:val="24"/>
           <w:szCs w:val="24"/>
         </w:rPr>
-        <w:t xml:space="preserve"> pada admin dan </w:t>
+        <w:t xml:space="preserve"> </w:t>
+      </w:r>
+      <w:proofErr w:type="spellStart"/>
+      <w:r>
+        <w:rPr>
+          <w:rFonts w:ascii="Times New Roman" w:hAnsi="Times New Roman" w:cs="Times New Roman"/>
+          <w:sz w:val="24"/>
+          <w:szCs w:val="24"/>
+        </w:rPr>
+        <w:t>pada</w:t>
+      </w:r>
+      <w:proofErr w:type="spellEnd"/>
+      <w:r>
+        <w:rPr>
+          <w:rFonts w:ascii="Times New Roman" w:hAnsi="Times New Roman" w:cs="Times New Roman"/>
+          <w:sz w:val="24"/>
+          <w:szCs w:val="24"/>
+        </w:rPr>
+        <w:t xml:space="preserve"> admin </w:t>
+      </w:r>
+      <w:proofErr w:type="spellStart"/>
+      <w:r>
+        <w:rPr>
+          <w:rFonts w:ascii="Times New Roman" w:hAnsi="Times New Roman" w:cs="Times New Roman"/>
+          <w:sz w:val="24"/>
+          <w:szCs w:val="24"/>
+        </w:rPr>
+        <w:t>dan</w:t>
+      </w:r>
+      <w:proofErr w:type="spellEnd"/>
+      <w:r>
+        <w:rPr>
+          <w:rFonts w:ascii="Times New Roman" w:hAnsi="Times New Roman" w:cs="Times New Roman"/>
+          <w:sz w:val="24"/>
+          <w:szCs w:val="24"/>
+        </w:rPr>
+        <w:t xml:space="preserve"> </w:t>
       </w:r>
       <w:proofErr w:type="spellStart"/>
       <w:r>
@@ -7915,7 +8856,25 @@
           <w:sz w:val="24"/>
           <w:szCs w:val="24"/>
         </w:rPr>
-        <w:t xml:space="preserve"> dan report </w:t>
+        <w:t xml:space="preserve"> </w:t>
+      </w:r>
+      <w:proofErr w:type="spellStart"/>
+      <w:r>
+        <w:rPr>
+          <w:rFonts w:ascii="Times New Roman" w:hAnsi="Times New Roman" w:cs="Times New Roman"/>
+          <w:sz w:val="24"/>
+          <w:szCs w:val="24"/>
+        </w:rPr>
+        <w:t>dan</w:t>
+      </w:r>
+      <w:proofErr w:type="spellEnd"/>
+      <w:r>
+        <w:rPr>
+          <w:rFonts w:ascii="Times New Roman" w:hAnsi="Times New Roman" w:cs="Times New Roman"/>
+          <w:sz w:val="24"/>
+          <w:szCs w:val="24"/>
+        </w:rPr>
+        <w:t xml:space="preserve"> report </w:t>
       </w:r>
       <w:proofErr w:type="spellStart"/>
       <w:r>
@@ -7961,7 +8920,25 @@
           <w:sz w:val="24"/>
           <w:szCs w:val="24"/>
         </w:rPr>
-        <w:t xml:space="preserve">  juga  </w:t>
+        <w:t xml:space="preserve">  </w:t>
+      </w:r>
+      <w:proofErr w:type="spellStart"/>
+      <w:r>
+        <w:rPr>
+          <w:rFonts w:ascii="Times New Roman" w:hAnsi="Times New Roman" w:cs="Times New Roman"/>
+          <w:sz w:val="24"/>
+          <w:szCs w:val="24"/>
+        </w:rPr>
+        <w:t>juga</w:t>
+      </w:r>
+      <w:proofErr w:type="spellEnd"/>
+      <w:r>
+        <w:rPr>
+          <w:rFonts w:ascii="Times New Roman" w:hAnsi="Times New Roman" w:cs="Times New Roman"/>
+          <w:sz w:val="24"/>
+          <w:szCs w:val="24"/>
+        </w:rPr>
+        <w:t xml:space="preserve">  </w:t>
       </w:r>
       <w:proofErr w:type="spellStart"/>
       <w:r>
@@ -8123,6 +9100,7 @@
         </w:rPr>
         <w:t xml:space="preserve"> </w:t>
       </w:r>
+      <w:proofErr w:type="spellStart"/>
       <w:r>
         <w:rPr>
           <w:rFonts w:ascii="Times New Roman" w:hAnsi="Times New Roman" w:cs="Times New Roman"/>
@@ -8131,6 +9109,7 @@
         </w:rPr>
         <w:t>dan</w:t>
       </w:r>
+      <w:proofErr w:type="spellEnd"/>
       <w:r>
         <w:rPr>
           <w:rFonts w:ascii="Times New Roman" w:hAnsi="Times New Roman" w:cs="Times New Roman"/>
@@ -8191,7 +9170,25 @@
           <w:sz w:val="24"/>
           <w:szCs w:val="24"/>
         </w:rPr>
-        <w:t xml:space="preserve"> juga </w:t>
+        <w:t xml:space="preserve"> </w:t>
+      </w:r>
+      <w:proofErr w:type="spellStart"/>
+      <w:r>
+        <w:rPr>
+          <w:rFonts w:ascii="Times New Roman" w:hAnsi="Times New Roman" w:cs="Times New Roman"/>
+          <w:sz w:val="24"/>
+          <w:szCs w:val="24"/>
+        </w:rPr>
+        <w:t>juga</w:t>
+      </w:r>
+      <w:proofErr w:type="spellEnd"/>
+      <w:r>
+        <w:rPr>
+          <w:rFonts w:ascii="Times New Roman" w:hAnsi="Times New Roman" w:cs="Times New Roman"/>
+          <w:sz w:val="24"/>
+          <w:szCs w:val="24"/>
+        </w:rPr>
+        <w:t xml:space="preserve"> </w:t>
       </w:r>
       <w:proofErr w:type="spellStart"/>
       <w:r>
@@ -8388,7 +9385,25 @@
           <w:sz w:val="24"/>
           <w:szCs w:val="24"/>
         </w:rPr>
-        <w:t xml:space="preserve"> dan </w:t>
+        <w:t xml:space="preserve"> </w:t>
+      </w:r>
+      <w:proofErr w:type="spellStart"/>
+      <w:r>
+        <w:rPr>
+          <w:rFonts w:ascii="Times New Roman" w:hAnsi="Times New Roman" w:cs="Times New Roman"/>
+          <w:sz w:val="24"/>
+          <w:szCs w:val="24"/>
+        </w:rPr>
+        <w:t>dan</w:t>
+      </w:r>
+      <w:proofErr w:type="spellEnd"/>
+      <w:r>
+        <w:rPr>
+          <w:rFonts w:ascii="Times New Roman" w:hAnsi="Times New Roman" w:cs="Times New Roman"/>
+          <w:sz w:val="24"/>
+          <w:szCs w:val="24"/>
+        </w:rPr>
+        <w:t xml:space="preserve"> </w:t>
       </w:r>
       <w:proofErr w:type="spellStart"/>
       <w:r>
@@ -8864,7 +9879,25 @@
           <w:sz w:val="24"/>
           <w:szCs w:val="24"/>
         </w:rPr>
-        <w:t xml:space="preserve"> oleh </w:t>
+        <w:t xml:space="preserve"> </w:t>
+      </w:r>
+      <w:proofErr w:type="spellStart"/>
+      <w:r>
+        <w:rPr>
+          <w:rFonts w:ascii="Times New Roman" w:hAnsi="Times New Roman" w:cs="Times New Roman"/>
+          <w:sz w:val="24"/>
+          <w:szCs w:val="24"/>
+        </w:rPr>
+        <w:t>oleh</w:t>
+      </w:r>
+      <w:proofErr w:type="spellEnd"/>
+      <w:r>
+        <w:rPr>
+          <w:rFonts w:ascii="Times New Roman" w:hAnsi="Times New Roman" w:cs="Times New Roman"/>
+          <w:sz w:val="24"/>
+          <w:szCs w:val="24"/>
+        </w:rPr>
+        <w:t xml:space="preserve"> </w:t>
       </w:r>
       <w:proofErr w:type="spellStart"/>
       <w:r>
@@ -8882,7 +9915,25 @@
           <w:sz w:val="24"/>
           <w:szCs w:val="24"/>
         </w:rPr>
-        <w:t xml:space="preserve"> dan </w:t>
+        <w:t xml:space="preserve"> </w:t>
+      </w:r>
+      <w:proofErr w:type="spellStart"/>
+      <w:r>
+        <w:rPr>
+          <w:rFonts w:ascii="Times New Roman" w:hAnsi="Times New Roman" w:cs="Times New Roman"/>
+          <w:sz w:val="24"/>
+          <w:szCs w:val="24"/>
+        </w:rPr>
+        <w:t>dan</w:t>
+      </w:r>
+      <w:proofErr w:type="spellEnd"/>
+      <w:r>
+        <w:rPr>
+          <w:rFonts w:ascii="Times New Roman" w:hAnsi="Times New Roman" w:cs="Times New Roman"/>
+          <w:sz w:val="24"/>
+          <w:szCs w:val="24"/>
+        </w:rPr>
+        <w:t xml:space="preserve"> </w:t>
       </w:r>
       <w:proofErr w:type="spellStart"/>
       <w:r>
@@ -9383,6 +10434,7 @@
           <w:sz w:val="24"/>
           <w:szCs w:val="24"/>
         </w:rPr>
+        <w:lastRenderedPageBreak/>
         <w:t>berupa</w:t>
       </w:r>
       <w:proofErr w:type="spellEnd"/>
@@ -9544,7 +10596,6 @@
           <w:sz w:val="24"/>
           <w:szCs w:val="24"/>
         </w:rPr>
-        <w:lastRenderedPageBreak/>
         <w:t>Menganalisa</w:t>
       </w:r>
       <w:proofErr w:type="spellEnd"/>
@@ -10202,7 +11253,27 @@
           <w:szCs w:val="24"/>
           <w:lang w:val="en-US"/>
         </w:rPr>
-        <w:t xml:space="preserve"> pada </w:t>
+        <w:t xml:space="preserve"> </w:t>
+      </w:r>
+      <w:proofErr w:type="spellStart"/>
+      <w:r>
+        <w:rPr>
+          <w:rFonts w:ascii="Times New Roman" w:hAnsi="Times New Roman" w:cs="Times New Roman"/>
+          <w:sz w:val="24"/>
+          <w:szCs w:val="24"/>
+          <w:lang w:val="en-US"/>
+        </w:rPr>
+        <w:t>pada</w:t>
+      </w:r>
+      <w:proofErr w:type="spellEnd"/>
+      <w:r>
+        <w:rPr>
+          <w:rFonts w:ascii="Times New Roman" w:hAnsi="Times New Roman" w:cs="Times New Roman"/>
+          <w:sz w:val="24"/>
+          <w:szCs w:val="24"/>
+          <w:lang w:val="en-US"/>
+        </w:rPr>
+        <w:t xml:space="preserve"> </w:t>
       </w:r>
       <w:r>
         <w:rPr>
@@ -10305,14 +11376,25 @@
           <w:lang w:val="en-US"/>
         </w:rPr>
       </w:pPr>
-      <w:r>
-        <w:rPr>
-          <w:rFonts w:ascii="Times New Roman" w:hAnsi="Times New Roman"/>
-          <w:sz w:val="24"/>
-          <w:szCs w:val="24"/>
-          <w:lang w:val="en-US"/>
-        </w:rPr>
-        <w:t xml:space="preserve">Nama </w:t>
+      <w:proofErr w:type="spellStart"/>
+      <w:r>
+        <w:rPr>
+          <w:rFonts w:ascii="Times New Roman" w:hAnsi="Times New Roman"/>
+          <w:sz w:val="24"/>
+          <w:szCs w:val="24"/>
+          <w:lang w:val="en-US"/>
+        </w:rPr>
+        <w:t>Nama</w:t>
+      </w:r>
+      <w:proofErr w:type="spellEnd"/>
+      <w:r>
+        <w:rPr>
+          <w:rFonts w:ascii="Times New Roman" w:hAnsi="Times New Roman"/>
+          <w:sz w:val="24"/>
+          <w:szCs w:val="24"/>
+          <w:lang w:val="en-US"/>
+        </w:rPr>
+        <w:t xml:space="preserve"> </w:t>
       </w:r>
       <w:proofErr w:type="spellStart"/>
       <w:r>
@@ -11103,6 +12185,7 @@
           <w:szCs w:val="24"/>
           <w:lang w:val="en-US"/>
         </w:rPr>
+        <w:lastRenderedPageBreak/>
         <w:t>education_major</w:t>
       </w:r>
       <w:proofErr w:type="spellEnd"/>
@@ -11338,7 +12421,6 @@
           <w:szCs w:val="24"/>
           <w:lang w:val="en"/>
         </w:rPr>
-        <w:lastRenderedPageBreak/>
         <w:t>Data Employee Bank</w:t>
       </w:r>
     </w:p>
@@ -11356,14 +12438,25 @@
           <w:lang w:val="en-US"/>
         </w:rPr>
       </w:pPr>
-      <w:r>
-        <w:rPr>
-          <w:rFonts w:ascii="Times New Roman" w:hAnsi="Times New Roman"/>
-          <w:sz w:val="24"/>
-          <w:szCs w:val="24"/>
-          <w:lang w:val="en-US"/>
-        </w:rPr>
-        <w:t xml:space="preserve">Nama </w:t>
+      <w:proofErr w:type="spellStart"/>
+      <w:r>
+        <w:rPr>
+          <w:rFonts w:ascii="Times New Roman" w:hAnsi="Times New Roman"/>
+          <w:sz w:val="24"/>
+          <w:szCs w:val="24"/>
+          <w:lang w:val="en-US"/>
+        </w:rPr>
+        <w:t>Nama</w:t>
+      </w:r>
+      <w:proofErr w:type="spellEnd"/>
+      <w:r>
+        <w:rPr>
+          <w:rFonts w:ascii="Times New Roman" w:hAnsi="Times New Roman"/>
+          <w:sz w:val="24"/>
+          <w:szCs w:val="24"/>
+          <w:lang w:val="en-US"/>
+        </w:rPr>
+        <w:t xml:space="preserve"> </w:t>
       </w:r>
       <w:proofErr w:type="spellStart"/>
       <w:r>
@@ -11457,7 +12550,27 @@
           <w:szCs w:val="24"/>
           <w:lang w:val="en-US"/>
         </w:rPr>
-        <w:t xml:space="preserve"> account bank dan salary </w:t>
+        <w:t xml:space="preserve"> account bank </w:t>
+      </w:r>
+      <w:proofErr w:type="spellStart"/>
+      <w:r>
+        <w:rPr>
+          <w:rFonts w:ascii="Times New Roman" w:hAnsi="Times New Roman"/>
+          <w:sz w:val="24"/>
+          <w:szCs w:val="24"/>
+          <w:lang w:val="en-US"/>
+        </w:rPr>
+        <w:t>dan</w:t>
+      </w:r>
+      <w:proofErr w:type="spellEnd"/>
+      <w:r>
+        <w:rPr>
+          <w:rFonts w:ascii="Times New Roman" w:hAnsi="Times New Roman"/>
+          <w:sz w:val="24"/>
+          <w:szCs w:val="24"/>
+          <w:lang w:val="en-US"/>
+        </w:rPr>
+        <w:t xml:space="preserve"> salary </w:t>
       </w:r>
       <w:proofErr w:type="spellStart"/>
       <w:r>
@@ -11993,7 +13106,27 @@
           <w:szCs w:val="24"/>
           <w:lang w:val="en-US"/>
         </w:rPr>
-        <w:t xml:space="preserve"> account bank dan salary </w:t>
+        <w:t xml:space="preserve"> account bank </w:t>
+      </w:r>
+      <w:proofErr w:type="spellStart"/>
+      <w:r>
+        <w:rPr>
+          <w:rFonts w:ascii="Times New Roman" w:hAnsi="Times New Roman"/>
+          <w:sz w:val="24"/>
+          <w:szCs w:val="24"/>
+          <w:lang w:val="en-US"/>
+        </w:rPr>
+        <w:t>dan</w:t>
+      </w:r>
+      <w:proofErr w:type="spellEnd"/>
+      <w:r>
+        <w:rPr>
+          <w:rFonts w:ascii="Times New Roman" w:hAnsi="Times New Roman"/>
+          <w:sz w:val="24"/>
+          <w:szCs w:val="24"/>
+          <w:lang w:val="en-US"/>
+        </w:rPr>
+        <w:t xml:space="preserve"> salary </w:t>
       </w:r>
       <w:proofErr w:type="spellStart"/>
       <w:r>
@@ -12058,14 +13191,25 @@
           <w:lang w:val="en-US"/>
         </w:rPr>
       </w:pPr>
-      <w:r>
-        <w:rPr>
-          <w:rFonts w:ascii="Times New Roman" w:hAnsi="Times New Roman"/>
-          <w:sz w:val="24"/>
-          <w:szCs w:val="24"/>
-          <w:lang w:val="en-US"/>
-        </w:rPr>
-        <w:t xml:space="preserve">Nama </w:t>
+      <w:proofErr w:type="spellStart"/>
+      <w:r>
+        <w:rPr>
+          <w:rFonts w:ascii="Times New Roman" w:hAnsi="Times New Roman"/>
+          <w:sz w:val="24"/>
+          <w:szCs w:val="24"/>
+          <w:lang w:val="en-US"/>
+        </w:rPr>
+        <w:t>Nama</w:t>
+      </w:r>
+      <w:proofErr w:type="spellEnd"/>
+      <w:r>
+        <w:rPr>
+          <w:rFonts w:ascii="Times New Roman" w:hAnsi="Times New Roman"/>
+          <w:sz w:val="24"/>
+          <w:szCs w:val="24"/>
+          <w:lang w:val="en-US"/>
+        </w:rPr>
+        <w:t xml:space="preserve"> </w:t>
       </w:r>
       <w:proofErr w:type="spellStart"/>
       <w:r>
@@ -12803,6 +13947,7 @@
           <w:szCs w:val="24"/>
           <w:lang w:val="en"/>
         </w:rPr>
+        <w:lastRenderedPageBreak/>
         <w:t xml:space="preserve">Data </w:t>
       </w:r>
       <w:proofErr w:type="spellStart"/>
@@ -12830,14 +13975,25 @@
           <w:lang w:val="en"/>
         </w:rPr>
       </w:pPr>
-      <w:r>
-        <w:rPr>
-          <w:rFonts w:ascii="Times New Roman" w:hAnsi="Times New Roman"/>
-          <w:sz w:val="24"/>
-          <w:szCs w:val="24"/>
-          <w:lang w:val="en"/>
-        </w:rPr>
-        <w:t xml:space="preserve">Nama </w:t>
+      <w:proofErr w:type="spellStart"/>
+      <w:r>
+        <w:rPr>
+          <w:rFonts w:ascii="Times New Roman" w:hAnsi="Times New Roman"/>
+          <w:sz w:val="24"/>
+          <w:szCs w:val="24"/>
+          <w:lang w:val="en"/>
+        </w:rPr>
+        <w:t>Nama</w:t>
+      </w:r>
+      <w:proofErr w:type="spellEnd"/>
+      <w:r>
+        <w:rPr>
+          <w:rFonts w:ascii="Times New Roman" w:hAnsi="Times New Roman"/>
+          <w:sz w:val="24"/>
+          <w:szCs w:val="24"/>
+          <w:lang w:val="en"/>
+        </w:rPr>
+        <w:t xml:space="preserve"> </w:t>
       </w:r>
       <w:proofErr w:type="spellStart"/>
       <w:r>
@@ -13005,7 +14161,6 @@
           <w:szCs w:val="24"/>
           <w:lang w:val="en"/>
         </w:rPr>
-        <w:lastRenderedPageBreak/>
         <w:t>Media</w:t>
       </w:r>
       <w:r>
@@ -13229,7 +14384,27 @@
           <w:szCs w:val="24"/>
           <w:lang w:val="en"/>
         </w:rPr>
-        <w:t xml:space="preserve"> dan </w:t>
+        <w:t xml:space="preserve"> </w:t>
+      </w:r>
+      <w:proofErr w:type="spellStart"/>
+      <w:r>
+        <w:rPr>
+          <w:rFonts w:ascii="Times New Roman" w:hAnsi="Times New Roman"/>
+          <w:sz w:val="24"/>
+          <w:szCs w:val="24"/>
+          <w:lang w:val="en"/>
+        </w:rPr>
+        <w:t>dan</w:t>
+      </w:r>
+      <w:proofErr w:type="spellEnd"/>
+      <w:r>
+        <w:rPr>
+          <w:rFonts w:ascii="Times New Roman" w:hAnsi="Times New Roman"/>
+          <w:sz w:val="24"/>
+          <w:szCs w:val="24"/>
+          <w:lang w:val="en"/>
+        </w:rPr>
+        <w:t xml:space="preserve"> </w:t>
       </w:r>
       <w:proofErr w:type="spellStart"/>
       <w:r>
@@ -13524,14 +14699,25 @@
           <w:lang w:val="en"/>
         </w:rPr>
       </w:pPr>
-      <w:r>
-        <w:rPr>
-          <w:rFonts w:ascii="Times New Roman" w:hAnsi="Times New Roman"/>
-          <w:sz w:val="24"/>
-          <w:szCs w:val="24"/>
-          <w:lang w:val="en"/>
-        </w:rPr>
-        <w:t xml:space="preserve">Nama </w:t>
+      <w:proofErr w:type="spellStart"/>
+      <w:r>
+        <w:rPr>
+          <w:rFonts w:ascii="Times New Roman" w:hAnsi="Times New Roman"/>
+          <w:sz w:val="24"/>
+          <w:szCs w:val="24"/>
+          <w:lang w:val="en"/>
+        </w:rPr>
+        <w:t>Nama</w:t>
+      </w:r>
+      <w:proofErr w:type="spellEnd"/>
+      <w:r>
+        <w:rPr>
+          <w:rFonts w:ascii="Times New Roman" w:hAnsi="Times New Roman"/>
+          <w:sz w:val="24"/>
+          <w:szCs w:val="24"/>
+          <w:lang w:val="en"/>
+        </w:rPr>
+        <w:t xml:space="preserve"> </w:t>
       </w:r>
       <w:proofErr w:type="spellStart"/>
       <w:r>
@@ -14122,14 +15308,25 @@
           <w:lang w:val="en"/>
         </w:rPr>
       </w:pPr>
-      <w:r>
-        <w:rPr>
-          <w:rFonts w:ascii="Times New Roman" w:hAnsi="Times New Roman"/>
-          <w:sz w:val="24"/>
-          <w:szCs w:val="24"/>
-          <w:lang w:val="en"/>
-        </w:rPr>
-        <w:t xml:space="preserve">Nama </w:t>
+      <w:proofErr w:type="spellStart"/>
+      <w:r>
+        <w:rPr>
+          <w:rFonts w:ascii="Times New Roman" w:hAnsi="Times New Roman"/>
+          <w:sz w:val="24"/>
+          <w:szCs w:val="24"/>
+          <w:lang w:val="en"/>
+        </w:rPr>
+        <w:t>Nama</w:t>
+      </w:r>
+      <w:proofErr w:type="spellEnd"/>
+      <w:r>
+        <w:rPr>
+          <w:rFonts w:ascii="Times New Roman" w:hAnsi="Times New Roman"/>
+          <w:sz w:val="24"/>
+          <w:szCs w:val="24"/>
+          <w:lang w:val="en"/>
+        </w:rPr>
+        <w:t xml:space="preserve"> </w:t>
       </w:r>
       <w:proofErr w:type="spellStart"/>
       <w:r>
@@ -14547,8 +15744,19 @@
           <w:szCs w:val="24"/>
           <w:lang w:val="en"/>
         </w:rPr>
-        <w:t>position / divisi</w:t>
-      </w:r>
+        <w:t xml:space="preserve">position / </w:t>
+      </w:r>
+      <w:proofErr w:type="spellStart"/>
+      <w:r>
+        <w:rPr>
+          <w:rFonts w:ascii="Times New Roman" w:hAnsi="Times New Roman"/>
+          <w:sz w:val="24"/>
+          <w:szCs w:val="24"/>
+          <w:lang w:val="en"/>
+        </w:rPr>
+        <w:t>divisi</w:t>
+      </w:r>
+      <w:proofErr w:type="spellEnd"/>
       <w:r>
         <w:rPr>
           <w:rFonts w:ascii="Times New Roman" w:hAnsi="Times New Roman"/>
@@ -14599,6 +15807,7 @@
           <w:szCs w:val="24"/>
           <w:lang w:val="en"/>
         </w:rPr>
+        <w:lastRenderedPageBreak/>
         <w:t>Isi</w:t>
       </w:r>
       <w:r>
@@ -14714,7 +15923,27 @@
           <w:szCs w:val="24"/>
           <w:lang w:val="en"/>
         </w:rPr>
-        <w:t xml:space="preserve">position / divisi </w:t>
+        <w:t xml:space="preserve">position / </w:t>
+      </w:r>
+      <w:proofErr w:type="spellStart"/>
+      <w:r>
+        <w:rPr>
+          <w:rFonts w:ascii="Times New Roman" w:hAnsi="Times New Roman"/>
+          <w:sz w:val="24"/>
+          <w:szCs w:val="24"/>
+          <w:lang w:val="en"/>
+        </w:rPr>
+        <w:t>divisi</w:t>
+      </w:r>
+      <w:proofErr w:type="spellEnd"/>
+      <w:r>
+        <w:rPr>
+          <w:rFonts w:ascii="Times New Roman" w:hAnsi="Times New Roman"/>
+          <w:sz w:val="24"/>
+          <w:szCs w:val="24"/>
+          <w:lang w:val="en"/>
+        </w:rPr>
+        <w:t xml:space="preserve"> </w:t>
       </w:r>
       <w:proofErr w:type="spellStart"/>
       <w:r>
@@ -14782,7 +16011,6 @@
           <w:szCs w:val="24"/>
           <w:lang w:val="en"/>
         </w:rPr>
-        <w:lastRenderedPageBreak/>
         <w:t>Data SPL</w:t>
       </w:r>
     </w:p>
@@ -14799,14 +16027,25 @@
           <w:lang w:val="en"/>
         </w:rPr>
       </w:pPr>
-      <w:r>
-        <w:rPr>
-          <w:rFonts w:ascii="Times New Roman" w:hAnsi="Times New Roman"/>
-          <w:sz w:val="24"/>
-          <w:szCs w:val="24"/>
-          <w:lang w:val="en"/>
-        </w:rPr>
-        <w:t xml:space="preserve">Nama </w:t>
+      <w:proofErr w:type="spellStart"/>
+      <w:r>
+        <w:rPr>
+          <w:rFonts w:ascii="Times New Roman" w:hAnsi="Times New Roman"/>
+          <w:sz w:val="24"/>
+          <w:szCs w:val="24"/>
+          <w:lang w:val="en"/>
+        </w:rPr>
+        <w:t>Nama</w:t>
+      </w:r>
+      <w:proofErr w:type="spellEnd"/>
+      <w:r>
+        <w:rPr>
+          <w:rFonts w:ascii="Times New Roman" w:hAnsi="Times New Roman"/>
+          <w:sz w:val="24"/>
+          <w:szCs w:val="24"/>
+          <w:lang w:val="en"/>
+        </w:rPr>
+        <w:t xml:space="preserve"> </w:t>
       </w:r>
       <w:proofErr w:type="spellStart"/>
       <w:r>
@@ -15559,14 +16798,25 @@
           <w:lang w:val="en"/>
         </w:rPr>
       </w:pPr>
-      <w:r>
-        <w:rPr>
-          <w:rFonts w:ascii="Times New Roman" w:hAnsi="Times New Roman"/>
-          <w:sz w:val="24"/>
-          <w:szCs w:val="24"/>
-          <w:lang w:val="en"/>
-        </w:rPr>
-        <w:t xml:space="preserve">Nama </w:t>
+      <w:proofErr w:type="spellStart"/>
+      <w:r>
+        <w:rPr>
+          <w:rFonts w:ascii="Times New Roman" w:hAnsi="Times New Roman"/>
+          <w:sz w:val="24"/>
+          <w:szCs w:val="24"/>
+          <w:lang w:val="en"/>
+        </w:rPr>
+        <w:t>Nama</w:t>
+      </w:r>
+      <w:proofErr w:type="spellEnd"/>
+      <w:r>
+        <w:rPr>
+          <w:rFonts w:ascii="Times New Roman" w:hAnsi="Times New Roman"/>
+          <w:sz w:val="24"/>
+          <w:szCs w:val="24"/>
+          <w:lang w:val="en"/>
+        </w:rPr>
+        <w:t xml:space="preserve"> </w:t>
       </w:r>
       <w:proofErr w:type="spellStart"/>
       <w:r>
@@ -16426,7 +17676,25 @@
           <w:sz w:val="24"/>
           <w:szCs w:val="24"/>
         </w:rPr>
-        <w:t xml:space="preserve"> pada </w:t>
+        <w:t xml:space="preserve"> </w:t>
+      </w:r>
+      <w:proofErr w:type="spellStart"/>
+      <w:r>
+        <w:rPr>
+          <w:rFonts w:ascii="Times New Roman" w:hAnsi="Times New Roman"/>
+          <w:sz w:val="24"/>
+          <w:szCs w:val="24"/>
+        </w:rPr>
+        <w:t>pada</w:t>
+      </w:r>
+      <w:proofErr w:type="spellEnd"/>
+      <w:r>
+        <w:rPr>
+          <w:rFonts w:ascii="Times New Roman" w:hAnsi="Times New Roman"/>
+          <w:sz w:val="24"/>
+          <w:szCs w:val="24"/>
+        </w:rPr>
+        <w:t xml:space="preserve"> </w:t>
       </w:r>
       <w:proofErr w:type="spellStart"/>
       <w:proofErr w:type="gramStart"/>
@@ -16458,6 +17726,7 @@
       <w:r>
         <w:rPr>
           <w:noProof/>
+          <w:lang w:val="en-US"/>
         </w:rPr>
         <w:drawing>
           <wp:inline distT="0" distB="0" distL="0" distR="0" wp14:anchorId="7043A785" wp14:editId="255336EB">
@@ -16475,7 +17744,7 @@
                     <pic:cNvPicPr/>
                   </pic:nvPicPr>
                   <pic:blipFill>
-                    <a:blip r:embed="rId8" cstate="print">
+                    <a:blip r:embed="rId9" cstate="print">
                       <a:extLst>
                         <a:ext uri="{28A0092B-C50C-407E-A947-70E740481C1C}">
                           <a14:useLocalDpi xmlns:a14="http://schemas.microsoft.com/office/drawing/2010/main" val="0"/>
@@ -16682,7 +17951,25 @@
           <w:sz w:val="24"/>
           <w:szCs w:val="24"/>
         </w:rPr>
-        <w:t xml:space="preserve"> salah </w:t>
+        <w:t xml:space="preserve"> </w:t>
+      </w:r>
+      <w:proofErr w:type="spellStart"/>
+      <w:r>
+        <w:rPr>
+          <w:rFonts w:ascii="Times New Roman" w:hAnsi="Times New Roman" w:cs="Times New Roman"/>
+          <w:sz w:val="24"/>
+          <w:szCs w:val="24"/>
+        </w:rPr>
+        <w:t>salah</w:t>
+      </w:r>
+      <w:proofErr w:type="spellEnd"/>
+      <w:r>
+        <w:rPr>
+          <w:rFonts w:ascii="Times New Roman" w:hAnsi="Times New Roman" w:cs="Times New Roman"/>
+          <w:sz w:val="24"/>
+          <w:szCs w:val="24"/>
+        </w:rPr>
+        <w:t xml:space="preserve"> </w:t>
       </w:r>
       <w:proofErr w:type="spellStart"/>
       <w:r>
@@ -17420,7 +18707,25 @@
           <w:sz w:val="24"/>
           <w:szCs w:val="24"/>
         </w:rPr>
-        <w:t xml:space="preserve"> dan </w:t>
+        <w:t xml:space="preserve"> </w:t>
+      </w:r>
+      <w:proofErr w:type="spellStart"/>
+      <w:r>
+        <w:rPr>
+          <w:rFonts w:ascii="Times New Roman" w:hAnsi="Times New Roman" w:cs="Times New Roman"/>
+          <w:sz w:val="24"/>
+          <w:szCs w:val="24"/>
+        </w:rPr>
+        <w:t>dan</w:t>
+      </w:r>
+      <w:proofErr w:type="spellEnd"/>
+      <w:r>
+        <w:rPr>
+          <w:rFonts w:ascii="Times New Roman" w:hAnsi="Times New Roman" w:cs="Times New Roman"/>
+          <w:sz w:val="24"/>
+          <w:szCs w:val="24"/>
+        </w:rPr>
+        <w:t xml:space="preserve"> </w:t>
       </w:r>
       <w:proofErr w:type="spellStart"/>
       <w:r>
@@ -17582,7 +18887,25 @@
           <w:sz w:val="24"/>
           <w:szCs w:val="24"/>
         </w:rPr>
-        <w:t xml:space="preserve"> pada </w:t>
+        <w:t xml:space="preserve"> </w:t>
+      </w:r>
+      <w:proofErr w:type="spellStart"/>
+      <w:r>
+        <w:rPr>
+          <w:rFonts w:ascii="Times New Roman" w:hAnsi="Times New Roman" w:cs="Times New Roman"/>
+          <w:sz w:val="24"/>
+          <w:szCs w:val="24"/>
+        </w:rPr>
+        <w:t>pada</w:t>
+      </w:r>
+      <w:proofErr w:type="spellEnd"/>
+      <w:r>
+        <w:rPr>
+          <w:rFonts w:ascii="Times New Roman" w:hAnsi="Times New Roman" w:cs="Times New Roman"/>
+          <w:sz w:val="24"/>
+          <w:szCs w:val="24"/>
+        </w:rPr>
+        <w:t xml:space="preserve"> </w:t>
       </w:r>
       <w:proofErr w:type="spellStart"/>
       <w:r>
@@ -17662,6 +18985,7 @@
           <w:noProof/>
           <w:sz w:val="24"/>
           <w:szCs w:val="24"/>
+          <w:lang w:val="en-US"/>
         </w:rPr>
         <w:drawing>
           <wp:inline distT="0" distB="0" distL="0" distR="0" wp14:anchorId="58F94EF2" wp14:editId="7676573B">
@@ -17679,7 +19003,7 @@
                     <pic:cNvPicPr/>
                   </pic:nvPicPr>
                   <pic:blipFill>
-                    <a:blip r:embed="rId9" cstate="print">
+                    <a:blip r:embed="rId10" cstate="print">
                       <a:extLst>
                         <a:ext uri="{28A0092B-C50C-407E-A947-70E740481C1C}">
                           <a14:useLocalDpi xmlns:a14="http://schemas.microsoft.com/office/drawing/2010/main" val="0"/>
@@ -17789,6 +19113,7 @@
         <w:rPr>
           <w:rFonts w:ascii="Times New Roman" w:hAnsi="Times New Roman" w:cs="Times New Roman"/>
           <w:noProof/>
+          <w:lang w:val="en-US"/>
         </w:rPr>
         <w:drawing>
           <wp:inline distT="0" distB="0" distL="0" distR="0" wp14:anchorId="617B7B51" wp14:editId="770D918D">
@@ -17806,7 +19131,7 @@
                     <pic:cNvPicPr/>
                   </pic:nvPicPr>
                   <pic:blipFill>
-                    <a:blip r:embed="rId10" cstate="print">
+                    <a:blip r:embed="rId11" cstate="print">
                       <a:extLst>
                         <a:ext uri="{28A0092B-C50C-407E-A947-70E740481C1C}">
                           <a14:useLocalDpi xmlns:a14="http://schemas.microsoft.com/office/drawing/2010/main" val="0"/>
@@ -18035,6 +19360,7 @@
         <w:rPr>
           <w:rFonts w:ascii="Times New Roman" w:hAnsi="Times New Roman" w:cs="Times New Roman"/>
           <w:noProof/>
+          <w:lang w:val="en-US"/>
         </w:rPr>
         <w:drawing>
           <wp:inline distT="0" distB="0" distL="0" distR="0" wp14:anchorId="11E4CD63" wp14:editId="1ABF4926">
@@ -18054,7 +19380,7 @@
                     </pic:cNvPicPr>
                   </pic:nvPicPr>
                   <pic:blipFill>
-                    <a:blip r:embed="rId11" cstate="print">
+                    <a:blip r:embed="rId12" cstate="print">
                       <a:extLst>
                         <a:ext uri="{28A0092B-C50C-407E-A947-70E740481C1C}">
                           <a14:useLocalDpi xmlns:a14="http://schemas.microsoft.com/office/drawing/2010/main" val="0"/>
@@ -18134,16 +19460,7 @@
           <w:szCs w:val="24"/>
           <w:lang w:val="en-US" w:eastAsia="en-GB"/>
         </w:rPr>
-        <w:t>5</w:t>
-      </w:r>
-      <w:r>
-        <w:rPr>
-          <w:rFonts w:ascii="Times New Roman" w:eastAsia="Times New Roman" w:hAnsi="Times New Roman"/>
-          <w:sz w:val="24"/>
-          <w:szCs w:val="24"/>
-          <w:lang w:val="en-US" w:eastAsia="en-GB"/>
-        </w:rPr>
-        <w:t>.</w:t>
+        <w:t>5.</w:t>
       </w:r>
       <w:r>
         <w:rPr>
@@ -18301,6 +19618,7 @@
         <w:rPr>
           <w:rFonts w:ascii="Times New Roman" w:hAnsi="Times New Roman" w:cs="Times New Roman"/>
           <w:noProof/>
+          <w:lang w:val="en-US"/>
         </w:rPr>
         <w:drawing>
           <wp:inline distT="0" distB="0" distL="0" distR="0" wp14:anchorId="7B41463C" wp14:editId="2A7AEB66">
@@ -18318,7 +19636,7 @@
                     <pic:cNvPicPr/>
                   </pic:nvPicPr>
                   <pic:blipFill>
-                    <a:blip r:embed="rId12" cstate="print">
+                    <a:blip r:embed="rId13" cstate="print">
                       <a:extLst>
                         <a:ext uri="{28A0092B-C50C-407E-A947-70E740481C1C}">
                           <a14:useLocalDpi xmlns:a14="http://schemas.microsoft.com/office/drawing/2010/main" val="0"/>
@@ -18393,16 +19711,7 @@
           <w:szCs w:val="24"/>
           <w:lang w:val="en-US" w:eastAsia="en-GB"/>
         </w:rPr>
-        <w:t>6</w:t>
-      </w:r>
-      <w:r>
-        <w:rPr>
-          <w:rFonts w:ascii="Times New Roman" w:eastAsia="Times New Roman" w:hAnsi="Times New Roman"/>
-          <w:sz w:val="24"/>
-          <w:szCs w:val="24"/>
-          <w:lang w:val="en-US" w:eastAsia="en-GB"/>
-        </w:rPr>
-        <w:t>.</w:t>
+        <w:t>6.</w:t>
       </w:r>
       <w:r>
         <w:rPr>
@@ -18538,39 +19847,38 @@
         <w:rPr>
           <w:rFonts w:ascii="Times New Roman" w:hAnsi="Times New Roman" w:cs="Times New Roman"/>
         </w:rPr>
-        <w:t xml:space="preserve"> Menu D</w:t>
-      </w:r>
-      <w:r>
-        <w:rPr>
-          <w:rFonts w:ascii="Times New Roman" w:hAnsi="Times New Roman" w:cs="Times New Roman"/>
-        </w:rPr>
-        <w:t>ashboard</w:t>
-      </w:r>
-      <w:r>
-        <w:rPr>
-          <w:rFonts w:ascii="Times New Roman" w:hAnsi="Times New Roman" w:cs="Times New Roman"/>
-        </w:rPr>
-        <w:t xml:space="preserve"> Admin </w:t>
-      </w:r>
+        <w:t xml:space="preserve"> Form </w:t>
+      </w:r>
+      <w:proofErr w:type="spellStart"/>
+      <w:r>
+        <w:rPr>
+          <w:rFonts w:ascii="Times New Roman" w:hAnsi="Times New Roman" w:cs="Times New Roman"/>
+        </w:rPr>
+        <w:t>Cuti</w:t>
+      </w:r>
+      <w:proofErr w:type="spellEnd"/>
     </w:p>
     <w:p>
       <w:pPr>
         <w:pStyle w:val="ListParagraph"/>
         <w:spacing w:line="360" w:lineRule="auto"/>
         <w:ind w:left="1440"/>
-        <w:rPr>
-          <w:rFonts w:ascii="Times New Roman" w:hAnsi="Times New Roman" w:cs="Times New Roman"/>
-        </w:rPr>
-      </w:pPr>
-      <w:r>
-        <w:rPr>
+        <w:jc w:val="center"/>
+        <w:rPr>
+          <w:rFonts w:ascii="Times New Roman" w:hAnsi="Times New Roman" w:cs="Times New Roman"/>
+        </w:rPr>
+      </w:pPr>
+      <w:r>
+        <w:rPr>
+          <w:rFonts w:ascii="Times New Roman" w:hAnsi="Times New Roman" w:cs="Times New Roman"/>
           <w:noProof/>
+          <w:lang w:val="en-US"/>
         </w:rPr>
         <w:drawing>
-          <wp:inline distT="0" distB="0" distL="0" distR="0" wp14:anchorId="2B2661B8" wp14:editId="33844AEA">
-            <wp:extent cx="5178523" cy="2152650"/>
-            <wp:effectExtent l="0" t="0" r="3175" b="0"/>
-            <wp:docPr id="7" name="Picture 7"/>
+          <wp:inline distT="0" distB="0" distL="0" distR="0" wp14:anchorId="7E9395A1" wp14:editId="3948E1BF">
+            <wp:extent cx="3072384" cy="3072384"/>
+            <wp:effectExtent l="0" t="0" r="0" b="0"/>
+            <wp:docPr id="16" name="Picture 16"/>
             <wp:cNvGraphicFramePr>
               <a:graphicFrameLocks xmlns:a="http://schemas.openxmlformats.org/drawingml/2006/main" noChangeAspect="1"/>
             </wp:cNvGraphicFramePr>
@@ -18578,36 +19886,29 @@
               <a:graphicData uri="http://schemas.openxmlformats.org/drawingml/2006/picture">
                 <pic:pic xmlns:pic="http://schemas.openxmlformats.org/drawingml/2006/picture">
                   <pic:nvPicPr>
-                    <pic:cNvPr id="0" name="Picture 2"/>
-                    <pic:cNvPicPr>
-                      <a:picLocks noChangeAspect="1" noChangeArrowheads="1"/>
-                    </pic:cNvPicPr>
+                    <pic:cNvPr id="0" name="Untitled Diagram-Page-2.jpg"/>
+                    <pic:cNvPicPr/>
                   </pic:nvPicPr>
                   <pic:blipFill>
-                    <a:blip r:embed="rId13" cstate="print">
+                    <a:blip r:embed="rId14" cstate="print">
                       <a:extLst>
                         <a:ext uri="{28A0092B-C50C-407E-A947-70E740481C1C}">
                           <a14:useLocalDpi xmlns:a14="http://schemas.microsoft.com/office/drawing/2010/main" val="0"/>
                         </a:ext>
                       </a:extLst>
                     </a:blip>
-                    <a:srcRect/>
                     <a:stretch>
                       <a:fillRect/>
                     </a:stretch>
                   </pic:blipFill>
-                  <pic:spPr bwMode="auto">
+                  <pic:spPr>
                     <a:xfrm>
                       <a:off x="0" y="0"/>
-                      <a:ext cx="5188918" cy="2156971"/>
+                      <a:ext cx="3070452" cy="3070452"/>
                     </a:xfrm>
                     <a:prstGeom prst="rect">
                       <a:avLst/>
                     </a:prstGeom>
-                    <a:noFill/>
-                    <a:ln>
-                      <a:noFill/>
-                    </a:ln>
                   </pic:spPr>
                 </pic:pic>
               </a:graphicData>
@@ -18630,6 +19931,8 @@
           <w:lang w:val="en-US" w:eastAsia="en-GB"/>
         </w:rPr>
       </w:pPr>
+      <w:proofErr w:type="spellStart"/>
+      <w:proofErr w:type="gramStart"/>
       <w:r>
         <w:rPr>
           <w:rFonts w:ascii="Times New Roman" w:eastAsia="Times New Roman" w:hAnsi="Times New Roman"/>
@@ -18637,7 +19940,17 @@
           <w:szCs w:val="24"/>
           <w:lang w:eastAsia="en-GB"/>
         </w:rPr>
-        <w:t xml:space="preserve">Gambar </w:t>
+        <w:t>Gambar</w:t>
+      </w:r>
+      <w:proofErr w:type="spellEnd"/>
+      <w:r>
+        <w:rPr>
+          <w:rFonts w:ascii="Times New Roman" w:eastAsia="Times New Roman" w:hAnsi="Times New Roman"/>
+          <w:sz w:val="24"/>
+          <w:szCs w:val="24"/>
+          <w:lang w:eastAsia="en-GB"/>
+        </w:rPr>
+        <w:t xml:space="preserve"> </w:t>
       </w:r>
       <w:r>
         <w:rPr>
@@ -18664,17 +19977,9 @@
           <w:szCs w:val="24"/>
           <w:lang w:val="en-US" w:eastAsia="en-GB"/>
         </w:rPr>
-        <w:t>7</w:t>
-      </w:r>
-      <w:r>
-        <w:rPr>
-          <w:rFonts w:ascii="Times New Roman" w:eastAsia="Times New Roman" w:hAnsi="Times New Roman"/>
-          <w:sz w:val="24"/>
-          <w:szCs w:val="24"/>
-          <w:lang w:val="en-US" w:eastAsia="en-GB"/>
-        </w:rPr>
-        <w:t>.</w:t>
-      </w:r>
+        <w:t>6.</w:t>
+      </w:r>
+      <w:proofErr w:type="gramEnd"/>
       <w:r>
         <w:rPr>
           <w:rFonts w:ascii="Times New Roman" w:eastAsia="Times New Roman" w:hAnsi="Times New Roman"/>
@@ -18715,8 +20020,21 @@
           <w:szCs w:val="24"/>
           <w:lang w:val="en-US" w:eastAsia="en-GB"/>
         </w:rPr>
-        <w:t>Dashboard Admin</w:t>
-      </w:r>
+        <w:t xml:space="preserve">Form </w:t>
+      </w:r>
+      <w:proofErr w:type="spellStart"/>
+      <w:r>
+        <w:rPr>
+          <w:rFonts w:ascii="Times New Roman" w:eastAsia="Times New Roman" w:hAnsi="Times New Roman"/>
+          <w:i/>
+          <w:iCs/>
+          <w:sz w:val="24"/>
+          <w:szCs w:val="24"/>
+          <w:lang w:val="en-US" w:eastAsia="en-GB"/>
+        </w:rPr>
+        <w:t>Cuti</w:t>
+      </w:r>
+      <w:proofErr w:type="spellEnd"/>
       <w:r>
         <w:rPr>
           <w:rFonts w:ascii="Times New Roman" w:eastAsia="Times New Roman" w:hAnsi="Times New Roman"/>
@@ -18769,11 +20087,17 @@
         <w:ind w:left="1440"/>
         <w:jc w:val="center"/>
         <w:rPr>
-          <w:rFonts w:ascii="Times New Roman" w:eastAsia="Times New Roman" w:hAnsi="Times New Roman"/>
-          <w:iCs/>
-          <w:sz w:val="24"/>
-          <w:szCs w:val="24"/>
-          <w:lang w:val="en-US" w:eastAsia="en-GB"/>
+          <w:rFonts w:ascii="Times New Roman" w:hAnsi="Times New Roman" w:cs="Times New Roman"/>
+        </w:rPr>
+      </w:pPr>
+    </w:p>
+    <w:p>
+      <w:pPr>
+        <w:pStyle w:val="ListParagraph"/>
+        <w:spacing w:line="360" w:lineRule="auto"/>
+        <w:ind w:left="1440"/>
+        <w:rPr>
+          <w:rFonts w:ascii="Times New Roman" w:hAnsi="Times New Roman" w:cs="Times New Roman"/>
         </w:rPr>
       </w:pPr>
     </w:p>
@@ -18816,7 +20140,19 @@
         <w:rPr>
           <w:rFonts w:ascii="Times New Roman" w:hAnsi="Times New Roman" w:cs="Times New Roman"/>
         </w:rPr>
-        <w:t xml:space="preserve"> Data Employee</w:t>
+        <w:t xml:space="preserve"> Menu D</w:t>
+      </w:r>
+      <w:r>
+        <w:rPr>
+          <w:rFonts w:ascii="Times New Roman" w:hAnsi="Times New Roman" w:cs="Times New Roman"/>
+        </w:rPr>
+        <w:t>ashboard</w:t>
+      </w:r>
+      <w:r>
+        <w:rPr>
+          <w:rFonts w:ascii="Times New Roman" w:hAnsi="Times New Roman" w:cs="Times New Roman"/>
+        </w:rPr>
+        <w:t xml:space="preserve"> Admin </w:t>
       </w:r>
     </w:p>
     <w:p>
@@ -18828,9 +20164,262 @@
           <w:rFonts w:ascii="Times New Roman" w:hAnsi="Times New Roman" w:cs="Times New Roman"/>
         </w:rPr>
       </w:pPr>
-      <w:r>
-        <w:rPr>
+    </w:p>
+    <w:p>
+      <w:pPr>
+        <w:pStyle w:val="ListParagraph"/>
+        <w:spacing w:line="360" w:lineRule="auto"/>
+        <w:ind w:left="1440"/>
+        <w:rPr>
+          <w:rFonts w:ascii="Times New Roman" w:hAnsi="Times New Roman" w:cs="Times New Roman"/>
+        </w:rPr>
+      </w:pPr>
+      <w:r>
+        <w:rPr>
+          <w:rFonts w:ascii="Times New Roman" w:hAnsi="Times New Roman" w:cs="Times New Roman"/>
           <w:noProof/>
+          <w:lang w:val="en-US"/>
+        </w:rPr>
+        <w:drawing>
+          <wp:inline distT="0" distB="0" distL="0" distR="0" wp14:anchorId="0C6D3DB3" wp14:editId="5F5F69D2">
+            <wp:extent cx="5179162" cy="2156358"/>
+            <wp:effectExtent l="0" t="0" r="2540" b="0"/>
+            <wp:docPr id="17" name="Picture 17"/>
+            <wp:cNvGraphicFramePr>
+              <a:graphicFrameLocks xmlns:a="http://schemas.openxmlformats.org/drawingml/2006/main" noChangeAspect="1"/>
+            </wp:cNvGraphicFramePr>
+            <a:graphic xmlns:a="http://schemas.openxmlformats.org/drawingml/2006/main">
+              <a:graphicData uri="http://schemas.openxmlformats.org/drawingml/2006/picture">
+                <pic:pic xmlns:pic="http://schemas.openxmlformats.org/drawingml/2006/picture">
+                  <pic:nvPicPr>
+                    <pic:cNvPr id="0" name="Untitled Diagram-Page-2(1).jpg"/>
+                    <pic:cNvPicPr/>
+                  </pic:nvPicPr>
+                  <pic:blipFill>
+                    <a:blip r:embed="rId15" cstate="print">
+                      <a:extLst>
+                        <a:ext uri="{28A0092B-C50C-407E-A947-70E740481C1C}">
+                          <a14:useLocalDpi xmlns:a14="http://schemas.microsoft.com/office/drawing/2010/main" val="0"/>
+                        </a:ext>
+                      </a:extLst>
+                    </a:blip>
+                    <a:stretch>
+                      <a:fillRect/>
+                    </a:stretch>
+                  </pic:blipFill>
+                  <pic:spPr>
+                    <a:xfrm>
+                      <a:off x="0" y="0"/>
+                      <a:ext cx="5182583" cy="2157782"/>
+                    </a:xfrm>
+                    <a:prstGeom prst="rect">
+                      <a:avLst/>
+                    </a:prstGeom>
+                  </pic:spPr>
+                </pic:pic>
+              </a:graphicData>
+            </a:graphic>
+          </wp:inline>
+        </w:drawing>
+      </w:r>
+    </w:p>
+    <w:p>
+      <w:pPr>
+        <w:pStyle w:val="ListParagraph"/>
+        <w:spacing w:line="360" w:lineRule="auto"/>
+        <w:ind w:left="1440"/>
+        <w:jc w:val="center"/>
+        <w:rPr>
+          <w:rFonts w:ascii="Times New Roman" w:eastAsia="Times New Roman" w:hAnsi="Times New Roman"/>
+          <w:iCs/>
+          <w:sz w:val="24"/>
+          <w:szCs w:val="24"/>
+          <w:lang w:val="en-US" w:eastAsia="en-GB"/>
+        </w:rPr>
+      </w:pPr>
+      <w:proofErr w:type="gramStart"/>
+      <w:r>
+        <w:rPr>
+          <w:rFonts w:ascii="Times New Roman" w:eastAsia="Times New Roman" w:hAnsi="Times New Roman"/>
+          <w:sz w:val="24"/>
+          <w:szCs w:val="24"/>
+          <w:lang w:eastAsia="en-GB"/>
+        </w:rPr>
+        <w:t xml:space="preserve">Gambar </w:t>
+      </w:r>
+      <w:r>
+        <w:rPr>
+          <w:rFonts w:ascii="Times New Roman" w:hAnsi="Times New Roman"/>
+          <w:sz w:val="24"/>
+          <w:szCs w:val="24"/>
+          <w:lang w:val="en-US"/>
+        </w:rPr>
+        <w:t>3</w:t>
+      </w:r>
+      <w:r>
+        <w:rPr>
+          <w:rFonts w:ascii="Times New Roman" w:eastAsia="Times New Roman" w:hAnsi="Times New Roman"/>
+          <w:sz w:val="24"/>
+          <w:szCs w:val="24"/>
+          <w:lang w:eastAsia="en-GB"/>
+        </w:rPr>
+        <w:t>.</w:t>
+      </w:r>
+      <w:r>
+        <w:rPr>
+          <w:rFonts w:ascii="Times New Roman" w:eastAsia="Times New Roman" w:hAnsi="Times New Roman"/>
+          <w:sz w:val="24"/>
+          <w:szCs w:val="24"/>
+          <w:lang w:val="en-US" w:eastAsia="en-GB"/>
+        </w:rPr>
+        <w:t>7.</w:t>
+      </w:r>
+      <w:proofErr w:type="gramEnd"/>
+      <w:r>
+        <w:rPr>
+          <w:rFonts w:ascii="Times New Roman" w:eastAsia="Times New Roman" w:hAnsi="Times New Roman"/>
+          <w:sz w:val="24"/>
+          <w:szCs w:val="24"/>
+          <w:lang w:eastAsia="en-GB"/>
+        </w:rPr>
+        <w:t xml:space="preserve"> </w:t>
+      </w:r>
+      <w:proofErr w:type="spellStart"/>
+      <w:r>
+        <w:rPr>
+          <w:rFonts w:ascii="Times New Roman" w:eastAsia="Times New Roman" w:hAnsi="Times New Roman"/>
+          <w:iCs/>
+          <w:sz w:val="24"/>
+          <w:szCs w:val="24"/>
+          <w:lang w:val="en-US" w:eastAsia="en-GB"/>
+        </w:rPr>
+        <w:t>Rancangan</w:t>
+      </w:r>
+      <w:proofErr w:type="spellEnd"/>
+      <w:r>
+        <w:rPr>
+          <w:rFonts w:ascii="Times New Roman" w:eastAsia="Times New Roman" w:hAnsi="Times New Roman"/>
+          <w:iCs/>
+          <w:sz w:val="24"/>
+          <w:szCs w:val="24"/>
+          <w:lang w:val="en-US" w:eastAsia="en-GB"/>
+        </w:rPr>
+        <w:t xml:space="preserve"> </w:t>
+      </w:r>
+      <w:r>
+        <w:rPr>
+          <w:rFonts w:ascii="Times New Roman" w:eastAsia="Times New Roman" w:hAnsi="Times New Roman"/>
+          <w:i/>
+          <w:iCs/>
+          <w:sz w:val="24"/>
+          <w:szCs w:val="24"/>
+          <w:lang w:val="en-US" w:eastAsia="en-GB"/>
+        </w:rPr>
+        <w:t>Dashboard Admin</w:t>
+      </w:r>
+      <w:r>
+        <w:rPr>
+          <w:rFonts w:ascii="Times New Roman" w:eastAsia="Times New Roman" w:hAnsi="Times New Roman"/>
+          <w:iCs/>
+          <w:sz w:val="24"/>
+          <w:szCs w:val="24"/>
+          <w:lang w:val="en-US" w:eastAsia="en-GB"/>
+        </w:rPr>
+        <w:t xml:space="preserve"> </w:t>
+      </w:r>
+      <w:proofErr w:type="spellStart"/>
+      <w:r>
+        <w:rPr>
+          <w:rFonts w:ascii="Times New Roman" w:eastAsia="Times New Roman" w:hAnsi="Times New Roman"/>
+          <w:iCs/>
+          <w:sz w:val="24"/>
+          <w:szCs w:val="24"/>
+          <w:lang w:val="en-US" w:eastAsia="en-GB"/>
+        </w:rPr>
+        <w:t>Sistem</w:t>
+      </w:r>
+      <w:proofErr w:type="spellEnd"/>
+      <w:r>
+        <w:rPr>
+          <w:rFonts w:ascii="Times New Roman" w:eastAsia="Times New Roman" w:hAnsi="Times New Roman"/>
+          <w:iCs/>
+          <w:sz w:val="24"/>
+          <w:szCs w:val="24"/>
+          <w:lang w:val="en-US" w:eastAsia="en-GB"/>
+        </w:rPr>
+        <w:t xml:space="preserve"> </w:t>
+      </w:r>
+      <w:proofErr w:type="spellStart"/>
+      <w:r>
+        <w:rPr>
+          <w:rFonts w:ascii="Times New Roman" w:eastAsia="Times New Roman" w:hAnsi="Times New Roman"/>
+          <w:iCs/>
+          <w:sz w:val="24"/>
+          <w:szCs w:val="24"/>
+          <w:lang w:val="en-US" w:eastAsia="en-GB"/>
+        </w:rPr>
+        <w:t>Diusulkan</w:t>
+      </w:r>
+      <w:proofErr w:type="spellEnd"/>
+    </w:p>
+    <w:p>
+      <w:pPr>
+        <w:pStyle w:val="ListParagraph"/>
+        <w:spacing w:line="360" w:lineRule="auto"/>
+        <w:ind w:left="1440"/>
+        <w:jc w:val="center"/>
+        <w:rPr>
+          <w:rFonts w:ascii="Times New Roman" w:eastAsia="Times New Roman" w:hAnsi="Times New Roman"/>
+          <w:iCs/>
+          <w:sz w:val="24"/>
+          <w:szCs w:val="24"/>
+          <w:lang w:val="en-US" w:eastAsia="en-GB"/>
+        </w:rPr>
+      </w:pPr>
+      <w:bookmarkStart w:id="7" w:name="_GoBack"/>
+      <w:bookmarkEnd w:id="7"/>
+    </w:p>
+    <w:p>
+      <w:pPr>
+        <w:pStyle w:val="ListParagraph"/>
+        <w:numPr>
+          <w:ilvl w:val="3"/>
+          <w:numId w:val="6"/>
+        </w:numPr>
+        <w:spacing w:line="360" w:lineRule="auto"/>
+        <w:ind w:left="1440" w:hanging="720"/>
+        <w:rPr>
+          <w:rFonts w:ascii="Times New Roman" w:hAnsi="Times New Roman" w:cs="Times New Roman"/>
+        </w:rPr>
+      </w:pPr>
+      <w:proofErr w:type="spellStart"/>
+      <w:r>
+        <w:rPr>
+          <w:rFonts w:ascii="Times New Roman" w:hAnsi="Times New Roman" w:cs="Times New Roman"/>
+        </w:rPr>
+        <w:t>Rencana</w:t>
+      </w:r>
+      <w:proofErr w:type="spellEnd"/>
+      <w:r>
+        <w:rPr>
+          <w:rFonts w:ascii="Times New Roman" w:hAnsi="Times New Roman" w:cs="Times New Roman"/>
+        </w:rPr>
+        <w:t xml:space="preserve"> Data Employee</w:t>
+      </w:r>
+    </w:p>
+    <w:p>
+      <w:pPr>
+        <w:pStyle w:val="ListParagraph"/>
+        <w:spacing w:line="360" w:lineRule="auto"/>
+        <w:ind w:left="1440"/>
+        <w:rPr>
+          <w:rFonts w:ascii="Times New Roman" w:hAnsi="Times New Roman" w:cs="Times New Roman"/>
+        </w:rPr>
+      </w:pPr>
+      <w:r>
+        <w:rPr>
+          <w:noProof/>
+          <w:lang w:val="en-US"/>
         </w:rPr>
         <w:drawing>
           <wp:inline distT="0" distB="0" distL="0" distR="0" wp14:anchorId="0676809B" wp14:editId="1B224DC9">
@@ -18850,7 +20439,7 @@
                     </pic:cNvPicPr>
                   </pic:nvPicPr>
                   <pic:blipFill>
-                    <a:blip r:embed="rId14" cstate="print">
+                    <a:blip r:embed="rId16" cstate="print">
                       <a:extLst>
                         <a:ext uri="{28A0092B-C50C-407E-A947-70E740481C1C}">
                           <a14:useLocalDpi xmlns:a14="http://schemas.microsoft.com/office/drawing/2010/main" val="0"/>
@@ -18936,16 +20525,7 @@
           <w:szCs w:val="24"/>
           <w:lang w:val="en-US" w:eastAsia="en-GB"/>
         </w:rPr>
-        <w:t>8</w:t>
-      </w:r>
-      <w:r>
-        <w:rPr>
-          <w:rFonts w:ascii="Times New Roman" w:eastAsia="Times New Roman" w:hAnsi="Times New Roman"/>
-          <w:sz w:val="24"/>
-          <w:szCs w:val="24"/>
-          <w:lang w:val="en-US" w:eastAsia="en-GB"/>
-        </w:rPr>
-        <w:t>.</w:t>
+        <w:t>8.</w:t>
       </w:r>
       <w:r>
         <w:rPr>
@@ -19079,6 +20659,7 @@
       <w:r>
         <w:rPr>
           <w:noProof/>
+          <w:lang w:val="en-US"/>
         </w:rPr>
         <w:drawing>
           <wp:inline distT="0" distB="0" distL="0" distR="0" wp14:anchorId="30CC5818" wp14:editId="7DC4AC58">
@@ -19098,7 +20679,7 @@
                     </pic:cNvPicPr>
                   </pic:nvPicPr>
                   <pic:blipFill>
-                    <a:blip r:embed="rId15" cstate="print">
+                    <a:blip r:embed="rId17" cstate="print">
                       <a:extLst>
                         <a:ext uri="{28A0092B-C50C-407E-A947-70E740481C1C}">
                           <a14:useLocalDpi xmlns:a14="http://schemas.microsoft.com/office/drawing/2010/main" val="0"/>
@@ -19151,6 +20732,7 @@
           <w:szCs w:val="24"/>
           <w:lang w:eastAsia="en-GB"/>
         </w:rPr>
+        <w:lastRenderedPageBreak/>
         <w:t xml:space="preserve">Gambar </w:t>
       </w:r>
       <w:r>
@@ -19178,16 +20760,7 @@
           <w:szCs w:val="24"/>
           <w:lang w:val="en-US" w:eastAsia="en-GB"/>
         </w:rPr>
-        <w:t>9</w:t>
-      </w:r>
-      <w:r>
-        <w:rPr>
-          <w:rFonts w:ascii="Times New Roman" w:eastAsia="Times New Roman" w:hAnsi="Times New Roman"/>
-          <w:sz w:val="24"/>
-          <w:szCs w:val="24"/>
-          <w:lang w:val="en-US" w:eastAsia="en-GB"/>
-        </w:rPr>
-        <w:t>.</w:t>
+        <w:t>9.</w:t>
       </w:r>
       <w:r>
         <w:rPr>
@@ -19337,6 +20910,7 @@
       <w:r>
         <w:rPr>
           <w:noProof/>
+          <w:lang w:val="en-US"/>
         </w:rPr>
         <w:drawing>
           <wp:inline distT="0" distB="0" distL="0" distR="0" wp14:anchorId="6467FFB1" wp14:editId="40EC089E">
@@ -19356,7 +20930,7 @@
                     </pic:cNvPicPr>
                   </pic:nvPicPr>
                   <pic:blipFill>
-                    <a:blip r:embed="rId16" cstate="print">
+                    <a:blip r:embed="rId18" cstate="print">
                       <a:extLst>
                         <a:ext uri="{28A0092B-C50C-407E-A947-70E740481C1C}">
                           <a14:useLocalDpi xmlns:a14="http://schemas.microsoft.com/office/drawing/2010/main" val="0"/>
@@ -19436,16 +21010,7 @@
           <w:szCs w:val="24"/>
           <w:lang w:val="en-US" w:eastAsia="en-GB"/>
         </w:rPr>
-        <w:t>9</w:t>
-      </w:r>
-      <w:r>
-        <w:rPr>
-          <w:rFonts w:ascii="Times New Roman" w:eastAsia="Times New Roman" w:hAnsi="Times New Roman"/>
-          <w:sz w:val="24"/>
-          <w:szCs w:val="24"/>
-          <w:lang w:val="en-US" w:eastAsia="en-GB"/>
-        </w:rPr>
-        <w:t>.</w:t>
+        <w:t>9.</w:t>
       </w:r>
       <w:r>
         <w:rPr>
@@ -19562,7 +21127,6 @@
         <w:rPr>
           <w:rFonts w:ascii="Times New Roman" w:hAnsi="Times New Roman" w:cs="Times New Roman"/>
         </w:rPr>
-        <w:lastRenderedPageBreak/>
         <w:t>Rencana</w:t>
       </w:r>
       <w:proofErr w:type="spellEnd"/>
@@ -19591,6 +21155,7 @@
       <w:r>
         <w:rPr>
           <w:noProof/>
+          <w:lang w:val="en-US"/>
         </w:rPr>
         <w:drawing>
           <wp:inline distT="0" distB="0" distL="0" distR="0" wp14:anchorId="55ADD5E8" wp14:editId="43E4B93D">
@@ -19610,7 +21175,7 @@
                     </pic:cNvPicPr>
                   </pic:nvPicPr>
                   <pic:blipFill>
-                    <a:blip r:embed="rId17" cstate="print">
+                    <a:blip r:embed="rId19" cstate="print">
                       <a:extLst>
                         <a:ext uri="{28A0092B-C50C-407E-A947-70E740481C1C}">
                           <a14:useLocalDpi xmlns:a14="http://schemas.microsoft.com/office/drawing/2010/main" val="0"/>
@@ -19690,16 +21255,7 @@
           <w:szCs w:val="24"/>
           <w:lang w:val="en-US" w:eastAsia="en-GB"/>
         </w:rPr>
-        <w:t>10</w:t>
-      </w:r>
-      <w:r>
-        <w:rPr>
-          <w:rFonts w:ascii="Times New Roman" w:eastAsia="Times New Roman" w:hAnsi="Times New Roman"/>
-          <w:sz w:val="24"/>
-          <w:szCs w:val="24"/>
-          <w:lang w:val="en-US" w:eastAsia="en-GB"/>
-        </w:rPr>
-        <w:t>.</w:t>
+        <w:t>10.</w:t>
       </w:r>
       <w:r>
         <w:rPr>
@@ -19741,18 +21297,7 @@
           <w:szCs w:val="24"/>
           <w:lang w:val="en-US" w:eastAsia="en-GB"/>
         </w:rPr>
-        <w:t>Employee Status</w:t>
-      </w:r>
-      <w:r>
-        <w:rPr>
-          <w:rFonts w:ascii="Times New Roman" w:eastAsia="Times New Roman" w:hAnsi="Times New Roman"/>
-          <w:i/>
-          <w:iCs/>
-          <w:sz w:val="24"/>
-          <w:szCs w:val="24"/>
-          <w:lang w:val="en-US" w:eastAsia="en-GB"/>
-        </w:rPr>
-        <w:t xml:space="preserve"> </w:t>
+        <w:t xml:space="preserve">Employee Status </w:t>
       </w:r>
       <w:proofErr w:type="spellStart"/>
       <w:r>
@@ -19839,6 +21384,7 @@
       <w:r>
         <w:rPr>
           <w:noProof/>
+          <w:lang w:val="en-US"/>
         </w:rPr>
         <w:drawing>
           <wp:inline distT="0" distB="0" distL="0" distR="0" wp14:anchorId="687B3D78" wp14:editId="2EDE3CF3">
@@ -19858,7 +21404,7 @@
                     </pic:cNvPicPr>
                   </pic:nvPicPr>
                   <pic:blipFill>
-                    <a:blip r:embed="rId18" cstate="print">
+                    <a:blip r:embed="rId20" cstate="print">
                       <a:extLst>
                         <a:ext uri="{28A0092B-C50C-407E-A947-70E740481C1C}">
                           <a14:useLocalDpi xmlns:a14="http://schemas.microsoft.com/office/drawing/2010/main" val="0"/>
@@ -19938,16 +21484,7 @@
           <w:szCs w:val="24"/>
           <w:lang w:val="en-US" w:eastAsia="en-GB"/>
         </w:rPr>
-        <w:t>11</w:t>
-      </w:r>
-      <w:r>
-        <w:rPr>
-          <w:rFonts w:ascii="Times New Roman" w:eastAsia="Times New Roman" w:hAnsi="Times New Roman"/>
-          <w:sz w:val="24"/>
-          <w:szCs w:val="24"/>
-          <w:lang w:val="en-US" w:eastAsia="en-GB"/>
-        </w:rPr>
-        <w:t>.</w:t>
+        <w:t>11.</w:t>
       </w:r>
       <w:r>
         <w:rPr>
@@ -20099,6 +21636,7 @@
       <w:r>
         <w:rPr>
           <w:noProof/>
+          <w:lang w:val="en-US"/>
         </w:rPr>
         <w:drawing>
           <wp:inline distT="0" distB="0" distL="0" distR="0" wp14:anchorId="6F419FA3" wp14:editId="321BC41E">
@@ -20118,7 +21656,7 @@
                     </pic:cNvPicPr>
                   </pic:nvPicPr>
                   <pic:blipFill>
-                    <a:blip r:embed="rId19" cstate="print">
+                    <a:blip r:embed="rId21" cstate="print">
                       <a:extLst>
                         <a:ext uri="{28A0092B-C50C-407E-A947-70E740481C1C}">
                           <a14:useLocalDpi xmlns:a14="http://schemas.microsoft.com/office/drawing/2010/main" val="0"/>
@@ -20198,16 +21736,7 @@
           <w:szCs w:val="24"/>
           <w:lang w:val="en-US" w:eastAsia="en-GB"/>
         </w:rPr>
-        <w:t>12</w:t>
-      </w:r>
-      <w:r>
-        <w:rPr>
-          <w:rFonts w:ascii="Times New Roman" w:eastAsia="Times New Roman" w:hAnsi="Times New Roman"/>
-          <w:sz w:val="24"/>
-          <w:szCs w:val="24"/>
-          <w:lang w:val="en-US" w:eastAsia="en-GB"/>
-        </w:rPr>
-        <w:t>.</w:t>
+        <w:t>12.</w:t>
       </w:r>
       <w:r>
         <w:rPr>
@@ -20378,8 +21907,8 @@
       <w:r>
         <w:rPr>
           <w:noProof/>
-        </w:rPr>
-        <w:lastRenderedPageBreak/>
+          <w:lang w:val="en-US"/>
+        </w:rPr>
         <w:drawing>
           <wp:inline distT="0" distB="0" distL="0" distR="0" wp14:anchorId="47C2EF05" wp14:editId="4DA6B33C">
             <wp:extent cx="4916170" cy="2043593"/>
@@ -20398,7 +21927,7 @@
                     </pic:cNvPicPr>
                   </pic:nvPicPr>
                   <pic:blipFill>
-                    <a:blip r:embed="rId20" cstate="print">
+                    <a:blip r:embed="rId22" cstate="print">
                       <a:extLst>
                         <a:ext uri="{28A0092B-C50C-407E-A947-70E740481C1C}">
                           <a14:useLocalDpi xmlns:a14="http://schemas.microsoft.com/office/drawing/2010/main" val="0"/>
@@ -20478,16 +22007,7 @@
           <w:szCs w:val="24"/>
           <w:lang w:val="en-US" w:eastAsia="en-GB"/>
         </w:rPr>
-        <w:t>13</w:t>
-      </w:r>
-      <w:r>
-        <w:rPr>
-          <w:rFonts w:ascii="Times New Roman" w:eastAsia="Times New Roman" w:hAnsi="Times New Roman"/>
-          <w:sz w:val="24"/>
-          <w:szCs w:val="24"/>
-          <w:lang w:val="en-US" w:eastAsia="en-GB"/>
-        </w:rPr>
-        <w:t>.</w:t>
+        <w:t>13.</w:t>
       </w:r>
       <w:r>
         <w:rPr>
@@ -20597,7 +22117,7 @@
 </file>
 
 <file path=word/endnotes.xml><?xml version="1.0" encoding="utf-8"?>
-<w:endnotes xmlns:wpc="http://schemas.microsoft.com/office/word/2010/wordprocessingCanvas" xmlns:cx="http://schemas.microsoft.com/office/drawing/2014/chartex" xmlns:cx1="http://schemas.microsoft.com/office/drawing/2015/9/8/chartex" xmlns:cx2="http://schemas.microsoft.com/office/drawing/2015/10/21/chartex" xmlns:cx3="http://schemas.microsoft.com/office/drawing/2016/5/9/chartex" xmlns:cx4="http://schemas.microsoft.com/office/drawing/2016/5/10/chartex" xmlns:cx5="http://schemas.microsoft.com/office/drawing/2016/5/11/chartex" xmlns:cx6="http://schemas.microsoft.com/office/drawing/2016/5/12/chartex" xmlns:cx7="http://schemas.microsoft.com/office/drawing/2016/5/13/chartex" xmlns:cx8="http://schemas.microsoft.com/office/drawing/2016/5/14/chartex" xmlns:mc="http://schemas.openxmlformats.org/markup-compatibility/2006" xmlns:aink="http://schemas.microsoft.com/office/drawing/2016/ink" xmlns:am3d="http://schemas.microsoft.com/office/drawing/2017/model3d" xmlns:o="urn:schemas-microsoft-com:office:office" xmlns:r="http://schemas.openxmlformats.org/officeDocument/2006/relationships" xmlns:m="http://schemas.openxmlformats.org/officeDocument/2006/math" xmlns:v="urn:schemas-microsoft-com:vml" xmlns:wp14="http://schemas.microsoft.com/office/word/2010/wordprocessingDrawing" xmlns:wp="http://schemas.openxmlformats.org/drawingml/2006/wordprocessingDrawing" xmlns:w10="urn:schemas-microsoft-com:office:word" xmlns:w="http://schemas.openxmlformats.org/wordprocessingml/2006/main" xmlns:w14="http://schemas.microsoft.com/office/word/2010/wordml" xmlns:w15="http://schemas.microsoft.com/office/word/2012/wordml" xmlns:w16cex="http://schemas.microsoft.com/office/word/2018/wordml/cex" xmlns:w16cid="http://schemas.microsoft.com/office/word/2016/wordml/cid" xmlns:w16="http://schemas.microsoft.com/office/word/2018/wordml" xmlns:w16se="http://schemas.microsoft.com/office/word/2015/wordml/symex" xmlns:wpg="http://schemas.microsoft.com/office/word/2010/wordprocessingGroup" xmlns:wpi="http://schemas.microsoft.com/office/word/2010/wordprocessingInk" xmlns:wne="http://schemas.microsoft.com/office/word/2006/wordml" xmlns:wps="http://schemas.microsoft.com/office/word/2010/wordprocessingShape" mc:Ignorable="w14 w15 w16se w16cid w16 w16cex wp14">
+<w:endnotes xmlns:wpc="http://schemas.microsoft.com/office/word/2010/wordprocessingCanvas" xmlns:mc="http://schemas.openxmlformats.org/markup-compatibility/2006" xmlns:o="urn:schemas-microsoft-com:office:office" xmlns:r="http://schemas.openxmlformats.org/officeDocument/2006/relationships" xmlns:m="http://schemas.openxmlformats.org/officeDocument/2006/math" xmlns:v="urn:schemas-microsoft-com:vml" xmlns:wp14="http://schemas.microsoft.com/office/word/2010/wordprocessingDrawing" xmlns:wp="http://schemas.openxmlformats.org/drawingml/2006/wordprocessingDrawing" xmlns:w10="urn:schemas-microsoft-com:office:word" xmlns:w="http://schemas.openxmlformats.org/wordprocessingml/2006/main" xmlns:w14="http://schemas.microsoft.com/office/word/2010/wordml" xmlns:wpg="http://schemas.microsoft.com/office/word/2010/wordprocessingGroup" xmlns:wpi="http://schemas.microsoft.com/office/word/2010/wordprocessingInk" xmlns:wne="http://schemas.microsoft.com/office/word/2006/wordml" xmlns:wps="http://schemas.microsoft.com/office/word/2010/wordprocessingShape" mc:Ignorable="w14 wp14">
   <w:endnote w:type="separator" w:id="-1">
     <w:p>
       <w:pPr>
@@ -20622,7 +22142,7 @@
 </file>
 
 <file path=word/footnotes.xml><?xml version="1.0" encoding="utf-8"?>
-<w:footnotes xmlns:wpc="http://schemas.microsoft.com/office/word/2010/wordprocessingCanvas" xmlns:cx="http://schemas.microsoft.com/office/drawing/2014/chartex" xmlns:cx1="http://schemas.microsoft.com/office/drawing/2015/9/8/chartex" xmlns:cx2="http://schemas.microsoft.com/office/drawing/2015/10/21/chartex" xmlns:cx3="http://schemas.microsoft.com/office/drawing/2016/5/9/chartex" xmlns:cx4="http://schemas.microsoft.com/office/drawing/2016/5/10/chartex" xmlns:cx5="http://schemas.microsoft.com/office/drawing/2016/5/11/chartex" xmlns:cx6="http://schemas.microsoft.com/office/drawing/2016/5/12/chartex" xmlns:cx7="http://schemas.microsoft.com/office/drawing/2016/5/13/chartex" xmlns:cx8="http://schemas.microsoft.com/office/drawing/2016/5/14/chartex" xmlns:mc="http://schemas.openxmlformats.org/markup-compatibility/2006" xmlns:aink="http://schemas.microsoft.com/office/drawing/2016/ink" xmlns:am3d="http://schemas.microsoft.com/office/drawing/2017/model3d" xmlns:o="urn:schemas-microsoft-com:office:office" xmlns:r="http://schemas.openxmlformats.org/officeDocument/2006/relationships" xmlns:m="http://schemas.openxmlformats.org/officeDocument/2006/math" xmlns:v="urn:schemas-microsoft-com:vml" xmlns:wp14="http://schemas.microsoft.com/office/word/2010/wordprocessingDrawing" xmlns:wp="http://schemas.openxmlformats.org/drawingml/2006/wordprocessingDrawing" xmlns:w10="urn:schemas-microsoft-com:office:word" xmlns:w="http://schemas.openxmlformats.org/wordprocessingml/2006/main" xmlns:w14="http://schemas.microsoft.com/office/word/2010/wordml" xmlns:w15="http://schemas.microsoft.com/office/word/2012/wordml" xmlns:w16cex="http://schemas.microsoft.com/office/word/2018/wordml/cex" xmlns:w16cid="http://schemas.microsoft.com/office/word/2016/wordml/cid" xmlns:w16="http://schemas.microsoft.com/office/word/2018/wordml" xmlns:w16se="http://schemas.microsoft.com/office/word/2015/wordml/symex" xmlns:wpg="http://schemas.microsoft.com/office/word/2010/wordprocessingGroup" xmlns:wpi="http://schemas.microsoft.com/office/word/2010/wordprocessingInk" xmlns:wne="http://schemas.microsoft.com/office/word/2006/wordml" xmlns:wps="http://schemas.microsoft.com/office/word/2010/wordprocessingShape" mc:Ignorable="w14 w15 w16se w16cid w16 w16cex wp14">
+<w:footnotes xmlns:wpc="http://schemas.microsoft.com/office/word/2010/wordprocessingCanvas" xmlns:mc="http://schemas.openxmlformats.org/markup-compatibility/2006" xmlns:o="urn:schemas-microsoft-com:office:office" xmlns:r="http://schemas.openxmlformats.org/officeDocument/2006/relationships" xmlns:m="http://schemas.openxmlformats.org/officeDocument/2006/math" xmlns:v="urn:schemas-microsoft-com:vml" xmlns:wp14="http://schemas.microsoft.com/office/word/2010/wordprocessingDrawing" xmlns:wp="http://schemas.openxmlformats.org/drawingml/2006/wordprocessingDrawing" xmlns:w10="urn:schemas-microsoft-com:office:word" xmlns:w="http://schemas.openxmlformats.org/wordprocessingml/2006/main" xmlns:w14="http://schemas.microsoft.com/office/word/2010/wordml" xmlns:wpg="http://schemas.microsoft.com/office/word/2010/wordprocessingGroup" xmlns:wpi="http://schemas.microsoft.com/office/word/2010/wordprocessingInk" xmlns:wne="http://schemas.microsoft.com/office/word/2006/wordml" xmlns:wps="http://schemas.microsoft.com/office/word/2010/wordprocessingShape" mc:Ignorable="w14 wp14">
   <w:footnote w:type="separator" w:id="-1">
     <w:p>
       <w:pPr>
@@ -20647,8 +22167,8 @@
 </file>
 
 <file path=word/numbering.xml><?xml version="1.0" encoding="utf-8"?>
-<w:numbering xmlns:wpc="http://schemas.microsoft.com/office/word/2010/wordprocessingCanvas" xmlns:cx="http://schemas.microsoft.com/office/drawing/2014/chartex" xmlns:cx1="http://schemas.microsoft.com/office/drawing/2015/9/8/chartex" xmlns:cx2="http://schemas.microsoft.com/office/drawing/2015/10/21/chartex" xmlns:cx3="http://schemas.microsoft.com/office/drawing/2016/5/9/chartex" xmlns:cx4="http://schemas.microsoft.com/office/drawing/2016/5/10/chartex" xmlns:cx5="http://schemas.microsoft.com/office/drawing/2016/5/11/chartex" xmlns:cx6="http://schemas.microsoft.com/office/drawing/2016/5/12/chartex" xmlns:cx7="http://schemas.microsoft.com/office/drawing/2016/5/13/chartex" xmlns:cx8="http://schemas.microsoft.com/office/drawing/2016/5/14/chartex" xmlns:mc="http://schemas.openxmlformats.org/markup-compatibility/2006" xmlns:aink="http://schemas.microsoft.com/office/drawing/2016/ink" xmlns:am3d="http://schemas.microsoft.com/office/drawing/2017/model3d" xmlns:o="urn:schemas-microsoft-com:office:office" xmlns:r="http://schemas.openxmlformats.org/officeDocument/2006/relationships" xmlns:m="http://schemas.openxmlformats.org/officeDocument/2006/math" xmlns:v="urn:schemas-microsoft-com:vml" xmlns:wp14="http://schemas.microsoft.com/office/word/2010/wordprocessingDrawing" xmlns:wp="http://schemas.openxmlformats.org/drawingml/2006/wordprocessingDrawing" xmlns:w10="urn:schemas-microsoft-com:office:word" xmlns:w="http://schemas.openxmlformats.org/wordprocessingml/2006/main" xmlns:w14="http://schemas.microsoft.com/office/word/2010/wordml" xmlns:w15="http://schemas.microsoft.com/office/word/2012/wordml" xmlns:w16cex="http://schemas.microsoft.com/office/word/2018/wordml/cex" xmlns:w16cid="http://schemas.microsoft.com/office/word/2016/wordml/cid" xmlns:w16="http://schemas.microsoft.com/office/word/2018/wordml" xmlns:w16se="http://schemas.microsoft.com/office/word/2015/wordml/symex" xmlns:wpg="http://schemas.microsoft.com/office/word/2010/wordprocessingGroup" xmlns:wpi="http://schemas.microsoft.com/office/word/2010/wordprocessingInk" xmlns:wne="http://schemas.microsoft.com/office/word/2006/wordml" xmlns:wps="http://schemas.microsoft.com/office/word/2010/wordprocessingShape" mc:Ignorable="w14 w15 w16se w16cid w16 w16cex wp14">
-  <w:abstractNum w:abstractNumId="0" w15:restartNumberingAfterBreak="0">
+<w:numbering xmlns:wpc="http://schemas.microsoft.com/office/word/2010/wordprocessingCanvas" xmlns:mc="http://schemas.openxmlformats.org/markup-compatibility/2006" xmlns:o="urn:schemas-microsoft-com:office:office" xmlns:r="http://schemas.openxmlformats.org/officeDocument/2006/relationships" xmlns:m="http://schemas.openxmlformats.org/officeDocument/2006/math" xmlns:v="urn:schemas-microsoft-com:vml" xmlns:wp14="http://schemas.microsoft.com/office/word/2010/wordprocessingDrawing" xmlns:wp="http://schemas.openxmlformats.org/drawingml/2006/wordprocessingDrawing" xmlns:w10="urn:schemas-microsoft-com:office:word" xmlns:w="http://schemas.openxmlformats.org/wordprocessingml/2006/main" xmlns:w14="http://schemas.microsoft.com/office/word/2010/wordml" xmlns:wpg="http://schemas.microsoft.com/office/word/2010/wordprocessingGroup" xmlns:wpi="http://schemas.microsoft.com/office/word/2010/wordprocessingInk" xmlns:wne="http://schemas.microsoft.com/office/word/2006/wordml" xmlns:wps="http://schemas.microsoft.com/office/word/2010/wordprocessingShape" mc:Ignorable="w14 wp14">
+  <w:abstractNum w:abstractNumId="0">
     <w:nsid w:val="00515113"/>
     <w:multiLevelType w:val="hybridMultilevel"/>
     <w:tmpl w:val="3AD6B3F2"/>
@@ -20738,7 +22258,7 @@
       </w:pPr>
     </w:lvl>
   </w:abstractNum>
-  <w:abstractNum w:abstractNumId="1" w15:restartNumberingAfterBreak="0">
+  <w:abstractNum w:abstractNumId="1">
     <w:nsid w:val="05F06D7E"/>
     <w:multiLevelType w:val="hybridMultilevel"/>
     <w:tmpl w:val="270415C4"/>
@@ -20827,7 +22347,7 @@
       </w:pPr>
     </w:lvl>
   </w:abstractNum>
-  <w:abstractNum w:abstractNumId="2" w15:restartNumberingAfterBreak="0">
+  <w:abstractNum w:abstractNumId="2">
     <w:nsid w:val="1ECE6D67"/>
     <w:multiLevelType w:val="hybridMultilevel"/>
     <w:tmpl w:val="483C9C92"/>
@@ -20916,7 +22436,7 @@
       </w:pPr>
     </w:lvl>
   </w:abstractNum>
-  <w:abstractNum w:abstractNumId="3" w15:restartNumberingAfterBreak="0">
+  <w:abstractNum w:abstractNumId="3">
     <w:nsid w:val="20016E1A"/>
     <w:multiLevelType w:val="hybridMultilevel"/>
     <w:tmpl w:val="CAAE0BCE"/>
@@ -21002,7 +22522,7 @@
       </w:pPr>
     </w:lvl>
   </w:abstractNum>
-  <w:abstractNum w:abstractNumId="4" w15:restartNumberingAfterBreak="0">
+  <w:abstractNum w:abstractNumId="4">
     <w:nsid w:val="354E2174"/>
     <w:multiLevelType w:val="multilevel"/>
     <w:tmpl w:val="D0E6AB12"/>
@@ -21092,7 +22612,7 @@
       </w:pPr>
     </w:lvl>
   </w:abstractNum>
-  <w:abstractNum w:abstractNumId="5" w15:restartNumberingAfterBreak="0">
+  <w:abstractNum w:abstractNumId="5">
     <w:nsid w:val="40826C56"/>
     <w:multiLevelType w:val="multilevel"/>
     <w:tmpl w:val="40826C56"/>
@@ -21184,7 +22704,7 @@
       </w:pPr>
     </w:lvl>
   </w:abstractNum>
-  <w:abstractNum w:abstractNumId="6" w15:restartNumberingAfterBreak="0">
+  <w:abstractNum w:abstractNumId="6">
     <w:nsid w:val="4FC17518"/>
     <w:multiLevelType w:val="hybridMultilevel"/>
     <w:tmpl w:val="9D9E3C48"/>
@@ -21274,7 +22794,7 @@
       </w:pPr>
     </w:lvl>
   </w:abstractNum>
-  <w:abstractNum w:abstractNumId="7" w15:restartNumberingAfterBreak="0">
+  <w:abstractNum w:abstractNumId="7">
     <w:nsid w:val="7E531469"/>
     <w:multiLevelType w:val="multilevel"/>
     <w:tmpl w:val="7E531469"/>
@@ -21448,7 +22968,7 @@
 </file>
 
 <file path=word/styles.xml><?xml version="1.0" encoding="utf-8"?>
-<w:styles xmlns:mc="http://schemas.openxmlformats.org/markup-compatibility/2006" xmlns:r="http://schemas.openxmlformats.org/officeDocument/2006/relationships" xmlns:w="http://schemas.openxmlformats.org/wordprocessingml/2006/main" xmlns:w14="http://schemas.microsoft.com/office/word/2010/wordml" xmlns:w15="http://schemas.microsoft.com/office/word/2012/wordml" xmlns:w16cex="http://schemas.microsoft.com/office/word/2018/wordml/cex" xmlns:w16cid="http://schemas.microsoft.com/office/word/2016/wordml/cid" xmlns:w16="http://schemas.microsoft.com/office/word/2018/wordml" xmlns:w16se="http://schemas.microsoft.com/office/word/2015/wordml/symex" mc:Ignorable="w14 w15 w16se w16cid w16 w16cex">
+<w:styles xmlns:mc="http://schemas.openxmlformats.org/markup-compatibility/2006" xmlns:r="http://schemas.openxmlformats.org/officeDocument/2006/relationships" xmlns:w="http://schemas.openxmlformats.org/wordprocessingml/2006/main" xmlns:w14="http://schemas.microsoft.com/office/word/2010/wordml" mc:Ignorable="w14">
   <w:docDefaults>
     <w:rPrDefault>
       <w:rPr>
@@ -21464,383 +22984,424 @@
       </w:pPr>
     </w:pPrDefault>
   </w:docDefaults>
-  <w:latentStyles w:defLockedState="0" w:defUIPriority="99" w:defSemiHidden="0" w:defUnhideWhenUsed="0" w:defQFormat="0" w:count="376">
-    <w:lsdException w:name="Normal" w:uiPriority="0" w:qFormat="1"/>
-    <w:lsdException w:name="heading 1" w:uiPriority="9" w:qFormat="1"/>
-    <w:lsdException w:name="heading 2" w:semiHidden="1" w:uiPriority="9" w:unhideWhenUsed="1" w:qFormat="1"/>
-    <w:lsdException w:name="heading 3" w:semiHidden="1" w:uiPriority="9" w:unhideWhenUsed="1" w:qFormat="1"/>
-    <w:lsdException w:name="heading 4" w:semiHidden="1" w:uiPriority="9" w:unhideWhenUsed="1" w:qFormat="1"/>
-    <w:lsdException w:name="heading 5" w:semiHidden="1" w:uiPriority="9" w:unhideWhenUsed="1" w:qFormat="1"/>
-    <w:lsdException w:name="heading 6" w:semiHidden="1" w:uiPriority="9" w:unhideWhenUsed="1" w:qFormat="1"/>
-    <w:lsdException w:name="heading 7" w:semiHidden="1" w:uiPriority="9" w:unhideWhenUsed="1" w:qFormat="1"/>
-    <w:lsdException w:name="heading 8" w:semiHidden="1" w:uiPriority="9" w:unhideWhenUsed="1" w:qFormat="1"/>
-    <w:lsdException w:name="heading 9" w:semiHidden="1" w:uiPriority="9" w:unhideWhenUsed="1" w:qFormat="1"/>
-    <w:lsdException w:name="index 1" w:semiHidden="1" w:unhideWhenUsed="1"/>
-    <w:lsdException w:name="index 2" w:semiHidden="1" w:unhideWhenUsed="1"/>
-    <w:lsdException w:name="index 3" w:semiHidden="1" w:unhideWhenUsed="1"/>
-    <w:lsdException w:name="index 4" w:semiHidden="1" w:unhideWhenUsed="1"/>
-    <w:lsdException w:name="index 5" w:semiHidden="1" w:unhideWhenUsed="1"/>
-    <w:lsdException w:name="index 6" w:semiHidden="1" w:unhideWhenUsed="1"/>
-    <w:lsdException w:name="index 7" w:semiHidden="1" w:unhideWhenUsed="1"/>
-    <w:lsdException w:name="index 8" w:semiHidden="1" w:unhideWhenUsed="1"/>
-    <w:lsdException w:name="index 9" w:semiHidden="1" w:unhideWhenUsed="1"/>
-    <w:lsdException w:name="toc 1" w:semiHidden="1" w:uiPriority="39" w:unhideWhenUsed="1"/>
-    <w:lsdException w:name="toc 2" w:semiHidden="1" w:uiPriority="39" w:unhideWhenUsed="1"/>
-    <w:lsdException w:name="toc 3" w:semiHidden="1" w:uiPriority="39" w:unhideWhenUsed="1"/>
-    <w:lsdException w:name="toc 4" w:semiHidden="1" w:uiPriority="39" w:unhideWhenUsed="1"/>
-    <w:lsdException w:name="toc 5" w:semiHidden="1" w:uiPriority="39" w:unhideWhenUsed="1"/>
-    <w:lsdException w:name="toc 6" w:semiHidden="1" w:uiPriority="39" w:unhideWhenUsed="1"/>
-    <w:lsdException w:name="toc 7" w:semiHidden="1" w:uiPriority="39" w:unhideWhenUsed="1"/>
-    <w:lsdException w:name="toc 8" w:semiHidden="1" w:uiPriority="39" w:unhideWhenUsed="1"/>
-    <w:lsdException w:name="toc 9" w:semiHidden="1" w:uiPriority="39" w:unhideWhenUsed="1"/>
-    <w:lsdException w:name="Normal Indent" w:semiHidden="1" w:unhideWhenUsed="1"/>
-    <w:lsdException w:name="footnote text" w:semiHidden="1" w:unhideWhenUsed="1"/>
-    <w:lsdException w:name="annotation text" w:semiHidden="1" w:unhideWhenUsed="1"/>
-    <w:lsdException w:name="header" w:semiHidden="1" w:unhideWhenUsed="1"/>
-    <w:lsdException w:name="footer" w:semiHidden="1" w:unhideWhenUsed="1"/>
-    <w:lsdException w:name="index heading" w:semiHidden="1" w:unhideWhenUsed="1"/>
-    <w:lsdException w:name="caption" w:semiHidden="1" w:uiPriority="35" w:unhideWhenUsed="1" w:qFormat="1"/>
-    <w:lsdException w:name="table of figures" w:semiHidden="1" w:unhideWhenUsed="1"/>
-    <w:lsdException w:name="envelope address" w:semiHidden="1" w:unhideWhenUsed="1"/>
-    <w:lsdException w:name="envelope return" w:semiHidden="1" w:unhideWhenUsed="1"/>
-    <w:lsdException w:name="footnote reference" w:semiHidden="1" w:unhideWhenUsed="1"/>
-    <w:lsdException w:name="annotation reference" w:semiHidden="1" w:unhideWhenUsed="1"/>
-    <w:lsdException w:name="line number" w:semiHidden="1" w:unhideWhenUsed="1"/>
-    <w:lsdException w:name="page number" w:semiHidden="1" w:unhideWhenUsed="1"/>
-    <w:lsdException w:name="endnote reference" w:semiHidden="1" w:unhideWhenUsed="1"/>
-    <w:lsdException w:name="endnote text" w:semiHidden="1" w:unhideWhenUsed="1"/>
-    <w:lsdException w:name="table of authorities" w:semiHidden="1" w:unhideWhenUsed="1"/>
-    <w:lsdException w:name="macro" w:semiHidden="1" w:unhideWhenUsed="1"/>
-    <w:lsdException w:name="toa heading" w:semiHidden="1" w:unhideWhenUsed="1"/>
-    <w:lsdException w:name="List" w:semiHidden="1" w:unhideWhenUsed="1"/>
-    <w:lsdException w:name="List Bullet" w:semiHidden="1" w:unhideWhenUsed="1"/>
-    <w:lsdException w:name="List Number" w:semiHidden="1" w:unhideWhenUsed="1"/>
-    <w:lsdException w:name="List 2" w:semiHidden="1" w:unhideWhenUsed="1"/>
-    <w:lsdException w:name="List 3" w:semiHidden="1" w:unhideWhenUsed="1"/>
-    <w:lsdException w:name="List 4" w:semiHidden="1" w:unhideWhenUsed="1"/>
-    <w:lsdException w:name="List 5" w:semiHidden="1" w:unhideWhenUsed="1"/>
-    <w:lsdException w:name="List Bullet 2" w:semiHidden="1" w:unhideWhenUsed="1"/>
-    <w:lsdException w:name="List Bullet 3" w:semiHidden="1" w:unhideWhenUsed="1"/>
-    <w:lsdException w:name="List Bullet 4" w:semiHidden="1" w:unhideWhenUsed="1"/>
-    <w:lsdException w:name="List Bullet 5" w:semiHidden="1" w:unhideWhenUsed="1"/>
-    <w:lsdException w:name="List Number 2" w:semiHidden="1" w:unhideWhenUsed="1"/>
-    <w:lsdException w:name="List Number 3" w:semiHidden="1" w:unhideWhenUsed="1"/>
-    <w:lsdException w:name="List Number 4" w:semiHidden="1" w:unhideWhenUsed="1"/>
-    <w:lsdException w:name="List Number 5" w:semiHidden="1" w:unhideWhenUsed="1"/>
-    <w:lsdException w:name="Title" w:uiPriority="10" w:qFormat="1"/>
-    <w:lsdException w:name="Closing" w:semiHidden="1" w:unhideWhenUsed="1"/>
-    <w:lsdException w:name="Signature" w:semiHidden="1" w:unhideWhenUsed="1"/>
-    <w:lsdException w:name="Default Paragraph Font" w:semiHidden="1" w:uiPriority="1" w:unhideWhenUsed="1"/>
-    <w:lsdException w:name="Body Text" w:semiHidden="1" w:unhideWhenUsed="1"/>
-    <w:lsdException w:name="Body Text Indent" w:semiHidden="1" w:unhideWhenUsed="1"/>
-    <w:lsdException w:name="List Continue" w:semiHidden="1" w:unhideWhenUsed="1"/>
-    <w:lsdException w:name="List Continue 2" w:semiHidden="1" w:unhideWhenUsed="1"/>
-    <w:lsdException w:name="List Continue 3" w:semiHidden="1" w:unhideWhenUsed="1"/>
-    <w:lsdException w:name="List Continue 4" w:semiHidden="1" w:unhideWhenUsed="1"/>
-    <w:lsdException w:name="List Continue 5" w:semiHidden="1" w:unhideWhenUsed="1"/>
-    <w:lsdException w:name="Message Header" w:semiHidden="1" w:unhideWhenUsed="1"/>
-    <w:lsdException w:name="Subtitle" w:uiPriority="11" w:qFormat="1"/>
-    <w:lsdException w:name="Salutation" w:semiHidden="1" w:unhideWhenUsed="1"/>
-    <w:lsdException w:name="Date" w:semiHidden="1" w:unhideWhenUsed="1"/>
-    <w:lsdException w:name="Body Text First Indent" w:semiHidden="1" w:unhideWhenUsed="1"/>
-    <w:lsdException w:name="Body Text First Indent 2" w:semiHidden="1" w:unhideWhenUsed="1"/>
-    <w:lsdException w:name="Note Heading" w:semiHidden="1" w:unhideWhenUsed="1"/>
-    <w:lsdException w:name="Body Text 2" w:semiHidden="1" w:unhideWhenUsed="1"/>
-    <w:lsdException w:name="Body Text 3" w:semiHidden="1" w:unhideWhenUsed="1"/>
-    <w:lsdException w:name="Body Text Indent 2" w:semiHidden="1" w:unhideWhenUsed="1"/>
-    <w:lsdException w:name="Body Text Indent 3" w:semiHidden="1" w:unhideWhenUsed="1"/>
-    <w:lsdException w:name="Block Text" w:semiHidden="1" w:unhideWhenUsed="1"/>
-    <w:lsdException w:name="Hyperlink" w:semiHidden="1" w:unhideWhenUsed="1"/>
-    <w:lsdException w:name="FollowedHyperlink" w:semiHidden="1" w:unhideWhenUsed="1"/>
-    <w:lsdException w:name="Strong" w:uiPriority="22" w:qFormat="1"/>
-    <w:lsdException w:name="Emphasis" w:uiPriority="20" w:qFormat="1"/>
-    <w:lsdException w:name="Document Map" w:semiHidden="1" w:unhideWhenUsed="1"/>
-    <w:lsdException w:name="Plain Text" w:semiHidden="1" w:unhideWhenUsed="1"/>
-    <w:lsdException w:name="E-mail Signature" w:semiHidden="1" w:unhideWhenUsed="1"/>
-    <w:lsdException w:name="HTML Top of Form" w:semiHidden="1" w:unhideWhenUsed="1"/>
-    <w:lsdException w:name="HTML Bottom of Form" w:semiHidden="1" w:unhideWhenUsed="1"/>
-    <w:lsdException w:name="Normal (Web)" w:semiHidden="1" w:unhideWhenUsed="1"/>
-    <w:lsdException w:name="HTML Acronym" w:semiHidden="1" w:unhideWhenUsed="1"/>
-    <w:lsdException w:name="HTML Address" w:semiHidden="1" w:unhideWhenUsed="1"/>
-    <w:lsdException w:name="HTML Cite" w:semiHidden="1" w:unhideWhenUsed="1"/>
-    <w:lsdException w:name="HTML Code" w:semiHidden="1" w:unhideWhenUsed="1"/>
-    <w:lsdException w:name="HTML Definition" w:semiHidden="1" w:unhideWhenUsed="1"/>
-    <w:lsdException w:name="HTML Keyboard" w:semiHidden="1" w:unhideWhenUsed="1"/>
-    <w:lsdException w:name="HTML Preformatted" w:semiHidden="1" w:unhideWhenUsed="1"/>
-    <w:lsdException w:name="HTML Sample" w:semiHidden="1" w:unhideWhenUsed="1"/>
-    <w:lsdException w:name="HTML Typewriter" w:semiHidden="1" w:unhideWhenUsed="1"/>
-    <w:lsdException w:name="HTML Variable" w:semiHidden="1" w:unhideWhenUsed="1"/>
-    <w:lsdException w:name="Normal Table" w:semiHidden="1" w:unhideWhenUsed="1"/>
-    <w:lsdException w:name="annotation subject" w:semiHidden="1" w:unhideWhenUsed="1"/>
-    <w:lsdException w:name="No List" w:semiHidden="1" w:unhideWhenUsed="1"/>
-    <w:lsdException w:name="Outline List 1" w:semiHidden="1" w:unhideWhenUsed="1"/>
-    <w:lsdException w:name="Outline List 2" w:semiHidden="1" w:unhideWhenUsed="1"/>
-    <w:lsdException w:name="Outline List 3" w:semiHidden="1" w:unhideWhenUsed="1"/>
-    <w:lsdException w:name="Table Simple 1" w:semiHidden="1" w:unhideWhenUsed="1"/>
-    <w:lsdException w:name="Table Simple 2" w:semiHidden="1" w:unhideWhenUsed="1"/>
-    <w:lsdException w:name="Table Simple 3" w:semiHidden="1" w:unhideWhenUsed="1"/>
-    <w:lsdException w:name="Table Classic 1" w:semiHidden="1" w:unhideWhenUsed="1"/>
-    <w:lsdException w:name="Table Classic 2" w:semiHidden="1" w:unhideWhenUsed="1"/>
-    <w:lsdException w:name="Table Classic 3" w:semiHidden="1" w:unhideWhenUsed="1"/>
-    <w:lsdException w:name="Table Classic 4" w:semiHidden="1" w:unhideWhenUsed="1"/>
-    <w:lsdException w:name="Table Colorful 1" w:semiHidden="1" w:unhideWhenUsed="1"/>
-    <w:lsdException w:name="Table Colorful 2" w:semiHidden="1" w:unhideWhenUsed="1"/>
-    <w:lsdException w:name="Table Colorful 3" w:semiHidden="1" w:unhideWhenUsed="1"/>
-    <w:lsdException w:name="Table Columns 1" w:semiHidden="1" w:unhideWhenUsed="1"/>
-    <w:lsdException w:name="Table Columns 2" w:semiHidden="1" w:unhideWhenUsed="1"/>
-    <w:lsdException w:name="Table Columns 3" w:semiHidden="1" w:unhideWhenUsed="1"/>
-    <w:lsdException w:name="Table Columns 4" w:semiHidden="1" w:unhideWhenUsed="1"/>
-    <w:lsdException w:name="Table Columns 5" w:semiHidden="1" w:unhideWhenUsed="1"/>
-    <w:lsdException w:name="Table Grid 1" w:semiHidden="1" w:unhideWhenUsed="1"/>
-    <w:lsdException w:name="Table Grid 2" w:semiHidden="1" w:unhideWhenUsed="1"/>
-    <w:lsdException w:name="Table Grid 3" w:semiHidden="1" w:unhideWhenUsed="1"/>
-    <w:lsdException w:name="Table Grid 4" w:semiHidden="1" w:unhideWhenUsed="1"/>
-    <w:lsdException w:name="Table Grid 5" w:semiHidden="1" w:unhideWhenUsed="1"/>
-    <w:lsdException w:name="Table Grid 6" w:semiHidden="1" w:unhideWhenUsed="1"/>
-    <w:lsdException w:name="Table Grid 7" w:semiHidden="1" w:unhideWhenUsed="1"/>
-    <w:lsdException w:name="Table Grid 8" w:semiHidden="1" w:unhideWhenUsed="1"/>
-    <w:lsdException w:name="Table List 1" w:semiHidden="1" w:unhideWhenUsed="1"/>
-    <w:lsdException w:name="Table List 2" w:semiHidden="1" w:unhideWhenUsed="1"/>
-    <w:lsdException w:name="Table List 3" w:semiHidden="1" w:unhideWhenUsed="1"/>
-    <w:lsdException w:name="Table List 4" w:semiHidden="1" w:unhideWhenUsed="1"/>
-    <w:lsdException w:name="Table List 5" w:semiHidden="1" w:unhideWhenUsed="1"/>
-    <w:lsdException w:name="Table List 6" w:semiHidden="1" w:unhideWhenUsed="1"/>
-    <w:lsdException w:name="Table List 7" w:semiHidden="1" w:unhideWhenUsed="1"/>
-    <w:lsdException w:name="Table List 8" w:semiHidden="1" w:unhideWhenUsed="1"/>
-    <w:lsdException w:name="Table 3D effects 1" w:semiHidden="1" w:unhideWhenUsed="1"/>
-    <w:lsdException w:name="Table 3D effects 2" w:semiHidden="1" w:unhideWhenUsed="1"/>
-    <w:lsdException w:name="Table 3D effects 3" w:semiHidden="1" w:unhideWhenUsed="1"/>
-    <w:lsdException w:name="Table Contemporary" w:semiHidden="1" w:unhideWhenUsed="1"/>
-    <w:lsdException w:name="Table Elegant" w:semiHidden="1" w:unhideWhenUsed="1"/>
-    <w:lsdException w:name="Table Professional" w:semiHidden="1" w:unhideWhenUsed="1"/>
-    <w:lsdException w:name="Table Subtle 1" w:semiHidden="1" w:unhideWhenUsed="1"/>
-    <w:lsdException w:name="Table Subtle 2" w:semiHidden="1" w:unhideWhenUsed="1"/>
-    <w:lsdException w:name="Table Web 1" w:semiHidden="1" w:unhideWhenUsed="1"/>
-    <w:lsdException w:name="Table Web 2" w:semiHidden="1" w:unhideWhenUsed="1"/>
-    <w:lsdException w:name="Table Web 3" w:semiHidden="1" w:unhideWhenUsed="1"/>
-    <w:lsdException w:name="Balloon Text" w:semiHidden="1" w:unhideWhenUsed="1" w:qFormat="1"/>
-    <w:lsdException w:name="Table Grid" w:uiPriority="39"/>
-    <w:lsdException w:name="Table Theme" w:semiHidden="1" w:unhideWhenUsed="1"/>
-    <w:lsdException w:name="Placeholder Text" w:semiHidden="1"/>
-    <w:lsdException w:name="No Spacing" w:uiPriority="1" w:qFormat="1"/>
-    <w:lsdException w:name="Light Shading" w:uiPriority="60"/>
-    <w:lsdException w:name="Light List" w:uiPriority="61"/>
-    <w:lsdException w:name="Light Grid" w:uiPriority="62"/>
-    <w:lsdException w:name="Medium Shading 1" w:uiPriority="63"/>
-    <w:lsdException w:name="Medium Shading 2" w:uiPriority="64"/>
-    <w:lsdException w:name="Medium List 1" w:uiPriority="65"/>
-    <w:lsdException w:name="Medium List 2" w:uiPriority="66"/>
-    <w:lsdException w:name="Medium Grid 1" w:uiPriority="67"/>
-    <w:lsdException w:name="Medium Grid 2" w:uiPriority="68"/>
-    <w:lsdException w:name="Medium Grid 3" w:uiPriority="69"/>
-    <w:lsdException w:name="Dark List" w:uiPriority="70"/>
-    <w:lsdException w:name="Colorful Shading" w:uiPriority="71"/>
-    <w:lsdException w:name="Colorful List" w:uiPriority="72"/>
-    <w:lsdException w:name="Colorful Grid" w:uiPriority="73"/>
-    <w:lsdException w:name="Light Shading Accent 1" w:uiPriority="60"/>
-    <w:lsdException w:name="Light List Accent 1" w:uiPriority="61"/>
-    <w:lsdException w:name="Light Grid Accent 1" w:uiPriority="62"/>
-    <w:lsdException w:name="Medium Shading 1 Accent 1" w:uiPriority="63"/>
-    <w:lsdException w:name="Medium Shading 2 Accent 1" w:uiPriority="64"/>
-    <w:lsdException w:name="Medium List 1 Accent 1" w:uiPriority="65"/>
-    <w:lsdException w:name="Revision" w:semiHidden="1"/>
-    <w:lsdException w:name="List Paragraph" w:uiPriority="34" w:qFormat="1"/>
-    <w:lsdException w:name="Quote" w:uiPriority="29" w:qFormat="1"/>
-    <w:lsdException w:name="Intense Quote" w:uiPriority="30" w:qFormat="1"/>
-    <w:lsdException w:name="Medium List 2 Accent 1" w:uiPriority="66"/>
-    <w:lsdException w:name="Medium Grid 1 Accent 1" w:uiPriority="67"/>
-    <w:lsdException w:name="Medium Grid 2 Accent 1" w:uiPriority="68"/>
-    <w:lsdException w:name="Medium Grid 3 Accent 1" w:uiPriority="69"/>
-    <w:lsdException w:name="Dark List Accent 1" w:uiPriority="70"/>
-    <w:lsdException w:name="Colorful Shading Accent 1" w:uiPriority="71"/>
-    <w:lsdException w:name="Colorful List Accent 1" w:uiPriority="72"/>
-    <w:lsdException w:name="Colorful Grid Accent 1" w:uiPriority="73"/>
-    <w:lsdException w:name="Light Shading Accent 2" w:uiPriority="60"/>
-    <w:lsdException w:name="Light List Accent 2" w:uiPriority="61"/>
-    <w:lsdException w:name="Light Grid Accent 2" w:uiPriority="62"/>
-    <w:lsdException w:name="Medium Shading 1 Accent 2" w:uiPriority="63"/>
-    <w:lsdException w:name="Medium Shading 2 Accent 2" w:uiPriority="64"/>
-    <w:lsdException w:name="Medium List 1 Accent 2" w:uiPriority="65"/>
-    <w:lsdException w:name="Medium List 2 Accent 2" w:uiPriority="66"/>
-    <w:lsdException w:name="Medium Grid 1 Accent 2" w:uiPriority="67"/>
-    <w:lsdException w:name="Medium Grid 2 Accent 2" w:uiPriority="68"/>
-    <w:lsdException w:name="Medium Grid 3 Accent 2" w:uiPriority="69"/>
-    <w:lsdException w:name="Dark List Accent 2" w:uiPriority="70"/>
-    <w:lsdException w:name="Colorful Shading Accent 2" w:uiPriority="71"/>
-    <w:lsdException w:name="Colorful List Accent 2" w:uiPriority="72"/>
-    <w:lsdException w:name="Colorful Grid Accent 2" w:uiPriority="73"/>
-    <w:lsdException w:name="Light Shading Accent 3" w:uiPriority="60"/>
-    <w:lsdException w:name="Light List Accent 3" w:uiPriority="61"/>
-    <w:lsdException w:name="Light Grid Accent 3" w:uiPriority="62"/>
-    <w:lsdException w:name="Medium Shading 1 Accent 3" w:uiPriority="63"/>
-    <w:lsdException w:name="Medium Shading 2 Accent 3" w:uiPriority="64"/>
-    <w:lsdException w:name="Medium List 1 Accent 3" w:uiPriority="65"/>
-    <w:lsdException w:name="Medium List 2 Accent 3" w:uiPriority="66"/>
-    <w:lsdException w:name="Medium Grid 1 Accent 3" w:uiPriority="67"/>
-    <w:lsdException w:name="Medium Grid 2 Accent 3" w:uiPriority="68"/>
-    <w:lsdException w:name="Medium Grid 3 Accent 3" w:uiPriority="69"/>
-    <w:lsdException w:name="Dark List Accent 3" w:uiPriority="70"/>
-    <w:lsdException w:name="Colorful Shading Accent 3" w:uiPriority="71"/>
-    <w:lsdException w:name="Colorful List Accent 3" w:uiPriority="72"/>
-    <w:lsdException w:name="Colorful Grid Accent 3" w:uiPriority="73"/>
-    <w:lsdException w:name="Light Shading Accent 4" w:uiPriority="60"/>
-    <w:lsdException w:name="Light List Accent 4" w:uiPriority="61"/>
-    <w:lsdException w:name="Light Grid Accent 4" w:uiPriority="62"/>
-    <w:lsdException w:name="Medium Shading 1 Accent 4" w:uiPriority="63"/>
-    <w:lsdException w:name="Medium Shading 2 Accent 4" w:uiPriority="64"/>
-    <w:lsdException w:name="Medium List 1 Accent 4" w:uiPriority="65"/>
-    <w:lsdException w:name="Medium List 2 Accent 4" w:uiPriority="66"/>
-    <w:lsdException w:name="Medium Grid 1 Accent 4" w:uiPriority="67"/>
-    <w:lsdException w:name="Medium Grid 2 Accent 4" w:uiPriority="68"/>
-    <w:lsdException w:name="Medium Grid 3 Accent 4" w:uiPriority="69"/>
-    <w:lsdException w:name="Dark List Accent 4" w:uiPriority="70"/>
-    <w:lsdException w:name="Colorful Shading Accent 4" w:uiPriority="71"/>
-    <w:lsdException w:name="Colorful List Accent 4" w:uiPriority="72"/>
-    <w:lsdException w:name="Colorful Grid Accent 4" w:uiPriority="73"/>
-    <w:lsdException w:name="Light Shading Accent 5" w:uiPriority="60"/>
-    <w:lsdException w:name="Light List Accent 5" w:uiPriority="61"/>
-    <w:lsdException w:name="Light Grid Accent 5" w:uiPriority="62"/>
-    <w:lsdException w:name="Medium Shading 1 Accent 5" w:uiPriority="63"/>
-    <w:lsdException w:name="Medium Shading 2 Accent 5" w:uiPriority="64"/>
-    <w:lsdException w:name="Medium List 1 Accent 5" w:uiPriority="65"/>
-    <w:lsdException w:name="Medium List 2 Accent 5" w:uiPriority="66"/>
-    <w:lsdException w:name="Medium Grid 1 Accent 5" w:uiPriority="67"/>
-    <w:lsdException w:name="Medium Grid 2 Accent 5" w:uiPriority="68"/>
-    <w:lsdException w:name="Medium Grid 3 Accent 5" w:uiPriority="69"/>
-    <w:lsdException w:name="Dark List Accent 5" w:uiPriority="70"/>
-    <w:lsdException w:name="Colorful Shading Accent 5" w:uiPriority="71"/>
-    <w:lsdException w:name="Colorful List Accent 5" w:uiPriority="72"/>
-    <w:lsdException w:name="Colorful Grid Accent 5" w:uiPriority="73"/>
-    <w:lsdException w:name="Light Shading Accent 6" w:uiPriority="60"/>
-    <w:lsdException w:name="Light List Accent 6" w:uiPriority="61"/>
-    <w:lsdException w:name="Light Grid Accent 6" w:uiPriority="62"/>
-    <w:lsdException w:name="Medium Shading 1 Accent 6" w:uiPriority="63"/>
-    <w:lsdException w:name="Medium Shading 2 Accent 6" w:uiPriority="64"/>
-    <w:lsdException w:name="Medium List 1 Accent 6" w:uiPriority="65"/>
-    <w:lsdException w:name="Medium List 2 Accent 6" w:uiPriority="66"/>
-    <w:lsdException w:name="Medium Grid 1 Accent 6" w:uiPriority="67"/>
-    <w:lsdException w:name="Medium Grid 2 Accent 6" w:uiPriority="68"/>
-    <w:lsdException w:name="Medium Grid 3 Accent 6" w:uiPriority="69"/>
-    <w:lsdException w:name="Dark List Accent 6" w:uiPriority="70"/>
-    <w:lsdException w:name="Colorful Shading Accent 6" w:uiPriority="71"/>
-    <w:lsdException w:name="Colorful List Accent 6" w:uiPriority="72"/>
-    <w:lsdException w:name="Colorful Grid Accent 6" w:uiPriority="73"/>
-    <w:lsdException w:name="Subtle Emphasis" w:uiPriority="19" w:qFormat="1"/>
-    <w:lsdException w:name="Intense Emphasis" w:uiPriority="21" w:qFormat="1"/>
-    <w:lsdException w:name="Subtle Reference" w:uiPriority="31" w:qFormat="1"/>
-    <w:lsdException w:name="Intense Reference" w:uiPriority="32" w:qFormat="1"/>
-    <w:lsdException w:name="Book Title" w:uiPriority="33" w:qFormat="1"/>
-    <w:lsdException w:name="Bibliography" w:semiHidden="1" w:uiPriority="37" w:unhideWhenUsed="1"/>
-    <w:lsdException w:name="TOC Heading" w:semiHidden="1" w:uiPriority="39" w:unhideWhenUsed="1" w:qFormat="1"/>
-    <w:lsdException w:name="Plain Table 1" w:uiPriority="41"/>
-    <w:lsdException w:name="Plain Table 2" w:uiPriority="42"/>
-    <w:lsdException w:name="Plain Table 3" w:uiPriority="43"/>
-    <w:lsdException w:name="Plain Table 4" w:uiPriority="44"/>
-    <w:lsdException w:name="Plain Table 5" w:uiPriority="45"/>
-    <w:lsdException w:name="Grid Table Light" w:uiPriority="40"/>
-    <w:lsdException w:name="Grid Table 1 Light" w:uiPriority="46"/>
-    <w:lsdException w:name="Grid Table 2" w:uiPriority="47"/>
-    <w:lsdException w:name="Grid Table 3" w:uiPriority="48"/>
-    <w:lsdException w:name="Grid Table 4" w:uiPriority="49"/>
-    <w:lsdException w:name="Grid Table 5 Dark" w:uiPriority="50"/>
-    <w:lsdException w:name="Grid Table 6 Colorful" w:uiPriority="51"/>
-    <w:lsdException w:name="Grid Table 7 Colorful" w:uiPriority="52"/>
-    <w:lsdException w:name="Grid Table 1 Light Accent 1" w:uiPriority="46"/>
-    <w:lsdException w:name="Grid Table 2 Accent 1" w:uiPriority="47"/>
-    <w:lsdException w:name="Grid Table 3 Accent 1" w:uiPriority="48"/>
-    <w:lsdException w:name="Grid Table 4 Accent 1" w:uiPriority="49"/>
-    <w:lsdException w:name="Grid Table 5 Dark Accent 1" w:uiPriority="50"/>
-    <w:lsdException w:name="Grid Table 6 Colorful Accent 1" w:uiPriority="51"/>
-    <w:lsdException w:name="Grid Table 7 Colorful Accent 1" w:uiPriority="52"/>
-    <w:lsdException w:name="Grid Table 1 Light Accent 2" w:uiPriority="46"/>
-    <w:lsdException w:name="Grid Table 2 Accent 2" w:uiPriority="47"/>
-    <w:lsdException w:name="Grid Table 3 Accent 2" w:uiPriority="48"/>
-    <w:lsdException w:name="Grid Table 4 Accent 2" w:uiPriority="49"/>
-    <w:lsdException w:name="Grid Table 5 Dark Accent 2" w:uiPriority="50"/>
-    <w:lsdException w:name="Grid Table 6 Colorful Accent 2" w:uiPriority="51"/>
-    <w:lsdException w:name="Grid Table 7 Colorful Accent 2" w:uiPriority="52"/>
-    <w:lsdException w:name="Grid Table 1 Light Accent 3" w:uiPriority="46"/>
-    <w:lsdException w:name="Grid Table 2 Accent 3" w:uiPriority="47"/>
-    <w:lsdException w:name="Grid Table 3 Accent 3" w:uiPriority="48"/>
-    <w:lsdException w:name="Grid Table 4 Accent 3" w:uiPriority="49"/>
-    <w:lsdException w:name="Grid Table 5 Dark Accent 3" w:uiPriority="50"/>
-    <w:lsdException w:name="Grid Table 6 Colorful Accent 3" w:uiPriority="51"/>
-    <w:lsdException w:name="Grid Table 7 Colorful Accent 3" w:uiPriority="52"/>
-    <w:lsdException w:name="Grid Table 1 Light Accent 4" w:uiPriority="46"/>
-    <w:lsdException w:name="Grid Table 2 Accent 4" w:uiPriority="47"/>
-    <w:lsdException w:name="Grid Table 3 Accent 4" w:uiPriority="48"/>
-    <w:lsdException w:name="Grid Table 4 Accent 4" w:uiPriority="49"/>
-    <w:lsdException w:name="Grid Table 5 Dark Accent 4" w:uiPriority="50"/>
-    <w:lsdException w:name="Grid Table 6 Colorful Accent 4" w:uiPriority="51"/>
-    <w:lsdException w:name="Grid Table 7 Colorful Accent 4" w:uiPriority="52"/>
-    <w:lsdException w:name="Grid Table 1 Light Accent 5" w:uiPriority="46"/>
-    <w:lsdException w:name="Grid Table 2 Accent 5" w:uiPriority="47"/>
-    <w:lsdException w:name="Grid Table 3 Accent 5" w:uiPriority="48"/>
-    <w:lsdException w:name="Grid Table 4 Accent 5" w:uiPriority="49"/>
-    <w:lsdException w:name="Grid Table 5 Dark Accent 5" w:uiPriority="50"/>
-    <w:lsdException w:name="Grid Table 6 Colorful Accent 5" w:uiPriority="51"/>
-    <w:lsdException w:name="Grid Table 7 Colorful Accent 5" w:uiPriority="52"/>
-    <w:lsdException w:name="Grid Table 1 Light Accent 6" w:uiPriority="46"/>
-    <w:lsdException w:name="Grid Table 2 Accent 6" w:uiPriority="47"/>
-    <w:lsdException w:name="Grid Table 3 Accent 6" w:uiPriority="48"/>
-    <w:lsdException w:name="Grid Table 4 Accent 6" w:uiPriority="49"/>
-    <w:lsdException w:name="Grid Table 5 Dark Accent 6" w:uiPriority="50"/>
-    <w:lsdException w:name="Grid Table 6 Colorful Accent 6" w:uiPriority="51"/>
-    <w:lsdException w:name="Grid Table 7 Colorful Accent 6" w:uiPriority="52"/>
-    <w:lsdException w:name="List Table 1 Light" w:uiPriority="46"/>
-    <w:lsdException w:name="List Table 2" w:uiPriority="47"/>
-    <w:lsdException w:name="List Table 3" w:uiPriority="48"/>
-    <w:lsdException w:name="List Table 4" w:uiPriority="49"/>
-    <w:lsdException w:name="List Table 5 Dark" w:uiPriority="50"/>
-    <w:lsdException w:name="List Table 6 Colorful" w:uiPriority="51"/>
-    <w:lsdException w:name="List Table 7 Colorful" w:uiPriority="52"/>
-    <w:lsdException w:name="List Table 1 Light Accent 1" w:uiPriority="46"/>
-    <w:lsdException w:name="List Table 2 Accent 1" w:uiPriority="47"/>
-    <w:lsdException w:name="List Table 3 Accent 1" w:uiPriority="48"/>
-    <w:lsdException w:name="List Table 4 Accent 1" w:uiPriority="49"/>
-    <w:lsdException w:name="List Table 5 Dark Accent 1" w:uiPriority="50"/>
-    <w:lsdException w:name="List Table 6 Colorful Accent 1" w:uiPriority="51"/>
-    <w:lsdException w:name="List Table 7 Colorful Accent 1" w:uiPriority="52"/>
-    <w:lsdException w:name="List Table 1 Light Accent 2" w:uiPriority="46"/>
-    <w:lsdException w:name="List Table 2 Accent 2" w:uiPriority="47"/>
-    <w:lsdException w:name="List Table 3 Accent 2" w:uiPriority="48"/>
-    <w:lsdException w:name="List Table 4 Accent 2" w:uiPriority="49"/>
-    <w:lsdException w:name="List Table 5 Dark Accent 2" w:uiPriority="50"/>
-    <w:lsdException w:name="List Table 6 Colorful Accent 2" w:uiPriority="51"/>
-    <w:lsdException w:name="List Table 7 Colorful Accent 2" w:uiPriority="52"/>
-    <w:lsdException w:name="List Table 1 Light Accent 3" w:uiPriority="46"/>
-    <w:lsdException w:name="List Table 2 Accent 3" w:uiPriority="47"/>
-    <w:lsdException w:name="List Table 3 Accent 3" w:uiPriority="48"/>
-    <w:lsdException w:name="List Table 4 Accent 3" w:uiPriority="49"/>
-    <w:lsdException w:name="List Table 5 Dark Accent 3" w:uiPriority="50"/>
-    <w:lsdException w:name="List Table 6 Colorful Accent 3" w:uiPriority="51"/>
-    <w:lsdException w:name="List Table 7 Colorful Accent 3" w:uiPriority="52"/>
-    <w:lsdException w:name="List Table 1 Light Accent 4" w:uiPriority="46"/>
-    <w:lsdException w:name="List Table 2 Accent 4" w:uiPriority="47"/>
-    <w:lsdException w:name="List Table 3 Accent 4" w:uiPriority="48"/>
-    <w:lsdException w:name="List Table 4 Accent 4" w:uiPriority="49"/>
-    <w:lsdException w:name="List Table 5 Dark Accent 4" w:uiPriority="50"/>
-    <w:lsdException w:name="List Table 6 Colorful Accent 4" w:uiPriority="51"/>
-    <w:lsdException w:name="List Table 7 Colorful Accent 4" w:uiPriority="52"/>
-    <w:lsdException w:name="List Table 1 Light Accent 5" w:uiPriority="46"/>
-    <w:lsdException w:name="List Table 2 Accent 5" w:uiPriority="47"/>
-    <w:lsdException w:name="List Table 3 Accent 5" w:uiPriority="48"/>
-    <w:lsdException w:name="List Table 4 Accent 5" w:uiPriority="49"/>
-    <w:lsdException w:name="List Table 5 Dark Accent 5" w:uiPriority="50"/>
-    <w:lsdException w:name="List Table 6 Colorful Accent 5" w:uiPriority="51"/>
-    <w:lsdException w:name="List Table 7 Colorful Accent 5" w:uiPriority="52"/>
-    <w:lsdException w:name="List Table 1 Light Accent 6" w:uiPriority="46"/>
-    <w:lsdException w:name="List Table 2 Accent 6" w:uiPriority="47"/>
-    <w:lsdException w:name="List Table 3 Accent 6" w:uiPriority="48"/>
-    <w:lsdException w:name="List Table 4 Accent 6" w:uiPriority="49"/>
-    <w:lsdException w:name="List Table 5 Dark Accent 6" w:uiPriority="50"/>
-    <w:lsdException w:name="List Table 6 Colorful Accent 6" w:uiPriority="51"/>
-    <w:lsdException w:name="List Table 7 Colorful Accent 6" w:uiPriority="52"/>
-    <w:lsdException w:name="Mention" w:semiHidden="1" w:unhideWhenUsed="1"/>
-    <w:lsdException w:name="Smart Hyperlink" w:semiHidden="1" w:unhideWhenUsed="1"/>
-    <w:lsdException w:name="Hashtag" w:semiHidden="1" w:unhideWhenUsed="1"/>
-    <w:lsdException w:name="Unresolved Mention" w:semiHidden="1" w:unhideWhenUsed="1"/>
-    <w:lsdException w:name="Smart Link" w:semiHidden="1" w:unhideWhenUsed="1"/>
+  <w:latentStyles w:defLockedState="0" w:defUIPriority="99" w:defSemiHidden="1" w:defUnhideWhenUsed="1" w:defQFormat="0" w:count="267">
+    <w:lsdException w:name="Normal" w:semiHidden="0" w:uiPriority="0" w:unhideWhenUsed="0" w:qFormat="1"/>
+    <w:lsdException w:name="heading 1" w:semiHidden="0" w:uiPriority="9" w:unhideWhenUsed="0" w:qFormat="1"/>
+    <w:lsdException w:name="heading 2" w:uiPriority="9" w:qFormat="1"/>
+    <w:lsdException w:name="heading 3" w:uiPriority="9" w:qFormat="1"/>
+    <w:lsdException w:name="heading 4" w:uiPriority="9" w:qFormat="1"/>
+    <w:lsdException w:name="heading 5" w:uiPriority="9" w:qFormat="1"/>
+    <w:lsdException w:name="heading 6" w:uiPriority="9" w:qFormat="1"/>
+    <w:lsdException w:name="heading 7" w:uiPriority="9" w:qFormat="1"/>
+    <w:lsdException w:name="heading 8" w:uiPriority="9" w:qFormat="1"/>
+    <w:lsdException w:name="heading 9" w:uiPriority="9" w:qFormat="1"/>
+    <w:lsdException w:name="toc 1" w:uiPriority="39"/>
+    <w:lsdException w:name="toc 2" w:uiPriority="39"/>
+    <w:lsdException w:name="toc 3" w:uiPriority="39"/>
+    <w:lsdException w:name="toc 4" w:uiPriority="39"/>
+    <w:lsdException w:name="toc 5" w:uiPriority="39"/>
+    <w:lsdException w:name="toc 6" w:uiPriority="39"/>
+    <w:lsdException w:name="toc 7" w:uiPriority="39"/>
+    <w:lsdException w:name="toc 8" w:uiPriority="39"/>
+    <w:lsdException w:name="toc 9" w:uiPriority="39"/>
+    <w:lsdException w:name="caption" w:uiPriority="35" w:qFormat="1"/>
+    <w:lsdException w:name="Title" w:semiHidden="0" w:uiPriority="10" w:unhideWhenUsed="0" w:qFormat="1"/>
+    <w:lsdException w:name="Default Paragraph Font" w:uiPriority="1"/>
+    <w:lsdException w:name="Subtitle" w:semiHidden="0" w:uiPriority="11" w:unhideWhenUsed="0" w:qFormat="1"/>
+    <w:lsdException w:name="Strong" w:semiHidden="0" w:uiPriority="22" w:unhideWhenUsed="0" w:qFormat="1"/>
+    <w:lsdException w:name="Emphasis" w:semiHidden="0" w:uiPriority="20" w:unhideWhenUsed="0" w:qFormat="1"/>
+    <w:lsdException w:name="Balloon Text" w:qFormat="1"/>
+    <w:lsdException w:name="Table Grid" w:semiHidden="0" w:uiPriority="39" w:unhideWhenUsed="0"/>
+    <w:lsdException w:name="Placeholder Text" w:unhideWhenUsed="0"/>
+    <w:lsdException w:name="No Spacing" w:semiHidden="0" w:uiPriority="1" w:unhideWhenUsed="0" w:qFormat="1"/>
+    <w:lsdException w:name="Light Shading" w:semiHidden="0" w:uiPriority="60" w:unhideWhenUsed="0"/>
+    <w:lsdException w:name="Light List" w:semiHidden="0" w:uiPriority="61" w:unhideWhenUsed="0"/>
+    <w:lsdException w:name="Light Grid" w:semiHidden="0" w:uiPriority="62" w:unhideWhenUsed="0"/>
+    <w:lsdException w:name="Medium Shading 1" w:semiHidden="0" w:uiPriority="63" w:unhideWhenUsed="0"/>
+    <w:lsdException w:name="Medium Shading 2" w:semiHidden="0" w:uiPriority="64" w:unhideWhenUsed="0"/>
+    <w:lsdException w:name="Medium List 1" w:semiHidden="0" w:uiPriority="65" w:unhideWhenUsed="0"/>
+    <w:lsdException w:name="Medium List 2" w:semiHidden="0" w:uiPriority="66" w:unhideWhenUsed="0"/>
+    <w:lsdException w:name="Medium Grid 1" w:semiHidden="0" w:uiPriority="67" w:unhideWhenUsed="0"/>
+    <w:lsdException w:name="Medium Grid 2" w:semiHidden="0" w:uiPriority="68" w:unhideWhenUsed="0"/>
+    <w:lsdException w:name="Medium Grid 3" w:semiHidden="0" w:uiPriority="69" w:unhideWhenUsed="0"/>
+    <w:lsdException w:name="Dark List" w:semiHidden="0" w:uiPriority="70" w:unhideWhenUsed="0"/>
+    <w:lsdException w:name="Colorful Shading" w:semiHidden="0" w:uiPriority="71" w:unhideWhenUsed="0"/>
+    <w:lsdException w:name="Colorful List" w:semiHidden="0" w:uiPriority="72" w:unhideWhenUsed="0"/>
+    <w:lsdException w:name="Colorful Grid" w:semiHidden="0" w:uiPriority="73" w:unhideWhenUsed="0"/>
+    <w:lsdException w:name="Light Shading Accent 1" w:semiHidden="0" w:uiPriority="60" w:unhideWhenUsed="0"/>
+    <w:lsdException w:name="Light List Accent 1" w:semiHidden="0" w:uiPriority="61" w:unhideWhenUsed="0"/>
+    <w:lsdException w:name="Light Grid Accent 1" w:semiHidden="0" w:uiPriority="62" w:unhideWhenUsed="0"/>
+    <w:lsdException w:name="Medium Shading 1 Accent 1" w:semiHidden="0" w:uiPriority="63" w:unhideWhenUsed="0"/>
+    <w:lsdException w:name="Medium Shading 2 Accent 1" w:semiHidden="0" w:uiPriority="64" w:unhideWhenUsed="0"/>
+    <w:lsdException w:name="Medium List 1 Accent 1" w:semiHidden="0" w:uiPriority="65" w:unhideWhenUsed="0"/>
+    <w:lsdException w:name="Revision" w:unhideWhenUsed="0"/>
+    <w:lsdException w:name="List Paragraph" w:semiHidden="0" w:uiPriority="34" w:unhideWhenUsed="0" w:qFormat="1"/>
+    <w:lsdException w:name="Quote" w:semiHidden="0" w:uiPriority="29" w:unhideWhenUsed="0" w:qFormat="1"/>
+    <w:lsdException w:name="Intense Quote" w:semiHidden="0" w:uiPriority="30" w:unhideWhenUsed="0" w:qFormat="1"/>
+    <w:lsdException w:name="Medium List 2 Accent 1" w:semiHidden="0" w:uiPriority="66" w:unhideWhenUsed="0"/>
+    <w:lsdException w:name="Medium Grid 1 Accent 1" w:semiHidden="0" w:uiPriority="67" w:unhideWhenUsed="0"/>
+    <w:lsdException w:name="Medium Grid 2 Accent 1" w:semiHidden="0" w:uiPriority="68" w:unhideWhenUsed="0"/>
+    <w:lsdException w:name="Medium Grid 3 Accent 1" w:semiHidden="0" w:uiPriority="69" w:unhideWhenUsed="0"/>
+    <w:lsdException w:name="Dark List Accent 1" w:semiHidden="0" w:uiPriority="70" w:unhideWhenUsed="0"/>
+    <w:lsdException w:name="Colorful Shading Accent 1" w:semiHidden="0" w:uiPriority="71" w:unhideWhenUsed="0"/>
+    <w:lsdException w:name="Colorful List Accent 1" w:semiHidden="0" w:uiPriority="72" w:unhideWhenUsed="0"/>
+    <w:lsdException w:name="Colorful Grid Accent 1" w:semiHidden="0" w:uiPriority="73" w:unhideWhenUsed="0"/>
+    <w:lsdException w:name="Light Shading Accent 2" w:semiHidden="0" w:uiPriority="60" w:unhideWhenUsed="0"/>
+    <w:lsdException w:name="Light List Accent 2" w:semiHidden="0" w:uiPriority="61" w:unhideWhenUsed="0"/>
+    <w:lsdException w:name="Light Grid Accent 2" w:semiHidden="0" w:uiPriority="62" w:unhideWhenUsed="0"/>
+    <w:lsdException w:name="Medium Shading 1 Accent 2" w:semiHidden="0" w:uiPriority="63" w:unhideWhenUsed="0"/>
+    <w:lsdException w:name="Medium Shading 2 Accent 2" w:semiHidden="0" w:uiPriority="64" w:unhideWhenUsed="0"/>
+    <w:lsdException w:name="Medium List 1 Accent 2" w:semiHidden="0" w:uiPriority="65" w:unhideWhenUsed="0"/>
+    <w:lsdException w:name="Medium List 2 Accent 2" w:semiHidden="0" w:uiPriority="66" w:unhideWhenUsed="0"/>
+    <w:lsdException w:name="Medium Grid 1 Accent 2" w:semiHidden="0" w:uiPriority="67" w:unhideWhenUsed="0"/>
+    <w:lsdException w:name="Medium Grid 2 Accent 2" w:semiHidden="0" w:uiPriority="68" w:unhideWhenUsed="0"/>
+    <w:lsdException w:name="Medium Grid 3 Accent 2" w:semiHidden="0" w:uiPriority="69" w:unhideWhenUsed="0"/>
+    <w:lsdException w:name="Dark List Accent 2" w:semiHidden="0" w:uiPriority="70" w:unhideWhenUsed="0"/>
+    <w:lsdException w:name="Colorful Shading Accent 2" w:semiHidden="0" w:uiPriority="71" w:unhideWhenUsed="0"/>
+    <w:lsdException w:name="Colorful List Accent 2" w:semiHidden="0" w:uiPriority="72" w:unhideWhenUsed="0"/>
+    <w:lsdException w:name="Colorful Grid Accent 2" w:semiHidden="0" w:uiPriority="73" w:unhideWhenUsed="0"/>
+    <w:lsdException w:name="Light Shading Accent 3" w:semiHidden="0" w:uiPriority="60" w:unhideWhenUsed="0"/>
+    <w:lsdException w:name="Light List Accent 3" w:semiHidden="0" w:uiPriority="61" w:unhideWhenUsed="0"/>
+    <w:lsdException w:name="Light Grid Accent 3" w:semiHidden="0" w:uiPriority="62" w:unhideWhenUsed="0"/>
+    <w:lsdException w:name="Medium Shading 1 Accent 3" w:semiHidden="0" w:uiPriority="63" w:unhideWhenUsed="0"/>
+    <w:lsdException w:name="Medium Shading 2 Accent 3" w:semiHidden="0" w:uiPriority="64" w:unhideWhenUsed="0"/>
+    <w:lsdException w:name="Medium List 1 Accent 3" w:semiHidden="0" w:uiPriority="65" w:unhideWhenUsed="0"/>
+    <w:lsdException w:name="Medium List 2 Accent 3" w:semiHidden="0" w:uiPriority="66" w:unhideWhenUsed="0"/>
+    <w:lsdException w:name="Medium Grid 1 Accent 3" w:semiHidden="0" w:uiPriority="67" w:unhideWhenUsed="0"/>
+    <w:lsdException w:name="Medium Grid 2 Accent 3" w:semiHidden="0" w:uiPriority="68" w:unhideWhenUsed="0"/>
+    <w:lsdException w:name="Medium Grid 3 Accent 3" w:semiHidden="0" w:uiPriority="69" w:unhideWhenUsed="0"/>
+    <w:lsdException w:name="Dark List Accent 3" w:semiHidden="0" w:uiPriority="70" w:unhideWhenUsed="0"/>
+    <w:lsdException w:name="Colorful Shading Accent 3" w:semiHidden="0" w:uiPriority="71" w:unhideWhenUsed="0"/>
+    <w:lsdException w:name="Colorful List Accent 3" w:semiHidden="0" w:uiPriority="72" w:unhideWhenUsed="0"/>
+    <w:lsdException w:name="Colorful Grid Accent 3" w:semiHidden="0" w:uiPriority="73" w:unhideWhenUsed="0"/>
+    <w:lsdException w:name="Light Shading Accent 4" w:semiHidden="0" w:uiPriority="60" w:unhideWhenUsed="0"/>
+    <w:lsdException w:name="Light List Accent 4" w:semiHidden="0" w:uiPriority="61" w:unhideWhenUsed="0"/>
+    <w:lsdException w:name="Light Grid Accent 4" w:semiHidden="0" w:uiPriority="62" w:unhideWhenUsed="0"/>
+    <w:lsdException w:name="Medium Shading 1 Accent 4" w:semiHidden="0" w:uiPriority="63" w:unhideWhenUsed="0"/>
+    <w:lsdException w:name="Medium Shading 2 Accent 4" w:semiHidden="0" w:uiPriority="64" w:unhideWhenUsed="0"/>
+    <w:lsdException w:name="Medium List 1 Accent 4" w:semiHidden="0" w:uiPriority="65" w:unhideWhenUsed="0"/>
+    <w:lsdException w:name="Medium List 2 Accent 4" w:semiHidden="0" w:uiPriority="66" w:unhideWhenUsed="0"/>
+    <w:lsdException w:name="Medium Grid 1 Accent 4" w:semiHidden="0" w:uiPriority="67" w:unhideWhenUsed="0"/>
+    <w:lsdException w:name="Medium Grid 2 Accent 4" w:semiHidden="0" w:uiPriority="68" w:unhideWhenUsed="0"/>
+    <w:lsdException w:name="Medium Grid 3 Accent 4" w:semiHidden="0" w:uiPriority="69" w:unhideWhenUsed="0"/>
+    <w:lsdException w:name="Dark List Accent 4" w:semiHidden="0" w:uiPriority="70" w:unhideWhenUsed="0"/>
+    <w:lsdException w:name="Colorful Shading Accent 4" w:semiHidden="0" w:uiPriority="71" w:unhideWhenUsed="0"/>
+    <w:lsdException w:name="Colorful List Accent 4" w:semiHidden="0" w:uiPriority="72" w:unhideWhenUsed="0"/>
+    <w:lsdException w:name="Colorful Grid Accent 4" w:semiHidden="0" w:uiPriority="73" w:unhideWhenUsed="0"/>
+    <w:lsdException w:name="Light Shading Accent 5" w:semiHidden="0" w:uiPriority="60" w:unhideWhenUsed="0"/>
+    <w:lsdException w:name="Light List Accent 5" w:semiHidden="0" w:uiPriority="61" w:unhideWhenUsed="0"/>
+    <w:lsdException w:name="Light Grid Accent 5" w:semiHidden="0" w:uiPriority="62" w:unhideWhenUsed="0"/>
+    <w:lsdException w:name="Medium Shading 1 Accent 5" w:semiHidden="0" w:uiPriority="63" w:unhideWhenUsed="0"/>
+    <w:lsdException w:name="Medium Shading 2 Accent 5" w:semiHidden="0" w:uiPriority="64" w:unhideWhenUsed="0"/>
+    <w:lsdException w:name="Medium List 1 Accent 5" w:semiHidden="0" w:uiPriority="65" w:unhideWhenUsed="0"/>
+    <w:lsdException w:name="Medium List 2 Accent 5" w:semiHidden="0" w:uiPriority="66" w:unhideWhenUsed="0"/>
+    <w:lsdException w:name="Medium Grid 1 Accent 5" w:semiHidden="0" w:uiPriority="67" w:unhideWhenUsed="0"/>
+    <w:lsdException w:name="Medium Grid 2 Accent 5" w:semiHidden="0" w:uiPriority="68" w:unhideWhenUsed="0"/>
+    <w:lsdException w:name="Medium Grid 3 Accent 5" w:semiHidden="0" w:uiPriority="69" w:unhideWhenUsed="0"/>
+    <w:lsdException w:name="Dark List Accent 5" w:semiHidden="0" w:uiPriority="70" w:unhideWhenUsed="0"/>
+    <w:lsdException w:name="Colorful Shading Accent 5" w:semiHidden="0" w:uiPriority="71" w:unhideWhenUsed="0"/>
+    <w:lsdException w:name="Colorful List Accent 5" w:semiHidden="0" w:uiPriority="72" w:unhideWhenUsed="0"/>
+    <w:lsdException w:name="Colorful Grid Accent 5" w:semiHidden="0" w:uiPriority="73" w:unhideWhenUsed="0"/>
+    <w:lsdException w:name="Light Shading Accent 6" w:semiHidden="0" w:uiPriority="60" w:unhideWhenUsed="0"/>
+    <w:lsdException w:name="Light List Accent 6" w:semiHidden="0" w:uiPriority="61" w:unhideWhenUsed="0"/>
+    <w:lsdException w:name="Light Grid Accent 6" w:semiHidden="0" w:uiPriority="62" w:unhideWhenUsed="0"/>
+    <w:lsdException w:name="Medium Shading 1 Accent 6" w:semiHidden="0" w:uiPriority="63" w:unhideWhenUsed="0"/>
+    <w:lsdException w:name="Medium Shading 2 Accent 6" w:semiHidden="0" w:uiPriority="64" w:unhideWhenUsed="0"/>
+    <w:lsdException w:name="Medium List 1 Accent 6" w:semiHidden="0" w:uiPriority="65" w:unhideWhenUsed="0"/>
+    <w:lsdException w:name="Medium List 2 Accent 6" w:semiHidden="0" w:uiPriority="66" w:unhideWhenUsed="0"/>
+    <w:lsdException w:name="Medium Grid 1 Accent 6" w:semiHidden="0" w:uiPriority="67" w:unhideWhenUsed="0"/>
+    <w:lsdException w:name="Medium Grid 2 Accent 6" w:semiHidden="0" w:uiPriority="68" w:unhideWhenUsed="0"/>
+    <w:lsdException w:name="Medium Grid 3 Accent 6" w:semiHidden="0" w:uiPriority="69" w:unhideWhenUsed="0"/>
+    <w:lsdException w:name="Dark List Accent 6" w:semiHidden="0" w:uiPriority="70" w:unhideWhenUsed="0"/>
+    <w:lsdException w:name="Colorful Shading Accent 6" w:semiHidden="0" w:uiPriority="71" w:unhideWhenUsed="0"/>
+    <w:lsdException w:name="Colorful List Accent 6" w:semiHidden="0" w:uiPriority="72" w:unhideWhenUsed="0"/>
+    <w:lsdException w:name="Colorful Grid Accent 6" w:semiHidden="0" w:uiPriority="73" w:unhideWhenUsed="0"/>
+    <w:lsdException w:name="Subtle Emphasis" w:semiHidden="0" w:uiPriority="19" w:unhideWhenUsed="0" w:qFormat="1"/>
+    <w:lsdException w:name="Intense Emphasis" w:semiHidden="0" w:uiPriority="21" w:unhideWhenUsed="0" w:qFormat="1"/>
+    <w:lsdException w:name="Subtle Reference" w:semiHidden="0" w:uiPriority="31" w:unhideWhenUsed="0" w:qFormat="1"/>
+    <w:lsdException w:name="Intense Reference" w:semiHidden="0" w:uiPriority="32" w:unhideWhenUsed="0" w:qFormat="1"/>
+    <w:lsdException w:name="Book Title" w:semiHidden="0" w:uiPriority="33" w:unhideWhenUsed="0" w:qFormat="1"/>
+    <w:lsdException w:name="Bibliography" w:uiPriority="37"/>
+    <w:lsdException w:name="TOC Heading" w:uiPriority="39" w:qFormat="1"/>
+  </w:latentStyles>
+  <w:style w:type="paragraph" w:default="1" w:styleId="Normal">
+    <w:name w:val="Normal"/>
+    <w:qFormat/>
+  </w:style>
+  <w:style w:type="character" w:default="1" w:styleId="DefaultParagraphFont">
+    <w:name w:val="Default Paragraph Font"/>
+    <w:uiPriority w:val="1"/>
+    <w:semiHidden/>
+    <w:unhideWhenUsed/>
+  </w:style>
+  <w:style w:type="table" w:default="1" w:styleId="TableNormal">
+    <w:name w:val="Normal Table"/>
+    <w:uiPriority w:val="99"/>
+    <w:semiHidden/>
+    <w:unhideWhenUsed/>
+    <w:tblPr>
+      <w:tblInd w:w="0" w:type="dxa"/>
+      <w:tblCellMar>
+        <w:top w:w="0" w:type="dxa"/>
+        <w:left w:w="108" w:type="dxa"/>
+        <w:bottom w:w="0" w:type="dxa"/>
+        <w:right w:w="108" w:type="dxa"/>
+      </w:tblCellMar>
+    </w:tblPr>
+  </w:style>
+  <w:style w:type="numbering" w:default="1" w:styleId="NoList">
+    <w:name w:val="No List"/>
+    <w:uiPriority w:val="99"/>
+    <w:semiHidden/>
+    <w:unhideWhenUsed/>
+  </w:style>
+  <w:style w:type="paragraph" w:styleId="ListParagraph">
+    <w:name w:val="List Paragraph"/>
+    <w:basedOn w:val="Normal"/>
+    <w:uiPriority w:val="34"/>
+    <w:qFormat/>
+    <w:rsid w:val="007742AB"/>
+    <w:pPr>
+      <w:ind w:left="720"/>
+      <w:contextualSpacing/>
+    </w:pPr>
+  </w:style>
+  <w:style w:type="paragraph" w:styleId="BalloonText">
+    <w:name w:val="Balloon Text"/>
+    <w:basedOn w:val="Normal"/>
+    <w:link w:val="BalloonTextChar"/>
+    <w:uiPriority w:val="99"/>
+    <w:semiHidden/>
+    <w:unhideWhenUsed/>
+    <w:qFormat/>
+    <w:rsid w:val="00182315"/>
+    <w:pPr>
+      <w:spacing w:after="0" w:line="240" w:lineRule="auto"/>
+    </w:pPr>
+    <w:rPr>
+      <w:rFonts w:ascii="Tahoma" w:eastAsia="Calibri" w:hAnsi="Tahoma" w:cs="Tahoma"/>
+      <w:sz w:val="16"/>
+      <w:szCs w:val="16"/>
+      <w:lang w:val="id-ID"/>
+    </w:rPr>
+  </w:style>
+  <w:style w:type="character" w:customStyle="1" w:styleId="BalloonTextChar">
+    <w:name w:val="Balloon Text Char"/>
+    <w:basedOn w:val="DefaultParagraphFont"/>
+    <w:link w:val="BalloonText"/>
+    <w:uiPriority w:val="99"/>
+    <w:semiHidden/>
+    <w:rsid w:val="00182315"/>
+    <w:rPr>
+      <w:rFonts w:ascii="Tahoma" w:eastAsia="Calibri" w:hAnsi="Tahoma" w:cs="Tahoma"/>
+      <w:sz w:val="16"/>
+      <w:szCs w:val="16"/>
+      <w:lang w:val="id-ID"/>
+    </w:rPr>
+  </w:style>
+  <w:style w:type="paragraph" w:styleId="Header">
+    <w:name w:val="header"/>
+    <w:basedOn w:val="Normal"/>
+    <w:link w:val="HeaderChar"/>
+    <w:uiPriority w:val="99"/>
+    <w:unhideWhenUsed/>
+    <w:rsid w:val="003B7425"/>
+    <w:pPr>
+      <w:tabs>
+        <w:tab w:val="center" w:pos="4513"/>
+        <w:tab w:val="right" w:pos="9026"/>
+      </w:tabs>
+      <w:spacing w:after="0" w:line="240" w:lineRule="auto"/>
+    </w:pPr>
+  </w:style>
+  <w:style w:type="character" w:customStyle="1" w:styleId="HeaderChar">
+    <w:name w:val="Header Char"/>
+    <w:basedOn w:val="DefaultParagraphFont"/>
+    <w:link w:val="Header"/>
+    <w:uiPriority w:val="99"/>
+    <w:rsid w:val="003B7425"/>
+  </w:style>
+  <w:style w:type="paragraph" w:styleId="Footer">
+    <w:name w:val="footer"/>
+    <w:basedOn w:val="Normal"/>
+    <w:link w:val="FooterChar"/>
+    <w:uiPriority w:val="99"/>
+    <w:unhideWhenUsed/>
+    <w:rsid w:val="003B7425"/>
+    <w:pPr>
+      <w:tabs>
+        <w:tab w:val="center" w:pos="4513"/>
+        <w:tab w:val="right" w:pos="9026"/>
+      </w:tabs>
+      <w:spacing w:after="0" w:line="240" w:lineRule="auto"/>
+    </w:pPr>
+  </w:style>
+  <w:style w:type="character" w:customStyle="1" w:styleId="FooterChar">
+    <w:name w:val="Footer Char"/>
+    <w:basedOn w:val="DefaultParagraphFont"/>
+    <w:link w:val="Footer"/>
+    <w:uiPriority w:val="99"/>
+    <w:rsid w:val="003B7425"/>
+  </w:style>
+</w:styles>
+</file>
+
+<file path=word/stylesWithEffects.xml><?xml version="1.0" encoding="utf-8"?>
+<w:styles xmlns:wpc="http://schemas.microsoft.com/office/word/2010/wordprocessingCanvas" xmlns:mc="http://schemas.openxmlformats.org/markup-compatibility/2006" xmlns:o="urn:schemas-microsoft-com:office:office" xmlns:r="http://schemas.openxmlformats.org/officeDocument/2006/relationships" xmlns:m="http://schemas.openxmlformats.org/officeDocument/2006/math" xmlns:v="urn:schemas-microsoft-com:vml" xmlns:wp14="http://schemas.microsoft.com/office/word/2010/wordprocessingDrawing" xmlns:wp="http://schemas.openxmlformats.org/drawingml/2006/wordprocessingDrawing" xmlns:w10="urn:schemas-microsoft-com:office:word" xmlns:w="http://schemas.openxmlformats.org/wordprocessingml/2006/main" xmlns:w14="http://schemas.microsoft.com/office/word/2010/wordml" xmlns:wpg="http://schemas.microsoft.com/office/word/2010/wordprocessingGroup" xmlns:wpi="http://schemas.microsoft.com/office/word/2010/wordprocessingInk" xmlns:wne="http://schemas.microsoft.com/office/word/2006/wordml" xmlns:wps="http://schemas.microsoft.com/office/word/2010/wordprocessingShape" mc:Ignorable="w14 wp14">
+  <w:docDefaults>
+    <w:rPrDefault>
+      <w:rPr>
+        <w:rFonts w:asciiTheme="minorHAnsi" w:eastAsiaTheme="minorHAnsi" w:hAnsiTheme="minorHAnsi" w:cstheme="minorBidi"/>
+        <w:sz w:val="22"/>
+        <w:szCs w:val="22"/>
+        <w:lang w:val="en-ID" w:eastAsia="en-US" w:bidi="ar-SA"/>
+      </w:rPr>
+    </w:rPrDefault>
+    <w:pPrDefault>
+      <w:pPr>
+        <w:spacing w:after="160" w:line="259" w:lineRule="auto"/>
+      </w:pPr>
+    </w:pPrDefault>
+  </w:docDefaults>
+  <w:latentStyles w:defLockedState="0" w:defUIPriority="99" w:defSemiHidden="1" w:defUnhideWhenUsed="1" w:defQFormat="0" w:count="267">
+    <w:lsdException w:name="Normal" w:semiHidden="0" w:uiPriority="0" w:unhideWhenUsed="0" w:qFormat="1"/>
+    <w:lsdException w:name="heading 1" w:semiHidden="0" w:uiPriority="9" w:unhideWhenUsed="0" w:qFormat="1"/>
+    <w:lsdException w:name="heading 2" w:uiPriority="9" w:qFormat="1"/>
+    <w:lsdException w:name="heading 3" w:uiPriority="9" w:qFormat="1"/>
+    <w:lsdException w:name="heading 4" w:uiPriority="9" w:qFormat="1"/>
+    <w:lsdException w:name="heading 5" w:uiPriority="9" w:qFormat="1"/>
+    <w:lsdException w:name="heading 6" w:uiPriority="9" w:qFormat="1"/>
+    <w:lsdException w:name="heading 7" w:uiPriority="9" w:qFormat="1"/>
+    <w:lsdException w:name="heading 8" w:uiPriority="9" w:qFormat="1"/>
+    <w:lsdException w:name="heading 9" w:uiPriority="9" w:qFormat="1"/>
+    <w:lsdException w:name="toc 1" w:uiPriority="39"/>
+    <w:lsdException w:name="toc 2" w:uiPriority="39"/>
+    <w:lsdException w:name="toc 3" w:uiPriority="39"/>
+    <w:lsdException w:name="toc 4" w:uiPriority="39"/>
+    <w:lsdException w:name="toc 5" w:uiPriority="39"/>
+    <w:lsdException w:name="toc 6" w:uiPriority="39"/>
+    <w:lsdException w:name="toc 7" w:uiPriority="39"/>
+    <w:lsdException w:name="toc 8" w:uiPriority="39"/>
+    <w:lsdException w:name="toc 9" w:uiPriority="39"/>
+    <w:lsdException w:name="caption" w:uiPriority="35" w:qFormat="1"/>
+    <w:lsdException w:name="Title" w:semiHidden="0" w:uiPriority="10" w:unhideWhenUsed="0" w:qFormat="1"/>
+    <w:lsdException w:name="Default Paragraph Font" w:uiPriority="1"/>
+    <w:lsdException w:name="Subtitle" w:semiHidden="0" w:uiPriority="11" w:unhideWhenUsed="0" w:qFormat="1"/>
+    <w:lsdException w:name="Strong" w:semiHidden="0" w:uiPriority="22" w:unhideWhenUsed="0" w:qFormat="1"/>
+    <w:lsdException w:name="Emphasis" w:semiHidden="0" w:uiPriority="20" w:unhideWhenUsed="0" w:qFormat="1"/>
+    <w:lsdException w:name="Balloon Text" w:qFormat="1"/>
+    <w:lsdException w:name="Table Grid" w:semiHidden="0" w:uiPriority="39" w:unhideWhenUsed="0"/>
+    <w:lsdException w:name="Placeholder Text" w:unhideWhenUsed="0"/>
+    <w:lsdException w:name="No Spacing" w:semiHidden="0" w:uiPriority="1" w:unhideWhenUsed="0" w:qFormat="1"/>
+    <w:lsdException w:name="Light Shading" w:semiHidden="0" w:uiPriority="60" w:unhideWhenUsed="0"/>
+    <w:lsdException w:name="Light List" w:semiHidden="0" w:uiPriority="61" w:unhideWhenUsed="0"/>
+    <w:lsdException w:name="Light Grid" w:semiHidden="0" w:uiPriority="62" w:unhideWhenUsed="0"/>
+    <w:lsdException w:name="Medium Shading 1" w:semiHidden="0" w:uiPriority="63" w:unhideWhenUsed="0"/>
+    <w:lsdException w:name="Medium Shading 2" w:semiHidden="0" w:uiPriority="64" w:unhideWhenUsed="0"/>
+    <w:lsdException w:name="Medium List 1" w:semiHidden="0" w:uiPriority="65" w:unhideWhenUsed="0"/>
+    <w:lsdException w:name="Medium List 2" w:semiHidden="0" w:uiPriority="66" w:unhideWhenUsed="0"/>
+    <w:lsdException w:name="Medium Grid 1" w:semiHidden="0" w:uiPriority="67" w:unhideWhenUsed="0"/>
+    <w:lsdException w:name="Medium Grid 2" w:semiHidden="0" w:uiPriority="68" w:unhideWhenUsed="0"/>
+    <w:lsdException w:name="Medium Grid 3" w:semiHidden="0" w:uiPriority="69" w:unhideWhenUsed="0"/>
+    <w:lsdException w:name="Dark List" w:semiHidden="0" w:uiPriority="70" w:unhideWhenUsed="0"/>
+    <w:lsdException w:name="Colorful Shading" w:semiHidden="0" w:uiPriority="71" w:unhideWhenUsed="0"/>
+    <w:lsdException w:name="Colorful List" w:semiHidden="0" w:uiPriority="72" w:unhideWhenUsed="0"/>
+    <w:lsdException w:name="Colorful Grid" w:semiHidden="0" w:uiPriority="73" w:unhideWhenUsed="0"/>
+    <w:lsdException w:name="Light Shading Accent 1" w:semiHidden="0" w:uiPriority="60" w:unhideWhenUsed="0"/>
+    <w:lsdException w:name="Light List Accent 1" w:semiHidden="0" w:uiPriority="61" w:unhideWhenUsed="0"/>
+    <w:lsdException w:name="Light Grid Accent 1" w:semiHidden="0" w:uiPriority="62" w:unhideWhenUsed="0"/>
+    <w:lsdException w:name="Medium Shading 1 Accent 1" w:semiHidden="0" w:uiPriority="63" w:unhideWhenUsed="0"/>
+    <w:lsdException w:name="Medium Shading 2 Accent 1" w:semiHidden="0" w:uiPriority="64" w:unhideWhenUsed="0"/>
+    <w:lsdException w:name="Medium List 1 Accent 1" w:semiHidden="0" w:uiPriority="65" w:unhideWhenUsed="0"/>
+    <w:lsdException w:name="Revision" w:unhideWhenUsed="0"/>
+    <w:lsdException w:name="List Paragraph" w:semiHidden="0" w:uiPriority="34" w:unhideWhenUsed="0" w:qFormat="1"/>
+    <w:lsdException w:name="Quote" w:semiHidden="0" w:uiPriority="29" w:unhideWhenUsed="0" w:qFormat="1"/>
+    <w:lsdException w:name="Intense Quote" w:semiHidden="0" w:uiPriority="30" w:unhideWhenUsed="0" w:qFormat="1"/>
+    <w:lsdException w:name="Medium List 2 Accent 1" w:semiHidden="0" w:uiPriority="66" w:unhideWhenUsed="0"/>
+    <w:lsdException w:name="Medium Grid 1 Accent 1" w:semiHidden="0" w:uiPriority="67" w:unhideWhenUsed="0"/>
+    <w:lsdException w:name="Medium Grid 2 Accent 1" w:semiHidden="0" w:uiPriority="68" w:unhideWhenUsed="0"/>
+    <w:lsdException w:name="Medium Grid 3 Accent 1" w:semiHidden="0" w:uiPriority="69" w:unhideWhenUsed="0"/>
+    <w:lsdException w:name="Dark List Accent 1" w:semiHidden="0" w:uiPriority="70" w:unhideWhenUsed="0"/>
+    <w:lsdException w:name="Colorful Shading Accent 1" w:semiHidden="0" w:uiPriority="71" w:unhideWhenUsed="0"/>
+    <w:lsdException w:name="Colorful List Accent 1" w:semiHidden="0" w:uiPriority="72" w:unhideWhenUsed="0"/>
+    <w:lsdException w:name="Colorful Grid Accent 1" w:semiHidden="0" w:uiPriority="73" w:unhideWhenUsed="0"/>
+    <w:lsdException w:name="Light Shading Accent 2" w:semiHidden="0" w:uiPriority="60" w:unhideWhenUsed="0"/>
+    <w:lsdException w:name="Light List Accent 2" w:semiHidden="0" w:uiPriority="61" w:unhideWhenUsed="0"/>
+    <w:lsdException w:name="Light Grid Accent 2" w:semiHidden="0" w:uiPriority="62" w:unhideWhenUsed="0"/>
+    <w:lsdException w:name="Medium Shading 1 Accent 2" w:semiHidden="0" w:uiPriority="63" w:unhideWhenUsed="0"/>
+    <w:lsdException w:name="Medium Shading 2 Accent 2" w:semiHidden="0" w:uiPriority="64" w:unhideWhenUsed="0"/>
+    <w:lsdException w:name="Medium List 1 Accent 2" w:semiHidden="0" w:uiPriority="65" w:unhideWhenUsed="0"/>
+    <w:lsdException w:name="Medium List 2 Accent 2" w:semiHidden="0" w:uiPriority="66" w:unhideWhenUsed="0"/>
+    <w:lsdException w:name="Medium Grid 1 Accent 2" w:semiHidden="0" w:uiPriority="67" w:unhideWhenUsed="0"/>
+    <w:lsdException w:name="Medium Grid 2 Accent 2" w:semiHidden="0" w:uiPriority="68" w:unhideWhenUsed="0"/>
+    <w:lsdException w:name="Medium Grid 3 Accent 2" w:semiHidden="0" w:uiPriority="69" w:unhideWhenUsed="0"/>
+    <w:lsdException w:name="Dark List Accent 2" w:semiHidden="0" w:uiPriority="70" w:unhideWhenUsed="0"/>
+    <w:lsdException w:name="Colorful Shading Accent 2" w:semiHidden="0" w:uiPriority="71" w:unhideWhenUsed="0"/>
+    <w:lsdException w:name="Colorful List Accent 2" w:semiHidden="0" w:uiPriority="72" w:unhideWhenUsed="0"/>
+    <w:lsdException w:name="Colorful Grid Accent 2" w:semiHidden="0" w:uiPriority="73" w:unhideWhenUsed="0"/>
+    <w:lsdException w:name="Light Shading Accent 3" w:semiHidden="0" w:uiPriority="60" w:unhideWhenUsed="0"/>
+    <w:lsdException w:name="Light List Accent 3" w:semiHidden="0" w:uiPriority="61" w:unhideWhenUsed="0"/>
+    <w:lsdException w:name="Light Grid Accent 3" w:semiHidden="0" w:uiPriority="62" w:unhideWhenUsed="0"/>
+    <w:lsdException w:name="Medium Shading 1 Accent 3" w:semiHidden="0" w:uiPriority="63" w:unhideWhenUsed="0"/>
+    <w:lsdException w:name="Medium Shading 2 Accent 3" w:semiHidden="0" w:uiPriority="64" w:unhideWhenUsed="0"/>
+    <w:lsdException w:name="Medium List 1 Accent 3" w:semiHidden="0" w:uiPriority="65" w:unhideWhenUsed="0"/>
+    <w:lsdException w:name="Medium List 2 Accent 3" w:semiHidden="0" w:uiPriority="66" w:unhideWhenUsed="0"/>
+    <w:lsdException w:name="Medium Grid 1 Accent 3" w:semiHidden="0" w:uiPriority="67" w:unhideWhenUsed="0"/>
+    <w:lsdException w:name="Medium Grid 2 Accent 3" w:semiHidden="0" w:uiPriority="68" w:unhideWhenUsed="0"/>
+    <w:lsdException w:name="Medium Grid 3 Accent 3" w:semiHidden="0" w:uiPriority="69" w:unhideWhenUsed="0"/>
+    <w:lsdException w:name="Dark List Accent 3" w:semiHidden="0" w:uiPriority="70" w:unhideWhenUsed="0"/>
+    <w:lsdException w:name="Colorful Shading Accent 3" w:semiHidden="0" w:uiPriority="71" w:unhideWhenUsed="0"/>
+    <w:lsdException w:name="Colorful List Accent 3" w:semiHidden="0" w:uiPriority="72" w:unhideWhenUsed="0"/>
+    <w:lsdException w:name="Colorful Grid Accent 3" w:semiHidden="0" w:uiPriority="73" w:unhideWhenUsed="0"/>
+    <w:lsdException w:name="Light Shading Accent 4" w:semiHidden="0" w:uiPriority="60" w:unhideWhenUsed="0"/>
+    <w:lsdException w:name="Light List Accent 4" w:semiHidden="0" w:uiPriority="61" w:unhideWhenUsed="0"/>
+    <w:lsdException w:name="Light Grid Accent 4" w:semiHidden="0" w:uiPriority="62" w:unhideWhenUsed="0"/>
+    <w:lsdException w:name="Medium Shading 1 Accent 4" w:semiHidden="0" w:uiPriority="63" w:unhideWhenUsed="0"/>
+    <w:lsdException w:name="Medium Shading 2 Accent 4" w:semiHidden="0" w:uiPriority="64" w:unhideWhenUsed="0"/>
+    <w:lsdException w:name="Medium List 1 Accent 4" w:semiHidden="0" w:uiPriority="65" w:unhideWhenUsed="0"/>
+    <w:lsdException w:name="Medium List 2 Accent 4" w:semiHidden="0" w:uiPriority="66" w:unhideWhenUsed="0"/>
+    <w:lsdException w:name="Medium Grid 1 Accent 4" w:semiHidden="0" w:uiPriority="67" w:unhideWhenUsed="0"/>
+    <w:lsdException w:name="Medium Grid 2 Accent 4" w:semiHidden="0" w:uiPriority="68" w:unhideWhenUsed="0"/>
+    <w:lsdException w:name="Medium Grid 3 Accent 4" w:semiHidden="0" w:uiPriority="69" w:unhideWhenUsed="0"/>
+    <w:lsdException w:name="Dark List Accent 4" w:semiHidden="0" w:uiPriority="70" w:unhideWhenUsed="0"/>
+    <w:lsdException w:name="Colorful Shading Accent 4" w:semiHidden="0" w:uiPriority="71" w:unhideWhenUsed="0"/>
+    <w:lsdException w:name="Colorful List Accent 4" w:semiHidden="0" w:uiPriority="72" w:unhideWhenUsed="0"/>
+    <w:lsdException w:name="Colorful Grid Accent 4" w:semiHidden="0" w:uiPriority="73" w:unhideWhenUsed="0"/>
+    <w:lsdException w:name="Light Shading Accent 5" w:semiHidden="0" w:uiPriority="60" w:unhideWhenUsed="0"/>
+    <w:lsdException w:name="Light List Accent 5" w:semiHidden="0" w:uiPriority="61" w:unhideWhenUsed="0"/>
+    <w:lsdException w:name="Light Grid Accent 5" w:semiHidden="0" w:uiPriority="62" w:unhideWhenUsed="0"/>
+    <w:lsdException w:name="Medium Shading 1 Accent 5" w:semiHidden="0" w:uiPriority="63" w:unhideWhenUsed="0"/>
+    <w:lsdException w:name="Medium Shading 2 Accent 5" w:semiHidden="0" w:uiPriority="64" w:unhideWhenUsed="0"/>
+    <w:lsdException w:name="Medium List 1 Accent 5" w:semiHidden="0" w:uiPriority="65" w:unhideWhenUsed="0"/>
+    <w:lsdException w:name="Medium List 2 Accent 5" w:semiHidden="0" w:uiPriority="66" w:unhideWhenUsed="0"/>
+    <w:lsdException w:name="Medium Grid 1 Accent 5" w:semiHidden="0" w:uiPriority="67" w:unhideWhenUsed="0"/>
+    <w:lsdException w:name="Medium Grid 2 Accent 5" w:semiHidden="0" w:uiPriority="68" w:unhideWhenUsed="0"/>
+    <w:lsdException w:name="Medium Grid 3 Accent 5" w:semiHidden="0" w:uiPriority="69" w:unhideWhenUsed="0"/>
+    <w:lsdException w:name="Dark List Accent 5" w:semiHidden="0" w:uiPriority="70" w:unhideWhenUsed="0"/>
+    <w:lsdException w:name="Colorful Shading Accent 5" w:semiHidden="0" w:uiPriority="71" w:unhideWhenUsed="0"/>
+    <w:lsdException w:name="Colorful List Accent 5" w:semiHidden="0" w:uiPriority="72" w:unhideWhenUsed="0"/>
+    <w:lsdException w:name="Colorful Grid Accent 5" w:semiHidden="0" w:uiPriority="73" w:unhideWhenUsed="0"/>
+    <w:lsdException w:name="Light Shading Accent 6" w:semiHidden="0" w:uiPriority="60" w:unhideWhenUsed="0"/>
+    <w:lsdException w:name="Light List Accent 6" w:semiHidden="0" w:uiPriority="61" w:unhideWhenUsed="0"/>
+    <w:lsdException w:name="Light Grid Accent 6" w:semiHidden="0" w:uiPriority="62" w:unhideWhenUsed="0"/>
+    <w:lsdException w:name="Medium Shading 1 Accent 6" w:semiHidden="0" w:uiPriority="63" w:unhideWhenUsed="0"/>
+    <w:lsdException w:name="Medium Shading 2 Accent 6" w:semiHidden="0" w:uiPriority="64" w:unhideWhenUsed="0"/>
+    <w:lsdException w:name="Medium List 1 Accent 6" w:semiHidden="0" w:uiPriority="65" w:unhideWhenUsed="0"/>
+    <w:lsdException w:name="Medium List 2 Accent 6" w:semiHidden="0" w:uiPriority="66" w:unhideWhenUsed="0"/>
+    <w:lsdException w:name="Medium Grid 1 Accent 6" w:semiHidden="0" w:uiPriority="67" w:unhideWhenUsed="0"/>
+    <w:lsdException w:name="Medium Grid 2 Accent 6" w:semiHidden="0" w:uiPriority="68" w:unhideWhenUsed="0"/>
+    <w:lsdException w:name="Medium Grid 3 Accent 6" w:semiHidden="0" w:uiPriority="69" w:unhideWhenUsed="0"/>
+    <w:lsdException w:name="Dark List Accent 6" w:semiHidden="0" w:uiPriority="70" w:unhideWhenUsed="0"/>
+    <w:lsdException w:name="Colorful Shading Accent 6" w:semiHidden="0" w:uiPriority="71" w:unhideWhenUsed="0"/>
+    <w:lsdException w:name="Colorful List Accent 6" w:semiHidden="0" w:uiPriority="72" w:unhideWhenUsed="0"/>
+    <w:lsdException w:name="Colorful Grid Accent 6" w:semiHidden="0" w:uiPriority="73" w:unhideWhenUsed="0"/>
+    <w:lsdException w:name="Subtle Emphasis" w:semiHidden="0" w:uiPriority="19" w:unhideWhenUsed="0" w:qFormat="1"/>
+    <w:lsdException w:name="Intense Emphasis" w:semiHidden="0" w:uiPriority="21" w:unhideWhenUsed="0" w:qFormat="1"/>
+    <w:lsdException w:name="Subtle Reference" w:semiHidden="0" w:uiPriority="31" w:unhideWhenUsed="0" w:qFormat="1"/>
+    <w:lsdException w:name="Intense Reference" w:semiHidden="0" w:uiPriority="32" w:unhideWhenUsed="0" w:qFormat="1"/>
+    <w:lsdException w:name="Book Title" w:semiHidden="0" w:uiPriority="33" w:unhideWhenUsed="0" w:qFormat="1"/>
+    <w:lsdException w:name="Bibliography" w:uiPriority="37"/>
+    <w:lsdException w:name="TOC Heading" w:uiPriority="39" w:qFormat="1"/>
   </w:latentStyles>
   <w:style w:type="paragraph" w:default="1" w:styleId="Normal">
     <w:name w:val="Normal"/>
@@ -22253,7 +23814,7 @@
   <a:extraClrSchemeLst/>
   <a:extLst>
     <a:ext uri="{05A4C25C-085E-4340-85A3-A5531E510DB2}">
-      <thm15:themeFamily xmlns:thm15="http://schemas.microsoft.com/office/thememl/2012/main" name="Office Theme" id="{62F939B6-93AF-4DB8-9C6B-D6C7DFDC589F}" vid="{4A3C46E8-61CC-4603-A589-7422A47A8E4A}"/>
+      <thm15:themeFamily xmlns:thm15="http://schemas.microsoft.com/office/thememl/2012/main" xmlns="" name="Office Theme" id="{62F939B6-93AF-4DB8-9C6B-D6C7DFDC589F}" vid="{4A3C46E8-61CC-4603-A589-7422A47A8E4A}"/>
     </a:ext>
   </a:extLst>
 </a:theme>

</xml_diff>

<commit_message>
update fitur cuti di bab III
</commit_message>
<xml_diff>
--- a/Penulisan/BAB III.docx
+++ b/Penulisan/BAB III.docx
@@ -7316,17 +7316,17 @@
       </w:pPr>
       <w:r>
         <w:rPr>
-          <w:rFonts w:ascii="Times New Roman" w:hAnsi="Times New Roman"/>
+          <w:rFonts w:ascii="Times New Roman" w:hAnsi="Times New Roman" w:cs="Times New Roman"/>
           <w:noProof/>
           <w:sz w:val="24"/>
           <w:szCs w:val="24"/>
           <w:lang w:val="en-US"/>
         </w:rPr>
         <w:drawing>
-          <wp:inline distT="0" distB="0" distL="0" distR="0" wp14:anchorId="72444F8F" wp14:editId="41AD0295">
-            <wp:extent cx="5029200" cy="2882900"/>
-            <wp:effectExtent l="0" t="0" r="0" b="0"/>
-            <wp:docPr id="4" name="Picture 4"/>
+          <wp:inline distT="0" distB="0" distL="0" distR="0" wp14:anchorId="71972181" wp14:editId="69B37FEC">
+            <wp:extent cx="4798771" cy="2750813"/>
+            <wp:effectExtent l="0" t="0" r="1905" b="0"/>
+            <wp:docPr id="15" name="Picture 15"/>
             <wp:cNvGraphicFramePr>
               <a:graphicFrameLocks xmlns:a="http://schemas.openxmlformats.org/drawingml/2006/main" noChangeAspect="1"/>
             </wp:cNvGraphicFramePr>
@@ -7334,10 +7334,8 @@
               <a:graphicData uri="http://schemas.openxmlformats.org/drawingml/2006/picture">
                 <pic:pic xmlns:pic="http://schemas.openxmlformats.org/drawingml/2006/picture">
                   <pic:nvPicPr>
-                    <pic:cNvPr id="1" name="Picture 1"/>
-                    <pic:cNvPicPr>
-                      <a:picLocks noChangeAspect="1"/>
-                    </pic:cNvPicPr>
+                    <pic:cNvPr id="0" name="diagram alir-Dekomposisi Fungsi Sistem Berjalan(1).jpg"/>
+                    <pic:cNvPicPr/>
                   </pic:nvPicPr>
                   <pic:blipFill>
                     <a:blip r:embed="rId8" cstate="print">
@@ -7354,7 +7352,7 @@
                   <pic:spPr>
                     <a:xfrm>
                       <a:off x="0" y="0"/>
-                      <a:ext cx="5036866" cy="2887536"/>
+                      <a:ext cx="4800181" cy="2751621"/>
                     </a:xfrm>
                     <a:prstGeom prst="rect">
                       <a:avLst/>
@@ -16782,8 +16780,19 @@
           <w:szCs w:val="24"/>
           <w:lang w:val="en"/>
         </w:rPr>
-        <w:t>Data User Login</w:t>
-      </w:r>
+        <w:t xml:space="preserve">Data </w:t>
+      </w:r>
+      <w:proofErr w:type="spellStart"/>
+      <w:r>
+        <w:rPr>
+          <w:rFonts w:ascii="Times New Roman" w:hAnsi="Times New Roman"/>
+          <w:sz w:val="24"/>
+          <w:szCs w:val="24"/>
+          <w:lang w:val="en"/>
+        </w:rPr>
+        <w:t>Cuti</w:t>
+      </w:r>
+      <w:proofErr w:type="spellEnd"/>
     </w:p>
     <w:p>
       <w:pPr>
@@ -16839,15 +16848,17 @@
         <w:tab/>
         <w:t xml:space="preserve">: </w:t>
       </w:r>
-      <w:r>
-        <w:rPr>
-          <w:rFonts w:ascii="Times New Roman" w:hAnsi="Times New Roman"/>
-          <w:sz w:val="24"/>
-          <w:szCs w:val="24"/>
-          <w:lang w:val="en"/>
-        </w:rPr>
-        <w:t>User Login</w:t>
-      </w:r>
+      <w:proofErr w:type="spellStart"/>
+      <w:r>
+        <w:rPr>
+          <w:rFonts w:ascii="Times New Roman" w:hAnsi="Times New Roman"/>
+          <w:sz w:val="24"/>
+          <w:szCs w:val="24"/>
+          <w:lang w:val="en"/>
+        </w:rPr>
+        <w:t>cuti</w:t>
+      </w:r>
+      <w:proofErr w:type="spellEnd"/>
     </w:p>
     <w:p>
       <w:pPr>
@@ -16932,35 +16943,37 @@
         </w:rPr>
         <w:t xml:space="preserve"> </w:t>
       </w:r>
-      <w:r>
-        <w:rPr>
-          <w:rFonts w:ascii="Times New Roman" w:hAnsi="Times New Roman"/>
-          <w:sz w:val="24"/>
-          <w:szCs w:val="24"/>
-          <w:lang w:val="en"/>
-        </w:rPr>
-        <w:t xml:space="preserve">access login </w:t>
-      </w:r>
-      <w:proofErr w:type="spellStart"/>
-      <w:r>
-        <w:rPr>
-          <w:rFonts w:ascii="Times New Roman" w:hAnsi="Times New Roman"/>
-          <w:sz w:val="24"/>
-          <w:szCs w:val="24"/>
-          <w:lang w:val="en"/>
-        </w:rPr>
-        <w:t>setiap</w:t>
-      </w:r>
-      <w:proofErr w:type="spellEnd"/>
-      <w:r>
-        <w:rPr>
-          <w:rFonts w:ascii="Times New Roman" w:hAnsi="Times New Roman"/>
-          <w:sz w:val="24"/>
-          <w:szCs w:val="24"/>
-          <w:lang w:val="en"/>
-        </w:rPr>
-        <w:t xml:space="preserve"> user</w:t>
-      </w:r>
+      <w:proofErr w:type="spellStart"/>
+      <w:r>
+        <w:rPr>
+          <w:rFonts w:ascii="Times New Roman" w:hAnsi="Times New Roman"/>
+          <w:sz w:val="24"/>
+          <w:szCs w:val="24"/>
+          <w:lang w:val="en"/>
+        </w:rPr>
+        <w:t>cuti</w:t>
+      </w:r>
+      <w:proofErr w:type="spellEnd"/>
+      <w:r>
+        <w:rPr>
+          <w:rFonts w:ascii="Times New Roman" w:hAnsi="Times New Roman"/>
+          <w:sz w:val="24"/>
+          <w:szCs w:val="24"/>
+          <w:lang w:val="en"/>
+        </w:rPr>
+        <w:t xml:space="preserve"> </w:t>
+      </w:r>
+      <w:proofErr w:type="spellStart"/>
+      <w:r>
+        <w:rPr>
+          <w:rFonts w:ascii="Times New Roman" w:hAnsi="Times New Roman"/>
+          <w:sz w:val="24"/>
+          <w:szCs w:val="24"/>
+          <w:lang w:val="en"/>
+        </w:rPr>
+        <w:t>karyawan</w:t>
+      </w:r>
+      <w:proofErr w:type="spellEnd"/>
       <w:r>
         <w:rPr>
           <w:rFonts w:ascii="Times New Roman" w:hAnsi="Times New Roman"/>
@@ -16991,6 +17004,808 @@
           <w:szCs w:val="24"/>
           <w:lang w:val="en"/>
         </w:rPr>
+        <w:t>Media</w:t>
+      </w:r>
+      <w:r>
+        <w:rPr>
+          <w:rFonts w:ascii="Times New Roman" w:hAnsi="Times New Roman"/>
+          <w:sz w:val="24"/>
+          <w:szCs w:val="24"/>
+          <w:lang w:val="en"/>
+        </w:rPr>
+        <w:tab/>
+      </w:r>
+      <w:r>
+        <w:rPr>
+          <w:rFonts w:ascii="Times New Roman" w:hAnsi="Times New Roman"/>
+          <w:sz w:val="24"/>
+          <w:szCs w:val="24"/>
+          <w:lang w:val="en"/>
+        </w:rPr>
+        <w:tab/>
+        <w:t xml:space="preserve">: </w:t>
+      </w:r>
+      <w:r>
+        <w:rPr>
+          <w:rFonts w:ascii="Times New Roman" w:hAnsi="Times New Roman"/>
+          <w:i/>
+          <w:sz w:val="24"/>
+          <w:szCs w:val="24"/>
+          <w:lang w:val="en"/>
+        </w:rPr>
+        <w:t>Database</w:t>
+      </w:r>
+    </w:p>
+    <w:p>
+      <w:pPr>
+        <w:pStyle w:val="ListParagraph"/>
+        <w:spacing w:after="0" w:line="480" w:lineRule="auto"/>
+        <w:ind w:left="1980"/>
+        <w:jc w:val="both"/>
+        <w:rPr>
+          <w:rFonts w:ascii="Times New Roman" w:hAnsi="Times New Roman"/>
+          <w:sz w:val="24"/>
+          <w:szCs w:val="24"/>
+          <w:lang w:val="en"/>
+        </w:rPr>
+      </w:pPr>
+      <w:proofErr w:type="spellStart"/>
+      <w:r>
+        <w:rPr>
+          <w:rFonts w:ascii="Times New Roman" w:hAnsi="Times New Roman"/>
+          <w:sz w:val="24"/>
+          <w:szCs w:val="24"/>
+          <w:lang w:val="en"/>
+        </w:rPr>
+        <w:t>Sumber</w:t>
+      </w:r>
+      <w:proofErr w:type="spellEnd"/>
+      <w:r>
+        <w:rPr>
+          <w:rFonts w:ascii="Times New Roman" w:hAnsi="Times New Roman"/>
+          <w:sz w:val="24"/>
+          <w:szCs w:val="24"/>
+          <w:lang w:val="en"/>
+        </w:rPr>
+        <w:tab/>
+      </w:r>
+      <w:r>
+        <w:rPr>
+          <w:rFonts w:ascii="Times New Roman" w:hAnsi="Times New Roman"/>
+          <w:sz w:val="24"/>
+          <w:szCs w:val="24"/>
+          <w:lang w:val="en"/>
+        </w:rPr>
+        <w:tab/>
+        <w:t xml:space="preserve">: </w:t>
+      </w:r>
+      <w:proofErr w:type="spellStart"/>
+      <w:r>
+        <w:rPr>
+          <w:rFonts w:ascii="Times New Roman" w:hAnsi="Times New Roman"/>
+          <w:sz w:val="24"/>
+          <w:szCs w:val="24"/>
+          <w:lang w:val="en"/>
+        </w:rPr>
+        <w:t>Karyawan</w:t>
+      </w:r>
+      <w:proofErr w:type="spellEnd"/>
+    </w:p>
+    <w:p>
+      <w:pPr>
+        <w:pStyle w:val="ListParagraph"/>
+        <w:spacing w:after="0" w:line="480" w:lineRule="auto"/>
+        <w:ind w:left="1980"/>
+        <w:jc w:val="both"/>
+        <w:rPr>
+          <w:rFonts w:ascii="Times New Roman" w:hAnsi="Times New Roman"/>
+          <w:sz w:val="24"/>
+          <w:szCs w:val="24"/>
+          <w:lang w:val="en"/>
+        </w:rPr>
+      </w:pPr>
+      <w:proofErr w:type="spellStart"/>
+      <w:r>
+        <w:rPr>
+          <w:rFonts w:ascii="Times New Roman" w:hAnsi="Times New Roman"/>
+          <w:sz w:val="24"/>
+          <w:szCs w:val="24"/>
+          <w:lang w:val="en"/>
+        </w:rPr>
+        <w:t>Distribusi</w:t>
+      </w:r>
+      <w:proofErr w:type="spellEnd"/>
+      <w:r>
+        <w:rPr>
+          <w:rFonts w:ascii="Times New Roman" w:hAnsi="Times New Roman"/>
+          <w:sz w:val="24"/>
+          <w:szCs w:val="24"/>
+          <w:lang w:val="en"/>
+        </w:rPr>
+        <w:tab/>
+        <w:t xml:space="preserve">: </w:t>
+      </w:r>
+      <w:r>
+        <w:rPr>
+          <w:rFonts w:ascii="Times New Roman" w:hAnsi="Times New Roman"/>
+          <w:sz w:val="24"/>
+          <w:szCs w:val="24"/>
+          <w:lang w:val="en"/>
+        </w:rPr>
+        <w:t>Staff</w:t>
+      </w:r>
+      <w:r>
+        <w:rPr>
+          <w:rFonts w:ascii="Times New Roman" w:hAnsi="Times New Roman"/>
+          <w:sz w:val="24"/>
+          <w:szCs w:val="24"/>
+          <w:lang w:val="en"/>
+        </w:rPr>
+        <w:t xml:space="preserve"> </w:t>
+      </w:r>
+    </w:p>
+    <w:p>
+      <w:pPr>
+        <w:pStyle w:val="ListParagraph"/>
+        <w:spacing w:after="0" w:line="480" w:lineRule="auto"/>
+        <w:ind w:left="1980"/>
+        <w:jc w:val="both"/>
+        <w:rPr>
+          <w:rFonts w:ascii="Times New Roman" w:hAnsi="Times New Roman"/>
+          <w:sz w:val="24"/>
+          <w:szCs w:val="24"/>
+          <w:lang w:val="en"/>
+        </w:rPr>
+      </w:pPr>
+      <w:proofErr w:type="spellStart"/>
+      <w:r>
+        <w:rPr>
+          <w:rFonts w:ascii="Times New Roman" w:hAnsi="Times New Roman"/>
+          <w:sz w:val="24"/>
+          <w:szCs w:val="24"/>
+          <w:lang w:val="en"/>
+        </w:rPr>
+        <w:t>Frekuensi</w:t>
+      </w:r>
+      <w:proofErr w:type="spellEnd"/>
+      <w:r>
+        <w:rPr>
+          <w:rFonts w:ascii="Times New Roman" w:hAnsi="Times New Roman"/>
+          <w:sz w:val="24"/>
+          <w:szCs w:val="24"/>
+          <w:lang w:val="en"/>
+        </w:rPr>
+        <w:tab/>
+        <w:t xml:space="preserve">: </w:t>
+      </w:r>
+      <w:proofErr w:type="spellStart"/>
+      <w:r>
+        <w:rPr>
+          <w:rFonts w:ascii="Times New Roman" w:hAnsi="Times New Roman"/>
+          <w:sz w:val="24"/>
+          <w:szCs w:val="24"/>
+          <w:lang w:val="en"/>
+        </w:rPr>
+        <w:t>Setiap</w:t>
+      </w:r>
+      <w:proofErr w:type="spellEnd"/>
+      <w:r>
+        <w:rPr>
+          <w:rFonts w:ascii="Times New Roman" w:hAnsi="Times New Roman"/>
+          <w:sz w:val="24"/>
+          <w:szCs w:val="24"/>
+          <w:lang w:val="en"/>
+        </w:rPr>
+        <w:t xml:space="preserve"> </w:t>
+      </w:r>
+      <w:proofErr w:type="spellStart"/>
+      <w:r>
+        <w:rPr>
+          <w:rFonts w:ascii="Times New Roman" w:hAnsi="Times New Roman"/>
+          <w:sz w:val="24"/>
+          <w:szCs w:val="24"/>
+          <w:lang w:val="en"/>
+        </w:rPr>
+        <w:t>ada</w:t>
+      </w:r>
+      <w:proofErr w:type="spellEnd"/>
+      <w:r>
+        <w:rPr>
+          <w:rFonts w:ascii="Times New Roman" w:hAnsi="Times New Roman"/>
+          <w:sz w:val="24"/>
+          <w:szCs w:val="24"/>
+          <w:lang w:val="en"/>
+        </w:rPr>
+        <w:t xml:space="preserve"> </w:t>
+      </w:r>
+      <w:proofErr w:type="spellStart"/>
+      <w:r>
+        <w:rPr>
+          <w:rFonts w:ascii="Times New Roman" w:hAnsi="Times New Roman"/>
+          <w:sz w:val="24"/>
+          <w:szCs w:val="24"/>
+          <w:lang w:val="en"/>
+        </w:rPr>
+        <w:t>permintaan</w:t>
+      </w:r>
+      <w:proofErr w:type="spellEnd"/>
+      <w:r>
+        <w:rPr>
+          <w:rFonts w:ascii="Times New Roman" w:hAnsi="Times New Roman"/>
+          <w:sz w:val="24"/>
+          <w:szCs w:val="24"/>
+          <w:lang w:val="en"/>
+        </w:rPr>
+        <w:t xml:space="preserve"> </w:t>
+      </w:r>
+      <w:proofErr w:type="spellStart"/>
+      <w:r>
+        <w:rPr>
+          <w:rFonts w:ascii="Times New Roman" w:hAnsi="Times New Roman"/>
+          <w:sz w:val="24"/>
+          <w:szCs w:val="24"/>
+          <w:lang w:val="en"/>
+        </w:rPr>
+        <w:t>cuti</w:t>
+      </w:r>
+      <w:proofErr w:type="spellEnd"/>
+      <w:r>
+        <w:rPr>
+          <w:rFonts w:ascii="Times New Roman" w:hAnsi="Times New Roman"/>
+          <w:sz w:val="24"/>
+          <w:szCs w:val="24"/>
+          <w:lang w:val="en"/>
+        </w:rPr>
+        <w:t xml:space="preserve"> </w:t>
+      </w:r>
+      <w:proofErr w:type="spellStart"/>
+      <w:r>
+        <w:rPr>
+          <w:rFonts w:ascii="Times New Roman" w:hAnsi="Times New Roman"/>
+          <w:sz w:val="24"/>
+          <w:szCs w:val="24"/>
+          <w:lang w:val="en"/>
+        </w:rPr>
+        <w:t>kepada</w:t>
+      </w:r>
+      <w:proofErr w:type="spellEnd"/>
+      <w:r>
+        <w:rPr>
+          <w:rFonts w:ascii="Times New Roman" w:hAnsi="Times New Roman"/>
+          <w:sz w:val="24"/>
+          <w:szCs w:val="24"/>
+          <w:lang w:val="en"/>
+        </w:rPr>
+        <w:t xml:space="preserve"> </w:t>
+      </w:r>
+      <w:proofErr w:type="spellStart"/>
+      <w:r>
+        <w:rPr>
+          <w:rFonts w:ascii="Times New Roman" w:hAnsi="Times New Roman"/>
+          <w:sz w:val="24"/>
+          <w:szCs w:val="24"/>
+          <w:lang w:val="en"/>
+        </w:rPr>
+        <w:t>karyawan</w:t>
+      </w:r>
+      <w:proofErr w:type="spellEnd"/>
+      <w:r>
+        <w:rPr>
+          <w:rFonts w:ascii="Times New Roman" w:hAnsi="Times New Roman"/>
+          <w:sz w:val="24"/>
+          <w:szCs w:val="24"/>
+          <w:lang w:val="en"/>
+        </w:rPr>
+        <w:t>.</w:t>
+      </w:r>
+    </w:p>
+    <w:p>
+      <w:pPr>
+        <w:pStyle w:val="ListParagraph"/>
+        <w:spacing w:after="0" w:line="480" w:lineRule="auto"/>
+        <w:ind w:left="3600" w:hanging="1620"/>
+        <w:jc w:val="both"/>
+        <w:rPr>
+          <w:rFonts w:ascii="Times New Roman" w:hAnsi="Times New Roman"/>
+          <w:sz w:val="24"/>
+          <w:szCs w:val="24"/>
+          <w:lang w:val="en"/>
+        </w:rPr>
+      </w:pPr>
+      <w:r>
+        <w:rPr>
+          <w:rFonts w:ascii="Times New Roman" w:hAnsi="Times New Roman"/>
+          <w:sz w:val="24"/>
+          <w:szCs w:val="24"/>
+          <w:lang w:val="en"/>
+        </w:rPr>
+        <w:t>Isi</w:t>
+      </w:r>
+      <w:r>
+        <w:rPr>
+          <w:rFonts w:ascii="Times New Roman" w:hAnsi="Times New Roman"/>
+          <w:sz w:val="24"/>
+          <w:szCs w:val="24"/>
+          <w:lang w:val="en"/>
+        </w:rPr>
+        <w:tab/>
+        <w:t xml:space="preserve">: </w:t>
+      </w:r>
+      <w:r>
+        <w:rPr>
+          <w:rFonts w:ascii="Times New Roman" w:hAnsi="Times New Roman"/>
+          <w:sz w:val="24"/>
+          <w:szCs w:val="24"/>
+          <w:lang w:val="en"/>
+        </w:rPr>
+        <w:t xml:space="preserve">id + </w:t>
+      </w:r>
+      <w:proofErr w:type="spellStart"/>
+      <w:r>
+        <w:rPr>
+          <w:rFonts w:ascii="Times New Roman" w:hAnsi="Times New Roman"/>
+          <w:sz w:val="24"/>
+          <w:szCs w:val="24"/>
+          <w:lang w:val="en"/>
+        </w:rPr>
+        <w:t>nik</w:t>
+      </w:r>
+      <w:proofErr w:type="spellEnd"/>
+      <w:r>
+        <w:rPr>
+          <w:rFonts w:ascii="Times New Roman" w:hAnsi="Times New Roman"/>
+          <w:sz w:val="24"/>
+          <w:szCs w:val="24"/>
+          <w:lang w:val="en"/>
+        </w:rPr>
+        <w:t xml:space="preserve"> + date + </w:t>
+      </w:r>
+      <w:r>
+        <w:rPr>
+          <w:rFonts w:ascii="Times New Roman" w:hAnsi="Times New Roman"/>
+          <w:sz w:val="24"/>
+          <w:szCs w:val="24"/>
+          <w:lang w:val="en"/>
+        </w:rPr>
+        <w:t>activity</w:t>
+      </w:r>
+      <w:r>
+        <w:rPr>
+          <w:rFonts w:ascii="Times New Roman" w:hAnsi="Times New Roman"/>
+          <w:sz w:val="24"/>
+          <w:szCs w:val="24"/>
+          <w:lang w:val="en"/>
+        </w:rPr>
+        <w:t xml:space="preserve"> </w:t>
+      </w:r>
+      <w:r>
+        <w:rPr>
+          <w:rFonts w:ascii="Times New Roman" w:hAnsi="Times New Roman"/>
+          <w:sz w:val="24"/>
+          <w:szCs w:val="24"/>
+          <w:lang w:val="en"/>
+        </w:rPr>
+        <w:t xml:space="preserve">+ </w:t>
+      </w:r>
+      <w:r>
+        <w:rPr>
+          <w:rFonts w:ascii="Times New Roman" w:hAnsi="Times New Roman"/>
+          <w:sz w:val="24"/>
+          <w:szCs w:val="24"/>
+          <w:lang w:val="en"/>
+        </w:rPr>
+        <w:t>remarks</w:t>
+      </w:r>
+      <w:r>
+        <w:rPr>
+          <w:rFonts w:ascii="Times New Roman" w:hAnsi="Times New Roman"/>
+          <w:sz w:val="24"/>
+          <w:szCs w:val="24"/>
+          <w:lang w:val="en"/>
+        </w:rPr>
+        <w:t xml:space="preserve"> + </w:t>
+      </w:r>
+      <w:r>
+        <w:rPr>
+          <w:rFonts w:ascii="Times New Roman" w:hAnsi="Times New Roman"/>
+          <w:sz w:val="24"/>
+          <w:szCs w:val="24"/>
+          <w:lang w:val="en"/>
+        </w:rPr>
+        <w:t>status</w:t>
+      </w:r>
+      <w:r>
+        <w:rPr>
+          <w:rFonts w:ascii="Times New Roman" w:hAnsi="Times New Roman"/>
+          <w:sz w:val="24"/>
+          <w:szCs w:val="24"/>
+          <w:lang w:val="en"/>
+        </w:rPr>
+        <w:t xml:space="preserve"> + </w:t>
+      </w:r>
+      <w:proofErr w:type="spellStart"/>
+      <w:r>
+        <w:rPr>
+          <w:rFonts w:ascii="Times New Roman" w:hAnsi="Times New Roman"/>
+          <w:sz w:val="24"/>
+          <w:szCs w:val="24"/>
+          <w:lang w:val="en"/>
+        </w:rPr>
+        <w:t>adddate</w:t>
+      </w:r>
+      <w:proofErr w:type="spellEnd"/>
+    </w:p>
+    <w:p>
+      <w:pPr>
+        <w:pStyle w:val="ListParagraph"/>
+        <w:spacing w:after="0" w:line="480" w:lineRule="auto"/>
+        <w:ind w:left="1980"/>
+        <w:contextualSpacing w:val="0"/>
+        <w:jc w:val="both"/>
+        <w:rPr>
+          <w:rFonts w:ascii="Times New Roman" w:hAnsi="Times New Roman"/>
+          <w:sz w:val="24"/>
+          <w:szCs w:val="24"/>
+          <w:lang w:val="en"/>
+        </w:rPr>
+      </w:pPr>
+      <w:proofErr w:type="spellStart"/>
+      <w:r>
+        <w:rPr>
+          <w:rFonts w:ascii="Times New Roman" w:hAnsi="Times New Roman"/>
+          <w:sz w:val="24"/>
+          <w:szCs w:val="24"/>
+          <w:lang w:val="en"/>
+        </w:rPr>
+        <w:t>Keterangan</w:t>
+      </w:r>
+      <w:proofErr w:type="spellEnd"/>
+      <w:r>
+        <w:rPr>
+          <w:rFonts w:ascii="Times New Roman" w:hAnsi="Times New Roman"/>
+          <w:sz w:val="24"/>
+          <w:szCs w:val="24"/>
+          <w:lang w:val="en"/>
+        </w:rPr>
+        <w:tab/>
+        <w:t xml:space="preserve">: </w:t>
+      </w:r>
+      <w:proofErr w:type="spellStart"/>
+      <w:r>
+        <w:rPr>
+          <w:rFonts w:ascii="Times New Roman" w:hAnsi="Times New Roman"/>
+          <w:sz w:val="24"/>
+          <w:szCs w:val="24"/>
+          <w:lang w:val="en"/>
+        </w:rPr>
+        <w:t>Berisikan</w:t>
+      </w:r>
+      <w:proofErr w:type="spellEnd"/>
+      <w:r>
+        <w:rPr>
+          <w:rFonts w:ascii="Times New Roman" w:hAnsi="Times New Roman"/>
+          <w:sz w:val="24"/>
+          <w:szCs w:val="24"/>
+          <w:lang w:val="en"/>
+        </w:rPr>
+        <w:t xml:space="preserve"> </w:t>
+      </w:r>
+      <w:proofErr w:type="spellStart"/>
+      <w:r>
+        <w:rPr>
+          <w:rFonts w:ascii="Times New Roman" w:hAnsi="Times New Roman"/>
+          <w:sz w:val="24"/>
+          <w:szCs w:val="24"/>
+          <w:lang w:val="en"/>
+        </w:rPr>
+        <w:t>tentang</w:t>
+      </w:r>
+      <w:proofErr w:type="spellEnd"/>
+      <w:r>
+        <w:rPr>
+          <w:rFonts w:ascii="Times New Roman" w:hAnsi="Times New Roman"/>
+          <w:sz w:val="24"/>
+          <w:szCs w:val="24"/>
+          <w:lang w:val="en"/>
+        </w:rPr>
+        <w:t xml:space="preserve"> </w:t>
+      </w:r>
+      <w:proofErr w:type="spellStart"/>
+      <w:r>
+        <w:rPr>
+          <w:rFonts w:ascii="Times New Roman" w:hAnsi="Times New Roman"/>
+          <w:sz w:val="24"/>
+          <w:szCs w:val="24"/>
+          <w:lang w:val="en"/>
+        </w:rPr>
+        <w:t>informasi</w:t>
+      </w:r>
+      <w:proofErr w:type="spellEnd"/>
+      <w:r>
+        <w:rPr>
+          <w:rFonts w:ascii="Times New Roman" w:hAnsi="Times New Roman"/>
+          <w:sz w:val="24"/>
+          <w:szCs w:val="24"/>
+          <w:lang w:val="en"/>
+        </w:rPr>
+        <w:t xml:space="preserve"> </w:t>
+      </w:r>
+      <w:proofErr w:type="spellStart"/>
+      <w:r>
+        <w:rPr>
+          <w:rFonts w:ascii="Times New Roman" w:hAnsi="Times New Roman"/>
+          <w:sz w:val="24"/>
+          <w:szCs w:val="24"/>
+          <w:lang w:val="en"/>
+        </w:rPr>
+        <w:t>cuti</w:t>
+      </w:r>
+      <w:proofErr w:type="spellEnd"/>
+      <w:r>
+        <w:rPr>
+          <w:rFonts w:ascii="Times New Roman" w:hAnsi="Times New Roman"/>
+          <w:sz w:val="24"/>
+          <w:szCs w:val="24"/>
+          <w:lang w:val="en"/>
+        </w:rPr>
+        <w:t xml:space="preserve"> </w:t>
+      </w:r>
+      <w:proofErr w:type="spellStart"/>
+      <w:r>
+        <w:rPr>
+          <w:rFonts w:ascii="Times New Roman" w:hAnsi="Times New Roman"/>
+          <w:sz w:val="24"/>
+          <w:szCs w:val="24"/>
+          <w:lang w:val="en"/>
+        </w:rPr>
+        <w:t>karyawan</w:t>
+      </w:r>
+      <w:proofErr w:type="spellEnd"/>
+      <w:r>
+        <w:rPr>
+          <w:rFonts w:ascii="Times New Roman" w:hAnsi="Times New Roman"/>
+          <w:sz w:val="24"/>
+          <w:szCs w:val="24"/>
+          <w:lang w:val="en"/>
+        </w:rPr>
+        <w:t>.</w:t>
+      </w:r>
+    </w:p>
+    <w:p>
+      <w:pPr>
+        <w:pStyle w:val="ListParagraph"/>
+        <w:numPr>
+          <w:ilvl w:val="3"/>
+          <w:numId w:val="8"/>
+        </w:numPr>
+        <w:spacing w:after="0" w:line="480" w:lineRule="auto"/>
+        <w:ind w:left="1980" w:hanging="540"/>
+        <w:contextualSpacing w:val="0"/>
+        <w:jc w:val="both"/>
+        <w:rPr>
+          <w:rFonts w:ascii="Times New Roman" w:hAnsi="Times New Roman"/>
+          <w:sz w:val="24"/>
+          <w:szCs w:val="24"/>
+          <w:lang w:val="en"/>
+        </w:rPr>
+      </w:pPr>
+      <w:r>
+        <w:rPr>
+          <w:rFonts w:ascii="Times New Roman" w:hAnsi="Times New Roman"/>
+          <w:sz w:val="24"/>
+          <w:szCs w:val="24"/>
+          <w:lang w:val="en"/>
+        </w:rPr>
+        <w:t>Data User Login</w:t>
+      </w:r>
+    </w:p>
+    <w:p>
+      <w:pPr>
+        <w:pStyle w:val="ListParagraph"/>
+        <w:spacing w:after="0" w:line="480" w:lineRule="auto"/>
+        <w:ind w:left="1980"/>
+        <w:jc w:val="both"/>
+        <w:rPr>
+          <w:rFonts w:ascii="Times New Roman" w:hAnsi="Times New Roman"/>
+          <w:sz w:val="24"/>
+          <w:szCs w:val="24"/>
+          <w:lang w:val="en"/>
+        </w:rPr>
+      </w:pPr>
+      <w:proofErr w:type="spellStart"/>
+      <w:r>
+        <w:rPr>
+          <w:rFonts w:ascii="Times New Roman" w:hAnsi="Times New Roman"/>
+          <w:sz w:val="24"/>
+          <w:szCs w:val="24"/>
+          <w:lang w:val="en"/>
+        </w:rPr>
+        <w:t>Nama</w:t>
+      </w:r>
+      <w:proofErr w:type="spellEnd"/>
+      <w:r>
+        <w:rPr>
+          <w:rFonts w:ascii="Times New Roman" w:hAnsi="Times New Roman"/>
+          <w:sz w:val="24"/>
+          <w:szCs w:val="24"/>
+          <w:lang w:val="en"/>
+        </w:rPr>
+        <w:t xml:space="preserve"> </w:t>
+      </w:r>
+      <w:proofErr w:type="spellStart"/>
+      <w:r>
+        <w:rPr>
+          <w:rFonts w:ascii="Times New Roman" w:hAnsi="Times New Roman"/>
+          <w:sz w:val="24"/>
+          <w:szCs w:val="24"/>
+          <w:lang w:val="en"/>
+        </w:rPr>
+        <w:t>Masukan</w:t>
+      </w:r>
+      <w:proofErr w:type="spellEnd"/>
+      <w:r>
+        <w:rPr>
+          <w:rFonts w:ascii="Times New Roman" w:hAnsi="Times New Roman"/>
+          <w:sz w:val="24"/>
+          <w:szCs w:val="24"/>
+          <w:lang w:val="en"/>
+        </w:rPr>
+        <w:tab/>
+        <w:t xml:space="preserve">: </w:t>
+      </w:r>
+      <w:r>
+        <w:rPr>
+          <w:rFonts w:ascii="Times New Roman" w:hAnsi="Times New Roman"/>
+          <w:sz w:val="24"/>
+          <w:szCs w:val="24"/>
+          <w:lang w:val="en"/>
+        </w:rPr>
+        <w:t>User Login</w:t>
+      </w:r>
+    </w:p>
+    <w:p>
+      <w:pPr>
+        <w:pStyle w:val="ListParagraph"/>
+        <w:spacing w:after="0" w:line="480" w:lineRule="auto"/>
+        <w:ind w:left="1980"/>
+        <w:jc w:val="both"/>
+        <w:rPr>
+          <w:rFonts w:ascii="Times New Roman" w:hAnsi="Times New Roman"/>
+          <w:sz w:val="24"/>
+          <w:szCs w:val="24"/>
+          <w:lang w:val="en"/>
+        </w:rPr>
+      </w:pPr>
+      <w:proofErr w:type="spellStart"/>
+      <w:r>
+        <w:rPr>
+          <w:rFonts w:ascii="Times New Roman" w:hAnsi="Times New Roman"/>
+          <w:sz w:val="24"/>
+          <w:szCs w:val="24"/>
+          <w:lang w:val="en"/>
+        </w:rPr>
+        <w:t>Fungsi</w:t>
+      </w:r>
+      <w:proofErr w:type="spellEnd"/>
+      <w:r>
+        <w:rPr>
+          <w:rFonts w:ascii="Times New Roman" w:hAnsi="Times New Roman"/>
+          <w:sz w:val="24"/>
+          <w:szCs w:val="24"/>
+          <w:lang w:val="en"/>
+        </w:rPr>
+        <w:tab/>
+      </w:r>
+      <w:r>
+        <w:rPr>
+          <w:rFonts w:ascii="Times New Roman" w:hAnsi="Times New Roman"/>
+          <w:sz w:val="24"/>
+          <w:szCs w:val="24"/>
+          <w:lang w:val="en"/>
+        </w:rPr>
+        <w:tab/>
+        <w:t xml:space="preserve">: </w:t>
+      </w:r>
+      <w:proofErr w:type="spellStart"/>
+      <w:r>
+        <w:rPr>
+          <w:rFonts w:ascii="Times New Roman" w:hAnsi="Times New Roman"/>
+          <w:sz w:val="24"/>
+          <w:szCs w:val="24"/>
+          <w:lang w:val="en"/>
+        </w:rPr>
+        <w:t>Sebagai</w:t>
+      </w:r>
+      <w:proofErr w:type="spellEnd"/>
+      <w:r>
+        <w:rPr>
+          <w:rFonts w:ascii="Times New Roman" w:hAnsi="Times New Roman"/>
+          <w:sz w:val="24"/>
+          <w:szCs w:val="24"/>
+          <w:lang w:val="en"/>
+        </w:rPr>
+        <w:t xml:space="preserve"> data </w:t>
+      </w:r>
+      <w:proofErr w:type="spellStart"/>
+      <w:r>
+        <w:rPr>
+          <w:rFonts w:ascii="Times New Roman" w:hAnsi="Times New Roman"/>
+          <w:sz w:val="24"/>
+          <w:szCs w:val="24"/>
+          <w:lang w:val="en"/>
+        </w:rPr>
+        <w:t>informasi</w:t>
+      </w:r>
+      <w:proofErr w:type="spellEnd"/>
+      <w:r>
+        <w:rPr>
+          <w:rFonts w:ascii="Times New Roman" w:hAnsi="Times New Roman"/>
+          <w:sz w:val="24"/>
+          <w:szCs w:val="24"/>
+          <w:lang w:val="en"/>
+        </w:rPr>
+        <w:t xml:space="preserve"> </w:t>
+      </w:r>
+      <w:r>
+        <w:rPr>
+          <w:rFonts w:ascii="Times New Roman" w:hAnsi="Times New Roman"/>
+          <w:sz w:val="24"/>
+          <w:szCs w:val="24"/>
+          <w:lang w:val="en"/>
+        </w:rPr>
+        <w:t xml:space="preserve">access login </w:t>
+      </w:r>
+      <w:proofErr w:type="spellStart"/>
+      <w:r>
+        <w:rPr>
+          <w:rFonts w:ascii="Times New Roman" w:hAnsi="Times New Roman"/>
+          <w:sz w:val="24"/>
+          <w:szCs w:val="24"/>
+          <w:lang w:val="en"/>
+        </w:rPr>
+        <w:t>setiap</w:t>
+      </w:r>
+      <w:proofErr w:type="spellEnd"/>
+      <w:r>
+        <w:rPr>
+          <w:rFonts w:ascii="Times New Roman" w:hAnsi="Times New Roman"/>
+          <w:sz w:val="24"/>
+          <w:szCs w:val="24"/>
+          <w:lang w:val="en"/>
+        </w:rPr>
+        <w:t xml:space="preserve"> user</w:t>
+      </w:r>
+      <w:r>
+        <w:rPr>
+          <w:rFonts w:ascii="Times New Roman" w:hAnsi="Times New Roman"/>
+          <w:sz w:val="24"/>
+          <w:szCs w:val="24"/>
+          <w:lang w:val="en"/>
+        </w:rPr>
+        <w:t>.</w:t>
+      </w:r>
+    </w:p>
+    <w:p>
+      <w:pPr>
+        <w:pStyle w:val="ListParagraph"/>
+        <w:spacing w:after="0" w:line="480" w:lineRule="auto"/>
+        <w:ind w:left="1980"/>
+        <w:jc w:val="both"/>
+        <w:rPr>
+          <w:rFonts w:ascii="Times New Roman" w:hAnsi="Times New Roman"/>
+          <w:sz w:val="24"/>
+          <w:szCs w:val="24"/>
+          <w:lang w:val="en"/>
+        </w:rPr>
+      </w:pPr>
+      <w:r>
+        <w:rPr>
+          <w:rFonts w:ascii="Times New Roman" w:hAnsi="Times New Roman"/>
+          <w:sz w:val="24"/>
+          <w:szCs w:val="24"/>
+          <w:lang w:val="en"/>
+        </w:rPr>
+        <w:lastRenderedPageBreak/>
         <w:t>Media</w:t>
       </w:r>
       <w:r>
@@ -17715,6 +18530,8 @@
         </w:rPr>
         <w:t xml:space="preserve"> .</w:t>
       </w:r>
+      <w:bookmarkStart w:id="7" w:name="_GoBack"/>
+      <w:bookmarkEnd w:id="7"/>
       <w:proofErr w:type="gramEnd"/>
     </w:p>
     <w:p>
@@ -17729,10 +18546,10 @@
           <w:lang w:val="en-US"/>
         </w:rPr>
         <w:drawing>
-          <wp:inline distT="0" distB="0" distL="0" distR="0" wp14:anchorId="7043A785" wp14:editId="255336EB">
-            <wp:extent cx="5227396" cy="6058893"/>
-            <wp:effectExtent l="0" t="0" r="0" b="0"/>
-            <wp:docPr id="5" name="Picture 5" descr="Diagram&#10;&#10;Description automatically generated"/>
+          <wp:inline distT="0" distB="0" distL="0" distR="0" wp14:anchorId="02BC3DCE" wp14:editId="0F1858FD">
+            <wp:extent cx="5058806" cy="6766560"/>
+            <wp:effectExtent l="0" t="0" r="8890" b="0"/>
+            <wp:docPr id="18" name="Picture 18"/>
             <wp:cNvGraphicFramePr>
               <a:graphicFrameLocks xmlns:a="http://schemas.openxmlformats.org/drawingml/2006/main" noChangeAspect="1"/>
             </wp:cNvGraphicFramePr>
@@ -17740,7 +18557,7 @@
               <a:graphicData uri="http://schemas.openxmlformats.org/drawingml/2006/picture">
                 <pic:pic xmlns:pic="http://schemas.openxmlformats.org/drawingml/2006/picture">
                   <pic:nvPicPr>
-                    <pic:cNvPr id="5" name="Picture 5" descr="Diagram&#10;&#10;Description automatically generated"/>
+                    <pic:cNvPr id="0" name="ERD.jpg"/>
                     <pic:cNvPicPr/>
                   </pic:nvPicPr>
                   <pic:blipFill>
@@ -17758,7 +18575,7 @@
                   <pic:spPr>
                     <a:xfrm>
                       <a:off x="0" y="0"/>
-                      <a:ext cx="5268744" cy="6106818"/>
+                      <a:ext cx="5058822" cy="6766582"/>
                     </a:xfrm>
                     <a:prstGeom prst="rect">
                       <a:avLst/>
@@ -18981,17 +19798,14 @@
       </w:pPr>
       <w:r>
         <w:rPr>
-          <w:rFonts w:ascii="Times New Roman" w:hAnsi="Times New Roman" w:cs="Times New Roman"/>
           <w:noProof/>
-          <w:sz w:val="24"/>
-          <w:szCs w:val="24"/>
           <w:lang w:val="en-US"/>
         </w:rPr>
         <w:drawing>
-          <wp:inline distT="0" distB="0" distL="0" distR="0" wp14:anchorId="58F94EF2" wp14:editId="7676573B">
-            <wp:extent cx="5009322" cy="5868997"/>
-            <wp:effectExtent l="0" t="0" r="1270" b="0"/>
-            <wp:docPr id="2" name="Picture 2" descr="Diagram&#10;&#10;Description automatically generated"/>
+          <wp:inline distT="0" distB="0" distL="0" distR="0" wp14:anchorId="7F92ECEC" wp14:editId="0F0F3E89">
+            <wp:extent cx="4555183" cy="6473952"/>
+            <wp:effectExtent l="0" t="0" r="0" b="3175"/>
+            <wp:docPr id="7" name="Picture 7"/>
             <wp:cNvGraphicFramePr>
               <a:graphicFrameLocks xmlns:a="http://schemas.openxmlformats.org/drawingml/2006/main" noChangeAspect="1"/>
             </wp:cNvGraphicFramePr>
@@ -18999,7 +19813,7 @@
               <a:graphicData uri="http://schemas.openxmlformats.org/drawingml/2006/picture">
                 <pic:pic xmlns:pic="http://schemas.openxmlformats.org/drawingml/2006/picture">
                   <pic:nvPicPr>
-                    <pic:cNvPr id="2" name="Picture 2" descr="Diagram&#10;&#10;Description automatically generated"/>
+                    <pic:cNvPr id="0" name="diagram alir-Diagram Alir.jpg"/>
                     <pic:cNvPicPr/>
                   </pic:nvPicPr>
                   <pic:blipFill>
@@ -19017,7 +19831,7 @@
                   <pic:spPr>
                     <a:xfrm>
                       <a:off x="0" y="0"/>
-                      <a:ext cx="5102363" cy="5978005"/>
+                      <a:ext cx="4553309" cy="6471288"/>
                     </a:xfrm>
                     <a:prstGeom prst="rect">
                       <a:avLst/>
@@ -19061,7 +19875,6 @@
           <w:sz w:val="24"/>
           <w:szCs w:val="24"/>
         </w:rPr>
-        <w:lastRenderedPageBreak/>
         <w:t>PERANCANGAN</w:t>
       </w:r>
       <w:r>
@@ -20376,8 +21189,6 @@
           <w:lang w:val="en-US" w:eastAsia="en-GB"/>
         </w:rPr>
       </w:pPr>
-      <w:bookmarkStart w:id="7" w:name="_GoBack"/>
-      <w:bookmarkEnd w:id="7"/>
     </w:p>
     <w:p>
       <w:pPr>
@@ -23814,7 +24625,7 @@
   <a:extraClrSchemeLst/>
   <a:extLst>
     <a:ext uri="{05A4C25C-085E-4340-85A3-A5531E510DB2}">
-      <thm15:themeFamily xmlns:thm15="http://schemas.microsoft.com/office/thememl/2012/main" xmlns="" name="Office Theme" id="{62F939B6-93AF-4DB8-9C6B-D6C7DFDC589F}" vid="{4A3C46E8-61CC-4603-A589-7422A47A8E4A}"/>
+      <thm15:themeFamily xmlns="" xmlns:thm15="http://schemas.microsoft.com/office/thememl/2012/main" name="Office Theme" id="{62F939B6-93AF-4DB8-9C6B-D6C7DFDC589F}" vid="{4A3C46E8-61CC-4603-A589-7422A47A8E4A}"/>
     </a:ext>
   </a:extLst>
 </a:theme>

</xml_diff>